<commit_message>
Started literature review on first article
</commit_message>
<xml_diff>
--- a/Block Chain and its application.docx
+++ b/Block Chain and its application.docx
@@ -6,6 +6,7 @@
       <w:sdtPr>
         <w:rPr>
           <w:color w:val="4472C4" w:themeColor="accent1"/>
+          <w:lang w:eastAsia="ja-JP"/>
         </w:rPr>
         <w:id w:val="-2051907393"/>
         <w:docPartObj>
@@ -16,7 +17,6 @@
       <w:sdtEndPr>
         <w:rPr>
           <w:color w:val="auto"/>
-          <w:lang w:eastAsia="ja-JP"/>
         </w:rPr>
       </w:sdtEndPr>
       <w:sdtContent>
@@ -51,7 +51,7 @@
                         </pic:cNvPicPr>
                       </pic:nvPicPr>
                       <pic:blipFill>
-                        <a:blip r:embed="rId5">
+                        <a:blip r:embed="rId6">
                           <a:extLst>
                             <a:ext uri="{28A0092B-C50C-407E-A947-70E740481C1C}">
                               <a14:useLocalDpi xmlns:a14="http://schemas.microsoft.com/office/drawing/2010/main" val="0"/>
@@ -432,14 +432,235 @@
         </w:p>
       </w:sdtContent>
     </w:sdt>
+    <w:sdt>
+      <w:sdtPr>
+        <w:rPr>
+          <w:rFonts w:asciiTheme="minorHAnsi" w:eastAsiaTheme="minorEastAsia" w:hAnsiTheme="minorHAnsi" w:cstheme="minorBidi"/>
+          <w:color w:val="auto"/>
+          <w:sz w:val="22"/>
+          <w:szCs w:val="22"/>
+          <w:lang w:eastAsia="ja-JP"/>
+        </w:rPr>
+        <w:id w:val="2017954407"/>
+        <w:docPartObj>
+          <w:docPartGallery w:val="Table of Contents"/>
+          <w:docPartUnique/>
+        </w:docPartObj>
+      </w:sdtPr>
+      <w:sdtEndPr>
+        <w:rPr>
+          <w:b/>
+          <w:bCs/>
+          <w:noProof/>
+        </w:rPr>
+      </w:sdtEndPr>
+      <w:sdtContent>
+        <w:p>
+          <w:pPr>
+            <w:pStyle w:val="TOCHeading"/>
+          </w:pPr>
+          <w:r>
+            <w:t xml:space="preserve">Table of </w:t>
+          </w:r>
+          <w:r>
+            <w:t>Contents</w:t>
+          </w:r>
+        </w:p>
+        <w:p>
+          <w:pPr>
+            <w:pStyle w:val="TOC1"/>
+            <w:tabs>
+              <w:tab w:val="right" w:leader="dot" w:pos="9350"/>
+            </w:tabs>
+            <w:rPr>
+              <w:noProof/>
+            </w:rPr>
+          </w:pPr>
+          <w:r>
+            <w:fldChar w:fldCharType="begin"/>
+          </w:r>
+          <w:r>
+            <w:instrText xml:space="preserve"> TOC \o "1-3" \h \z \u </w:instrText>
+          </w:r>
+          <w:r>
+            <w:fldChar w:fldCharType="separate"/>
+          </w:r>
+          <w:hyperlink w:anchor="_Toc129175943" w:history="1">
+            <w:r>
+              <w:rPr>
+                <w:rStyle w:val="Hyperlink"/>
+                <w:noProof/>
+              </w:rPr>
+              <w:t>Introduction</w:t>
+            </w:r>
+            <w:r>
+              <w:rPr>
+                <w:noProof/>
+                <w:webHidden/>
+              </w:rPr>
+              <w:tab/>
+            </w:r>
+            <w:r>
+              <w:rPr>
+                <w:noProof/>
+                <w:webHidden/>
+              </w:rPr>
+              <w:fldChar w:fldCharType="begin"/>
+            </w:r>
+            <w:r>
+              <w:rPr>
+                <w:noProof/>
+                <w:webHidden/>
+              </w:rPr>
+              <w:instrText xml:space="preserve"> PAGEREF _Toc129175943 \h </w:instrText>
+            </w:r>
+            <w:r>
+              <w:rPr>
+                <w:noProof/>
+                <w:webHidden/>
+              </w:rPr>
+            </w:r>
+            <w:r>
+              <w:rPr>
+                <w:noProof/>
+                <w:webHidden/>
+              </w:rPr>
+              <w:fldChar w:fldCharType="separate"/>
+            </w:r>
+            <w:r>
+              <w:rPr>
+                <w:noProof/>
+                <w:webHidden/>
+              </w:rPr>
+              <w:t>2</w:t>
+            </w:r>
+            <w:r>
+              <w:rPr>
+                <w:noProof/>
+                <w:webHidden/>
+              </w:rPr>
+              <w:fldChar w:fldCharType="end"/>
+            </w:r>
+          </w:hyperlink>
+        </w:p>
+        <w:p>
+          <w:pPr>
+            <w:pStyle w:val="TOC1"/>
+            <w:tabs>
+              <w:tab w:val="right" w:leader="dot" w:pos="9350"/>
+            </w:tabs>
+            <w:rPr>
+              <w:noProof/>
+            </w:rPr>
+          </w:pPr>
+          <w:hyperlink w:anchor="_Toc129175944" w:history="1">
+            <w:r>
+              <w:rPr>
+                <w:rStyle w:val="Hyperlink"/>
+                <w:noProof/>
+              </w:rPr>
+              <w:t>Literature Review</w:t>
+            </w:r>
+            <w:r>
+              <w:rPr>
+                <w:noProof/>
+                <w:webHidden/>
+              </w:rPr>
+              <w:tab/>
+            </w:r>
+            <w:r>
+              <w:rPr>
+                <w:noProof/>
+                <w:webHidden/>
+              </w:rPr>
+              <w:fldChar w:fldCharType="begin"/>
+            </w:r>
+            <w:r>
+              <w:rPr>
+                <w:noProof/>
+                <w:webHidden/>
+              </w:rPr>
+              <w:instrText xml:space="preserve"> PAGEREF _Toc129175944 \h </w:instrText>
+            </w:r>
+            <w:r>
+              <w:rPr>
+                <w:noProof/>
+                <w:webHidden/>
+              </w:rPr>
+            </w:r>
+            <w:r>
+              <w:rPr>
+                <w:noProof/>
+                <w:webHidden/>
+              </w:rPr>
+              <w:fldChar w:fldCharType="separate"/>
+            </w:r>
+            <w:r>
+              <w:rPr>
+                <w:noProof/>
+                <w:webHidden/>
+              </w:rPr>
+              <w:t>3</w:t>
+            </w:r>
+            <w:r>
+              <w:rPr>
+                <w:noProof/>
+                <w:webHidden/>
+              </w:rPr>
+              <w:fldChar w:fldCharType="end"/>
+            </w:r>
+          </w:hyperlink>
+        </w:p>
+        <w:p>
+          <w:r>
+            <w:rPr>
+              <w:b/>
+              <w:bCs/>
+              <w:noProof/>
+            </w:rPr>
+            <w:fldChar w:fldCharType="end"/>
+          </w:r>
+        </w:p>
+      </w:sdtContent>
+    </w:sdt>
     <w:p>
       <w:pPr>
         <w:pStyle w:val="Heading1"/>
       </w:pPr>
+    </w:p>
+    <w:p/>
+    <w:p/>
+    <w:p/>
+    <w:p/>
+    <w:p/>
+    <w:p/>
+    <w:p/>
+    <w:p/>
+    <w:p/>
+    <w:p/>
+    <w:p/>
+    <w:p/>
+    <w:p/>
+    <w:p/>
+    <w:p/>
+    <w:p/>
+    <w:p/>
+    <w:p/>
+    <w:p/>
+    <w:p/>
+    <w:p/>
+    <w:p/>
+    <w:p/>
+    <w:p>
+      <w:pPr>
+        <w:pStyle w:val="Heading1"/>
+      </w:pPr>
+      <w:bookmarkStart w:id="0" w:name="_Toc129175943"/>
       <w:r>
         <w:lastRenderedPageBreak/>
         <w:t>Introduction</w:t>
       </w:r>
+      <w:bookmarkEnd w:id="0"/>
     </w:p>
     <w:p/>
     <w:p>
@@ -448,6 +669,166 @@
       </w:r>
       <w:r>
         <w:t xml:space="preserve">on different fields in which blockchain technology was applied. More specifically these fields will be: </w:t>
+      </w:r>
+    </w:p>
+    <w:p/>
+    <w:p/>
+    <w:p/>
+    <w:p/>
+    <w:p/>
+    <w:p/>
+    <w:p/>
+    <w:p/>
+    <w:p/>
+    <w:p/>
+    <w:p/>
+    <w:p/>
+    <w:p/>
+    <w:p/>
+    <w:p/>
+    <w:p/>
+    <w:p/>
+    <w:p/>
+    <w:p/>
+    <w:p/>
+    <w:p/>
+    <w:p/>
+    <w:p/>
+    <w:p/>
+    <w:p>
+      <w:pPr>
+        <w:pStyle w:val="Heading1"/>
+      </w:pPr>
+      <w:bookmarkStart w:id="1" w:name="_Toc129175944"/>
+      <w:r>
+        <w:lastRenderedPageBreak/>
+        <w:t>Literature Review</w:t>
+      </w:r>
+      <w:bookmarkEnd w:id="1"/>
+    </w:p>
+    <w:p/>
+    <w:p>
+      <w:pPr>
+        <w:pStyle w:val="Heading2"/>
+        <w:ind w:firstLine="720"/>
+      </w:pPr>
+      <w:r>
+        <w:t>Military</w:t>
+      </w:r>
+    </w:p>
+    <w:p/>
+    <w:p>
+      <w:pPr>
+        <w:ind w:left="720"/>
+        <w:rPr>
+          <w:b/>
+          <w:bCs/>
+        </w:rPr>
+      </w:pPr>
+      <w:r>
+        <w:rPr>
+          <w:b/>
+          <w:bCs/>
+        </w:rPr>
+        <w:t xml:space="preserve">Military Blockchain for Supply Chain </w:t>
+      </w:r>
+      <w:r>
+        <w:rPr>
+          <w:b/>
+          <w:bCs/>
+        </w:rPr>
+        <w:t>Management</w:t>
+      </w:r>
+      <w:r>
+        <w:rPr>
+          <w:b/>
+          <w:bCs/>
+          <w:vertAlign w:val="superscript"/>
+        </w:rPr>
+        <w:t xml:space="preserve"> [</w:t>
+      </w:r>
+      <w:r>
+        <w:rPr>
+          <w:b/>
+          <w:bCs/>
+          <w:vertAlign w:val="superscript"/>
+        </w:rPr>
+        <w:t>1]</w:t>
+      </w:r>
+    </w:p>
+    <w:p>
+      <w:pPr>
+        <w:ind w:left="720"/>
+      </w:pPr>
+      <w:r>
+        <w:t>In this article the authors describe the importance of supply chain management, especially in military parts transportation. The article begins with a simple explanation of what supply chain management (SCM) is and what blockchain is and how both can be integrated. Supply chain management, as described in the publication is the process of production and distribution, it is a system in which we ensure the transportation of raw materials from a supplier until it is delivered to the end customer as a final product. In the middle of it all the raw materials have been presumably processed into parts and those parts put together to create the final product.</w:t>
+      </w:r>
+    </w:p>
+    <w:p>
+      <w:pPr>
+        <w:ind w:left="720"/>
+      </w:pPr>
+      <w:r>
+        <w:t>The publication also mentions issues pertaining to SCM, especially in the vein of counterfeiting, incompetence, missed parts, etc... along with this it mentions the unreliability of keeping track of issues like these with normal SCM systems, this can be addressed with the traceability that Blockchain technology provides. It would enable anyone to track an error back to its source due to its meticulous nature which will be explained soon.</w:t>
+      </w:r>
+    </w:p>
+    <w:p>
+      <w:pPr>
+        <w:ind w:left="720"/>
+      </w:pPr>
+      <w:r>
+        <w:t>Blockchain technology as described in its essence is a decentralized ledger of transactions built into a network, transactions are conducted over the network using whichever protocols the network implements and saves this transaction on a “chain” and it is saved on every machine in the network, normally referred to as “nodes”. As the transactions go through every node the system facilitates the recording of each state of this transaction. You can figure out how this kind of system is virtually impenetrable to counterfeiting as each node would have to be verified for something within the transaction to be edited.</w:t>
+      </w:r>
+    </w:p>
+    <w:p>
+      <w:pPr>
+        <w:ind w:left="720"/>
+      </w:pPr>
+    </w:p>
+    <w:p>
+      <w:pPr>
+        <w:ind w:left="720"/>
+      </w:pPr>
+      <w:r>
+        <w:t xml:space="preserve">[1]: </w:t>
+      </w:r>
+      <w:proofErr w:type="spellStart"/>
+      <w:r>
+        <w:t>Rahayu</w:t>
+      </w:r>
+      <w:proofErr w:type="spellEnd"/>
+      <w:r>
+        <w:t xml:space="preserve">, </w:t>
+      </w:r>
+      <w:proofErr w:type="spellStart"/>
+      <w:r>
+        <w:t>Syarifah</w:t>
+      </w:r>
+      <w:proofErr w:type="spellEnd"/>
+      <w:r>
+        <w:t xml:space="preserve"> </w:t>
+      </w:r>
+      <w:proofErr w:type="spellStart"/>
+      <w:r>
+        <w:t>Bahiyah</w:t>
+      </w:r>
+      <w:proofErr w:type="spellEnd"/>
+      <w:r>
+        <w:t xml:space="preserve">, et al. Military Blockchain for Supply Chain Management - JESOC. </w:t>
+      </w:r>
+      <w:hyperlink r:id="rId7" w:history="1">
+        <w:r>
+          <w:rPr>
+            <w:rStyle w:val="Hyperlink"/>
+          </w:rPr>
+          <w:t>https://www.jesoc.com/wp-content/uploads/2019/08/KC13_015.pdf</w:t>
+        </w:r>
+      </w:hyperlink>
+      <w:r>
+        <w:t>.</w:t>
+      </w:r>
+      <w:r>
+        <w:t xml:space="preserve"> </w:t>
       </w:r>
     </w:p>
     <w:sectPr>
@@ -460,6 +841,287 @@
     </w:sectPr>
   </w:body>
 </w:document>
+</file>
+
+<file path=word/numbering.xml><?xml version="1.0" encoding="utf-8"?>
+<w:numbering xmlns:wpc="http://schemas.microsoft.com/office/word/2010/wordprocessingCanvas" xmlns:cx="http://schemas.microsoft.com/office/drawing/2014/chartex" xmlns:cx1="http://schemas.microsoft.com/office/drawing/2015/9/8/chartex" xmlns:cx2="http://schemas.microsoft.com/office/drawing/2015/10/21/chartex" xmlns:cx3="http://schemas.microsoft.com/office/drawing/2016/5/9/chartex" xmlns:cx4="http://schemas.microsoft.com/office/drawing/2016/5/10/chartex" xmlns:cx5="http://schemas.microsoft.com/office/drawing/2016/5/11/chartex" xmlns:cx6="http://schemas.microsoft.com/office/drawing/2016/5/12/chartex" xmlns:cx7="http://schemas.microsoft.com/office/drawing/2016/5/13/chartex" xmlns:cx8="http://schemas.microsoft.com/office/drawing/2016/5/14/chartex" xmlns:mc="http://schemas.openxmlformats.org/markup-compatibility/2006" xmlns:aink="http://schemas.microsoft.com/office/drawing/2016/ink" xmlns:am3d="http://schemas.microsoft.com/office/drawing/2017/model3d" xmlns:o="urn:schemas-microsoft-com:office:office" xmlns:oel="http://schemas.microsoft.com/office/2019/extlst" xmlns:r="http://schemas.openxmlformats.org/officeDocument/2006/relationships" xmlns:m="http://schemas.openxmlformats.org/officeDocument/2006/math" xmlns:v="urn:schemas-microsoft-com:vml" xmlns:wp14="http://schemas.microsoft.com/office/word/2010/wordprocessingDrawing" xmlns:wp="http://schemas.openxmlformats.org/drawingml/2006/wordprocessingDrawing" xmlns:w10="urn:schemas-microsoft-com:office:word" xmlns:w="http://schemas.openxmlformats.org/wordprocessingml/2006/main" xmlns:w14="http://schemas.microsoft.com/office/word/2010/wordml" xmlns:w15="http://schemas.microsoft.com/office/word/2012/wordml" xmlns:w16cex="http://schemas.microsoft.com/office/word/2018/wordml/cex" xmlns:w16cid="http://schemas.microsoft.com/office/word/2016/wordml/cid" xmlns:w16="http://schemas.microsoft.com/office/word/2018/wordml" xmlns:w16sdtdh="http://schemas.microsoft.com/office/word/2020/wordml/sdtdatahash" xmlns:w16se="http://schemas.microsoft.com/office/word/2015/wordml/symex" xmlns:wpg="http://schemas.microsoft.com/office/word/2010/wordprocessingGroup" xmlns:wpi="http://schemas.microsoft.com/office/word/2010/wordprocessingInk" xmlns:wne="http://schemas.microsoft.com/office/word/2006/wordml" xmlns:wps="http://schemas.microsoft.com/office/word/2010/wordprocessingShape" mc:Ignorable="w14 w15 w16se w16cid w16 w16cex w16sdtdh wp14">
+  <w:abstractNum w:abstractNumId="0" w15:restartNumberingAfterBreak="0">
+    <w:nsid w:val="10414E17"/>
+    <w:multiLevelType w:val="hybridMultilevel"/>
+    <w:tmpl w:val="1DB894C2"/>
+    <w:lvl w:ilvl="0" w:tplc="0409000F">
+      <w:start w:val="1"/>
+      <w:numFmt w:val="decimal"/>
+      <w:lvlText w:val="%1."/>
+      <w:lvlJc w:val="left"/>
+      <w:pPr>
+        <w:ind w:left="720" w:hanging="360"/>
+      </w:pPr>
+      <w:rPr>
+        <w:rFonts w:hint="default"/>
+      </w:rPr>
+    </w:lvl>
+    <w:lvl w:ilvl="1" w:tplc="04090019" w:tentative="1">
+      <w:start w:val="1"/>
+      <w:numFmt w:val="lowerLetter"/>
+      <w:lvlText w:val="%2."/>
+      <w:lvlJc w:val="left"/>
+      <w:pPr>
+        <w:ind w:left="1440" w:hanging="360"/>
+      </w:pPr>
+    </w:lvl>
+    <w:lvl w:ilvl="2" w:tplc="0409001B" w:tentative="1">
+      <w:start w:val="1"/>
+      <w:numFmt w:val="lowerRoman"/>
+      <w:lvlText w:val="%3."/>
+      <w:lvlJc w:val="right"/>
+      <w:pPr>
+        <w:ind w:left="2160" w:hanging="180"/>
+      </w:pPr>
+    </w:lvl>
+    <w:lvl w:ilvl="3" w:tplc="0409000F" w:tentative="1">
+      <w:start w:val="1"/>
+      <w:numFmt w:val="decimal"/>
+      <w:lvlText w:val="%4."/>
+      <w:lvlJc w:val="left"/>
+      <w:pPr>
+        <w:ind w:left="2880" w:hanging="360"/>
+      </w:pPr>
+    </w:lvl>
+    <w:lvl w:ilvl="4" w:tplc="04090019" w:tentative="1">
+      <w:start w:val="1"/>
+      <w:numFmt w:val="lowerLetter"/>
+      <w:lvlText w:val="%5."/>
+      <w:lvlJc w:val="left"/>
+      <w:pPr>
+        <w:ind w:left="3600" w:hanging="360"/>
+      </w:pPr>
+    </w:lvl>
+    <w:lvl w:ilvl="5" w:tplc="0409001B" w:tentative="1">
+      <w:start w:val="1"/>
+      <w:numFmt w:val="lowerRoman"/>
+      <w:lvlText w:val="%6."/>
+      <w:lvlJc w:val="right"/>
+      <w:pPr>
+        <w:ind w:left="4320" w:hanging="180"/>
+      </w:pPr>
+    </w:lvl>
+    <w:lvl w:ilvl="6" w:tplc="0409000F" w:tentative="1">
+      <w:start w:val="1"/>
+      <w:numFmt w:val="decimal"/>
+      <w:lvlText w:val="%7."/>
+      <w:lvlJc w:val="left"/>
+      <w:pPr>
+        <w:ind w:left="5040" w:hanging="360"/>
+      </w:pPr>
+    </w:lvl>
+    <w:lvl w:ilvl="7" w:tplc="04090019" w:tentative="1">
+      <w:start w:val="1"/>
+      <w:numFmt w:val="lowerLetter"/>
+      <w:lvlText w:val="%8."/>
+      <w:lvlJc w:val="left"/>
+      <w:pPr>
+        <w:ind w:left="5760" w:hanging="360"/>
+      </w:pPr>
+    </w:lvl>
+    <w:lvl w:ilvl="8" w:tplc="0409001B" w:tentative="1">
+      <w:start w:val="1"/>
+      <w:numFmt w:val="lowerRoman"/>
+      <w:lvlText w:val="%9."/>
+      <w:lvlJc w:val="right"/>
+      <w:pPr>
+        <w:ind w:left="6480" w:hanging="180"/>
+      </w:pPr>
+    </w:lvl>
+  </w:abstractNum>
+  <w:abstractNum w:abstractNumId="1" w15:restartNumberingAfterBreak="0">
+    <w:nsid w:val="63741961"/>
+    <w:multiLevelType w:val="hybridMultilevel"/>
+    <w:tmpl w:val="6CA2120C"/>
+    <w:lvl w:ilvl="0" w:tplc="0409000F">
+      <w:start w:val="1"/>
+      <w:numFmt w:val="decimal"/>
+      <w:lvlText w:val="%1."/>
+      <w:lvlJc w:val="left"/>
+      <w:pPr>
+        <w:ind w:left="720" w:hanging="360"/>
+      </w:pPr>
+      <w:rPr>
+        <w:rFonts w:hint="default"/>
+      </w:rPr>
+    </w:lvl>
+    <w:lvl w:ilvl="1" w:tplc="04090019" w:tentative="1">
+      <w:start w:val="1"/>
+      <w:numFmt w:val="lowerLetter"/>
+      <w:lvlText w:val="%2."/>
+      <w:lvlJc w:val="left"/>
+      <w:pPr>
+        <w:ind w:left="1440" w:hanging="360"/>
+      </w:pPr>
+    </w:lvl>
+    <w:lvl w:ilvl="2" w:tplc="0409001B" w:tentative="1">
+      <w:start w:val="1"/>
+      <w:numFmt w:val="lowerRoman"/>
+      <w:lvlText w:val="%3."/>
+      <w:lvlJc w:val="right"/>
+      <w:pPr>
+        <w:ind w:left="2160" w:hanging="180"/>
+      </w:pPr>
+    </w:lvl>
+    <w:lvl w:ilvl="3" w:tplc="0409000F" w:tentative="1">
+      <w:start w:val="1"/>
+      <w:numFmt w:val="decimal"/>
+      <w:lvlText w:val="%4."/>
+      <w:lvlJc w:val="left"/>
+      <w:pPr>
+        <w:ind w:left="2880" w:hanging="360"/>
+      </w:pPr>
+    </w:lvl>
+    <w:lvl w:ilvl="4" w:tplc="04090019" w:tentative="1">
+      <w:start w:val="1"/>
+      <w:numFmt w:val="lowerLetter"/>
+      <w:lvlText w:val="%5."/>
+      <w:lvlJc w:val="left"/>
+      <w:pPr>
+        <w:ind w:left="3600" w:hanging="360"/>
+      </w:pPr>
+    </w:lvl>
+    <w:lvl w:ilvl="5" w:tplc="0409001B" w:tentative="1">
+      <w:start w:val="1"/>
+      <w:numFmt w:val="lowerRoman"/>
+      <w:lvlText w:val="%6."/>
+      <w:lvlJc w:val="right"/>
+      <w:pPr>
+        <w:ind w:left="4320" w:hanging="180"/>
+      </w:pPr>
+    </w:lvl>
+    <w:lvl w:ilvl="6" w:tplc="0409000F" w:tentative="1">
+      <w:start w:val="1"/>
+      <w:numFmt w:val="decimal"/>
+      <w:lvlText w:val="%7."/>
+      <w:lvlJc w:val="left"/>
+      <w:pPr>
+        <w:ind w:left="5040" w:hanging="360"/>
+      </w:pPr>
+    </w:lvl>
+    <w:lvl w:ilvl="7" w:tplc="04090019" w:tentative="1">
+      <w:start w:val="1"/>
+      <w:numFmt w:val="lowerLetter"/>
+      <w:lvlText w:val="%8."/>
+      <w:lvlJc w:val="left"/>
+      <w:pPr>
+        <w:ind w:left="5760" w:hanging="360"/>
+      </w:pPr>
+    </w:lvl>
+    <w:lvl w:ilvl="8" w:tplc="0409001B" w:tentative="1">
+      <w:start w:val="1"/>
+      <w:numFmt w:val="lowerRoman"/>
+      <w:lvlText w:val="%9."/>
+      <w:lvlJc w:val="right"/>
+      <w:pPr>
+        <w:ind w:left="6480" w:hanging="180"/>
+      </w:pPr>
+    </w:lvl>
+  </w:abstractNum>
+  <w:abstractNum w:abstractNumId="2" w15:restartNumberingAfterBreak="0">
+    <w:nsid w:val="6B8229B3"/>
+    <w:multiLevelType w:val="hybridMultilevel"/>
+    <w:tmpl w:val="337EC6B2"/>
+    <w:lvl w:ilvl="0" w:tplc="0409000F">
+      <w:start w:val="1"/>
+      <w:numFmt w:val="decimal"/>
+      <w:lvlText w:val="%1."/>
+      <w:lvlJc w:val="left"/>
+      <w:pPr>
+        <w:ind w:left="720" w:hanging="360"/>
+      </w:pPr>
+      <w:rPr>
+        <w:rFonts w:hint="default"/>
+      </w:rPr>
+    </w:lvl>
+    <w:lvl w:ilvl="1" w:tplc="04090019" w:tentative="1">
+      <w:start w:val="1"/>
+      <w:numFmt w:val="lowerLetter"/>
+      <w:lvlText w:val="%2."/>
+      <w:lvlJc w:val="left"/>
+      <w:pPr>
+        <w:ind w:left="1440" w:hanging="360"/>
+      </w:pPr>
+    </w:lvl>
+    <w:lvl w:ilvl="2" w:tplc="0409001B" w:tentative="1">
+      <w:start w:val="1"/>
+      <w:numFmt w:val="lowerRoman"/>
+      <w:lvlText w:val="%3."/>
+      <w:lvlJc w:val="right"/>
+      <w:pPr>
+        <w:ind w:left="2160" w:hanging="180"/>
+      </w:pPr>
+    </w:lvl>
+    <w:lvl w:ilvl="3" w:tplc="0409000F" w:tentative="1">
+      <w:start w:val="1"/>
+      <w:numFmt w:val="decimal"/>
+      <w:lvlText w:val="%4."/>
+      <w:lvlJc w:val="left"/>
+      <w:pPr>
+        <w:ind w:left="2880" w:hanging="360"/>
+      </w:pPr>
+    </w:lvl>
+    <w:lvl w:ilvl="4" w:tplc="04090019" w:tentative="1">
+      <w:start w:val="1"/>
+      <w:numFmt w:val="lowerLetter"/>
+      <w:lvlText w:val="%5."/>
+      <w:lvlJc w:val="left"/>
+      <w:pPr>
+        <w:ind w:left="3600" w:hanging="360"/>
+      </w:pPr>
+    </w:lvl>
+    <w:lvl w:ilvl="5" w:tplc="0409001B" w:tentative="1">
+      <w:start w:val="1"/>
+      <w:numFmt w:val="lowerRoman"/>
+      <w:lvlText w:val="%6."/>
+      <w:lvlJc w:val="right"/>
+      <w:pPr>
+        <w:ind w:left="4320" w:hanging="180"/>
+      </w:pPr>
+    </w:lvl>
+    <w:lvl w:ilvl="6" w:tplc="0409000F" w:tentative="1">
+      <w:start w:val="1"/>
+      <w:numFmt w:val="decimal"/>
+      <w:lvlText w:val="%7."/>
+      <w:lvlJc w:val="left"/>
+      <w:pPr>
+        <w:ind w:left="5040" w:hanging="360"/>
+      </w:pPr>
+    </w:lvl>
+    <w:lvl w:ilvl="7" w:tplc="04090019" w:tentative="1">
+      <w:start w:val="1"/>
+      <w:numFmt w:val="lowerLetter"/>
+      <w:lvlText w:val="%8."/>
+      <w:lvlJc w:val="left"/>
+      <w:pPr>
+        <w:ind w:left="5760" w:hanging="360"/>
+      </w:pPr>
+    </w:lvl>
+    <w:lvl w:ilvl="8" w:tplc="0409001B" w:tentative="1">
+      <w:start w:val="1"/>
+      <w:numFmt w:val="lowerRoman"/>
+      <w:lvlText w:val="%9."/>
+      <w:lvlJc w:val="right"/>
+      <w:pPr>
+        <w:ind w:left="6480" w:hanging="180"/>
+      </w:pPr>
+    </w:lvl>
+  </w:abstractNum>
+  <w:num w:numId="1" w16cid:durableId="256984325">
+    <w:abstractNumId w:val="2"/>
+  </w:num>
+  <w:num w:numId="2" w16cid:durableId="676033293">
+    <w:abstractNumId w:val="0"/>
+  </w:num>
+  <w:num w:numId="3" w16cid:durableId="870532615">
+    <w:abstractNumId w:val="1"/>
+  </w:num>
+</w:numbering>
 </file>
 
 <file path=word/styles.xml><?xml version="1.0" encoding="utf-8"?>
@@ -882,6 +1544,28 @@
       <w:szCs w:val="32"/>
     </w:rPr>
   </w:style>
+  <w:style w:type="paragraph" w:styleId="Heading2">
+    <w:name w:val="heading 2"/>
+    <w:basedOn w:val="Normal"/>
+    <w:next w:val="Normal"/>
+    <w:link w:val="Heading2Char"/>
+    <w:uiPriority w:val="9"/>
+    <w:unhideWhenUsed/>
+    <w:qFormat/>
+    <w:rsid w:val="0058161B"/>
+    <w:pPr>
+      <w:keepNext/>
+      <w:keepLines/>
+      <w:spacing w:before="40" w:after="0"/>
+      <w:outlineLvl w:val="1"/>
+    </w:pPr>
+    <w:rPr>
+      <w:rFonts w:asciiTheme="majorHAnsi" w:eastAsiaTheme="majorEastAsia" w:hAnsiTheme="majorHAnsi" w:cstheme="majorBidi"/>
+      <w:color w:val="2F5496" w:themeColor="accent1" w:themeShade="BF"/>
+      <w:sz w:val="26"/>
+      <w:szCs w:val="26"/>
+    </w:rPr>
+  </w:style>
   <w:style w:type="character" w:default="1" w:styleId="DefaultParagraphFont">
     <w:name w:val="Default Paragraph Font"/>
     <w:uiPriority w:val="1"/>
@@ -943,6 +1627,69 @@
       <w:color w:val="2F5496" w:themeColor="accent1" w:themeShade="BF"/>
       <w:sz w:val="32"/>
       <w:szCs w:val="32"/>
+    </w:rPr>
+  </w:style>
+  <w:style w:type="paragraph" w:styleId="TOCHeading">
+    <w:name w:val="TOC Heading"/>
+    <w:basedOn w:val="Heading1"/>
+    <w:next w:val="Normal"/>
+    <w:uiPriority w:val="39"/>
+    <w:unhideWhenUsed/>
+    <w:qFormat/>
+    <w:rsid w:val="00B2379B"/>
+    <w:pPr>
+      <w:outlineLvl w:val="9"/>
+    </w:pPr>
+    <w:rPr>
+      <w:lang w:eastAsia="en-US"/>
+    </w:rPr>
+  </w:style>
+  <w:style w:type="paragraph" w:styleId="TOC1">
+    <w:name w:val="toc 1"/>
+    <w:basedOn w:val="Normal"/>
+    <w:next w:val="Normal"/>
+    <w:autoRedefine/>
+    <w:uiPriority w:val="39"/>
+    <w:unhideWhenUsed/>
+    <w:rsid w:val="00B2379B"/>
+    <w:pPr>
+      <w:spacing w:after="100"/>
+    </w:pPr>
+  </w:style>
+  <w:style w:type="character" w:styleId="Hyperlink">
+    <w:name w:val="Hyperlink"/>
+    <w:basedOn w:val="DefaultParagraphFont"/>
+    <w:uiPriority w:val="99"/>
+    <w:unhideWhenUsed/>
+    <w:rsid w:val="00B2379B"/>
+    <w:rPr>
+      <w:color w:val="0563C1" w:themeColor="hyperlink"/>
+      <w:u w:val="single"/>
+    </w:rPr>
+  </w:style>
+  <w:style w:type="character" w:customStyle="1" w:styleId="Heading2Char">
+    <w:name w:val="Heading 2 Char"/>
+    <w:basedOn w:val="DefaultParagraphFont"/>
+    <w:link w:val="Heading2"/>
+    <w:uiPriority w:val="9"/>
+    <w:rsid w:val="0058161B"/>
+    <w:rPr>
+      <w:rFonts w:asciiTheme="majorHAnsi" w:eastAsiaTheme="majorEastAsia" w:hAnsiTheme="majorHAnsi" w:cstheme="majorBidi"/>
+      <w:color w:val="2F5496" w:themeColor="accent1" w:themeShade="BF"/>
+      <w:sz w:val="26"/>
+      <w:szCs w:val="26"/>
+    </w:rPr>
+  </w:style>
+  <w:style w:type="character" w:styleId="UnresolvedMention">
+    <w:name w:val="Unresolved Mention"/>
+    <w:basedOn w:val="DefaultParagraphFont"/>
+    <w:uiPriority w:val="99"/>
+    <w:semiHidden/>
+    <w:unhideWhenUsed/>
+    <w:rsid w:val="0058161B"/>
+    <w:rPr>
+      <w:color w:val="605E5C"/>
+      <w:shd w:val="clear" w:color="auto" w:fill="E1DFDD"/>
     </w:rPr>
   </w:style>
 </w:styles>
@@ -1021,6 +1768,13 @@
 
 <file path=word/glossary/fontTable.xml><?xml version="1.0" encoding="utf-8"?>
 <w:fonts xmlns:mc="http://schemas.openxmlformats.org/markup-compatibility/2006" xmlns:r="http://schemas.openxmlformats.org/officeDocument/2006/relationships" xmlns:w="http://schemas.openxmlformats.org/wordprocessingml/2006/main" xmlns:w14="http://schemas.microsoft.com/office/word/2010/wordml" xmlns:w15="http://schemas.microsoft.com/office/word/2012/wordml" xmlns:w16cex="http://schemas.microsoft.com/office/word/2018/wordml/cex" xmlns:w16cid="http://schemas.microsoft.com/office/word/2016/wordml/cid" xmlns:w16="http://schemas.microsoft.com/office/word/2018/wordml" xmlns:w16sdtdh="http://schemas.microsoft.com/office/word/2020/wordml/sdtdatahash" xmlns:w16se="http://schemas.microsoft.com/office/word/2015/wordml/symex" mc:Ignorable="w14 w15 w16se w16cid w16 w16cex w16sdtdh">
+  <w:font w:name="Times New Roman">
+    <w:panose1 w:val="02020603050405020304"/>
+    <w:charset w:val="00"/>
+    <w:family w:val="roman"/>
+    <w:pitch w:val="variable"/>
+    <w:sig w:usb0="E0002EFF" w:usb1="C000785B" w:usb2="00000009" w:usb3="00000000" w:csb0="000001FF" w:csb1="00000000"/>
+  </w:font>
   <w:font w:name="Calibri">
     <w:panose1 w:val="020F0502020204030204"/>
     <w:charset w:val="00"/>
@@ -1058,13 +1812,6 @@
     <w:pitch w:val="variable"/>
     <w:sig w:usb0="E00002FF" w:usb1="2AC7FDFF" w:usb2="00000016" w:usb3="00000000" w:csb0="0002009F" w:csb1="00000000"/>
   </w:font>
-  <w:font w:name="Times New Roman">
-    <w:panose1 w:val="02020603050405020304"/>
-    <w:charset w:val="00"/>
-    <w:family w:val="roman"/>
-    <w:pitch w:val="variable"/>
-    <w:sig w:usb0="E0002EFF" w:usb1="C000785B" w:usb2="00000009" w:usb3="00000000" w:csb0="000001FF" w:csb1="00000000"/>
-  </w:font>
 </w:fonts>
 </file>
 
@@ -1084,8 +1831,10 @@
   </w:compat>
   <w:rsids>
     <w:rsidRoot w:val="004B41D4"/>
-    <w:rsid w:val="00417A57"/>
+    <w:rsid w:val="000327B9"/>
     <w:rsid w:val="004B41D4"/>
+    <w:rsid w:val="00B65287"/>
+    <w:rsid w:val="00E50EFA"/>
   </w:rsids>
   <m:mathPr>
     <m:mathFont m:val="Cambria Math"/>

</xml_diff>

<commit_message>
Still working on the first article
</commit_message>
<xml_diff>
--- a/Block Chain and its application.docx
+++ b/Block Chain and its application.docx
@@ -665,7 +665,15 @@
     <w:p/>
     <w:p>
       <w:r>
-        <w:t xml:space="preserve">In this project report we will analyze a number of publications/projects that use blockchain technology as the underlying technology, the way we have decided to do this is to have each member conduct research </w:t>
+        <w:t xml:space="preserve">In this project report we will analyze </w:t>
+      </w:r>
+      <w:proofErr w:type="gramStart"/>
+      <w:r>
+        <w:t>a number of</w:t>
+      </w:r>
+      <w:proofErr w:type="gramEnd"/>
+      <w:r>
+        <w:t xml:space="preserve"> publications/projects that use blockchain technology as the underlying technology, the way we have decided to do this is to have each member conduct research </w:t>
       </w:r>
       <w:r>
         <w:t xml:space="preserve">on different fields in which blockchain technology was applied. More specifically these fields will be: </w:t>
@@ -730,14 +738,7 @@
           <w:b/>
           <w:bCs/>
         </w:rPr>
-        <w:t xml:space="preserve">Military Blockchain for Supply Chain </w:t>
-      </w:r>
-      <w:r>
-        <w:rPr>
-          <w:b/>
-          <w:bCs/>
-        </w:rPr>
-        <w:t>Management</w:t>
+        <w:t>Military Blockchain for Supply Chain Management</w:t>
       </w:r>
       <w:r>
         <w:rPr>
@@ -745,39 +746,162 @@
           <w:bCs/>
           <w:vertAlign w:val="superscript"/>
         </w:rPr>
-        <w:t xml:space="preserve"> [</w:t>
+        <w:t xml:space="preserve"> [1]</w:t>
+      </w:r>
+    </w:p>
+    <w:p>
+      <w:pPr>
+        <w:ind w:left="720"/>
+      </w:pPr>
+      <w:r>
+        <w:t>In this article the authors describe the importance of supply chain management, especially in military parts transportation. The article begins with a simple explanation of what supply chain management (SCM) is and what blockchain is and how both can be integrated. Supply chain management, as described in the publication is the process of production and distribution, it is a system in which we ensure the transportation of raw materials from a supplier until it is delivered to the end customer as a final product. In the middle of it all the raw materials have been presumably processed into parts and those parts put together to create the final product.</w:t>
+      </w:r>
+    </w:p>
+    <w:p>
+      <w:pPr>
+        <w:ind w:left="720"/>
+      </w:pPr>
+      <w:r>
+        <w:t>The publication also mentions issues pertaining to SCM, especially in the vein of counterfeiting, incompetence, missed parts, etc... along with this it mentions the unreliability of keeping track of issues like these with normal SCM systems, this can be addressed with the traceability that Blockchain technology provides. It would enable anyone to track an error back to its source due to its meticulous nature which will be explained soon.</w:t>
+      </w:r>
+    </w:p>
+    <w:p>
+      <w:pPr>
+        <w:ind w:left="720"/>
+      </w:pPr>
+      <w:r>
+        <w:t>Blockchain technology as described in its essence is a decentralized ledger of transactions built into a network, transactions are conducted over the network using whichever protocols the network implements and saves this transaction on a “chain” and it is saved on every machine in the network, normally referred to as “nodes”. As the transactions go through every node the system facilitates the recording of each state of this transaction. You can figure out how this kind of system is virtually impenetrable to counterfeiting as each node would have to be verified for something within the transaction to be edited.</w:t>
+      </w:r>
+    </w:p>
+    <w:p>
+      <w:pPr>
+        <w:ind w:left="720"/>
+      </w:pPr>
+      <w:r>
+        <w:t xml:space="preserve">Only few military defense are exploring the need for blockchain technology due to the tech’s secure nature, according to the article there are seven possible cases for blockchain technology to be applied for military defense: </w:t>
+      </w:r>
+    </w:p>
+    <w:p>
+      <w:pPr>
+        <w:pStyle w:val="ListParagraph"/>
+        <w:numPr>
+          <w:ilvl w:val="0"/>
+          <w:numId w:val="4"/>
+        </w:numPr>
+      </w:pPr>
+      <w:r>
+        <w:t>Tracing Defense Shipments and Contracts.</w:t>
+      </w:r>
+    </w:p>
+    <w:p>
+      <w:pPr>
+        <w:pStyle w:val="ListParagraph"/>
+        <w:numPr>
+          <w:ilvl w:val="0"/>
+          <w:numId w:val="4"/>
+        </w:numPr>
+      </w:pPr>
+      <w:r>
+        <w:t>Secure government and battlefield messaging.</w:t>
+      </w:r>
+    </w:p>
+    <w:p>
+      <w:pPr>
+        <w:pStyle w:val="ListParagraph"/>
+        <w:numPr>
+          <w:ilvl w:val="0"/>
+          <w:numId w:val="4"/>
+        </w:numPr>
+      </w:pPr>
+      <w:r>
+        <w:t>Cyber warfare preparedness.</w:t>
+      </w:r>
+    </w:p>
+    <w:p>
+      <w:pPr>
+        <w:pStyle w:val="ListParagraph"/>
+        <w:numPr>
+          <w:ilvl w:val="0"/>
+          <w:numId w:val="4"/>
+        </w:numPr>
+      </w:pPr>
+      <w:r>
+        <w:t>Preventing data theft.</w:t>
+      </w:r>
+    </w:p>
+    <w:p>
+      <w:pPr>
+        <w:pStyle w:val="ListParagraph"/>
+        <w:numPr>
+          <w:ilvl w:val="0"/>
+          <w:numId w:val="4"/>
+        </w:numPr>
+      </w:pPr>
+      <w:r>
+        <w:t>Protecting weapons systems.</w:t>
+      </w:r>
+    </w:p>
+    <w:p>
+      <w:pPr>
+        <w:pStyle w:val="ListParagraph"/>
+        <w:numPr>
+          <w:ilvl w:val="0"/>
+          <w:numId w:val="4"/>
+        </w:numPr>
+      </w:pPr>
+      <w:r>
+        <w:t>Military additive manufacturing.</w:t>
+      </w:r>
+    </w:p>
+    <w:p>
+      <w:pPr>
+        <w:pStyle w:val="ListParagraph"/>
+        <w:numPr>
+          <w:ilvl w:val="0"/>
+          <w:numId w:val="4"/>
+        </w:numPr>
+      </w:pPr>
+      <w:r>
+        <w:t>NATO applications.</w:t>
+      </w:r>
+    </w:p>
+    <w:p>
+      <w:pPr>
+        <w:ind w:left="720"/>
+      </w:pPr>
+      <w:r>
+        <w:t>The publication will focus mainly on the 1</w:t>
       </w:r>
       <w:r>
         <w:rPr>
-          <w:b/>
-          <w:bCs/>
           <w:vertAlign w:val="superscript"/>
         </w:rPr>
-        <w:t>1]</w:t>
+        <w:t>st</w:t>
+      </w:r>
+      <w:r>
+        <w:t xml:space="preserve"> application, in the case for military SCM, it is a complex matter, unlike privatized SCM.</w:t>
       </w:r>
     </w:p>
     <w:p>
       <w:pPr>
         <w:ind w:left="720"/>
       </w:pPr>
-      <w:r>
-        <w:t>In this article the authors describe the importance of supply chain management, especially in military parts transportation. The article begins with a simple explanation of what supply chain management (SCM) is and what blockchain is and how both can be integrated. Supply chain management, as described in the publication is the process of production and distribution, it is a system in which we ensure the transportation of raw materials from a supplier until it is delivered to the end customer as a final product. In the middle of it all the raw materials have been presumably processed into parts and those parts put together to create the final product.</w:t>
-      </w:r>
     </w:p>
     <w:p>
       <w:pPr>
         <w:ind w:left="720"/>
       </w:pPr>
-      <w:r>
-        <w:t>The publication also mentions issues pertaining to SCM, especially in the vein of counterfeiting, incompetence, missed parts, etc... along with this it mentions the unreliability of keeping track of issues like these with normal SCM systems, this can be addressed with the traceability that Blockchain technology provides. It would enable anyone to track an error back to its source due to its meticulous nature which will be explained soon.</w:t>
-      </w:r>
     </w:p>
     <w:p>
       <w:pPr>
         <w:ind w:left="720"/>
       </w:pPr>
       <w:r>
-        <w:t>Blockchain technology as described in its essence is a decentralized ledger of transactions built into a network, transactions are conducted over the network using whichever protocols the network implements and saves this transaction on a “chain” and it is saved on every machine in the network, normally referred to as “nodes”. As the transactions go through every node the system facilitates the recording of each state of this transaction. You can figure out how this kind of system is virtually impenetrable to counterfeiting as each node would have to be verified for something within the transaction to be edited.</w:t>
+        <w:lastRenderedPageBreak/>
+        <w:t xml:space="preserve">The proposed framework in the paper is for Navy defense shipments, even though it is called the Navy it does not handle only sea operations, therefore Navy shipments need to be put under a good amount of scrutiny and need to be ready </w:t>
+      </w:r>
+      <w:r>
+        <w:t>when needed.</w:t>
       </w:r>
     </w:p>
     <w:p>
@@ -935,6 +1059,97 @@
     </w:lvl>
   </w:abstractNum>
   <w:abstractNum w:abstractNumId="1" w15:restartNumberingAfterBreak="0">
+    <w:nsid w:val="4BE26E28"/>
+    <w:multiLevelType w:val="hybridMultilevel"/>
+    <w:tmpl w:val="F4D2D0FA"/>
+    <w:lvl w:ilvl="0" w:tplc="BA52543C">
+      <w:start w:val="1"/>
+      <w:numFmt w:val="decimal"/>
+      <w:lvlText w:val="%1."/>
+      <w:lvlJc w:val="left"/>
+      <w:pPr>
+        <w:ind w:left="1800" w:hanging="360"/>
+      </w:pPr>
+      <w:rPr>
+        <w:rFonts w:hint="default"/>
+        <w:b/>
+        <w:bCs/>
+      </w:rPr>
+    </w:lvl>
+    <w:lvl w:ilvl="1" w:tplc="04090019" w:tentative="1">
+      <w:start w:val="1"/>
+      <w:numFmt w:val="lowerLetter"/>
+      <w:lvlText w:val="%2."/>
+      <w:lvlJc w:val="left"/>
+      <w:pPr>
+        <w:ind w:left="2520" w:hanging="360"/>
+      </w:pPr>
+    </w:lvl>
+    <w:lvl w:ilvl="2" w:tplc="0409001B" w:tentative="1">
+      <w:start w:val="1"/>
+      <w:numFmt w:val="lowerRoman"/>
+      <w:lvlText w:val="%3."/>
+      <w:lvlJc w:val="right"/>
+      <w:pPr>
+        <w:ind w:left="3240" w:hanging="180"/>
+      </w:pPr>
+    </w:lvl>
+    <w:lvl w:ilvl="3" w:tplc="0409000F" w:tentative="1">
+      <w:start w:val="1"/>
+      <w:numFmt w:val="decimal"/>
+      <w:lvlText w:val="%4."/>
+      <w:lvlJc w:val="left"/>
+      <w:pPr>
+        <w:ind w:left="3960" w:hanging="360"/>
+      </w:pPr>
+    </w:lvl>
+    <w:lvl w:ilvl="4" w:tplc="04090019" w:tentative="1">
+      <w:start w:val="1"/>
+      <w:numFmt w:val="lowerLetter"/>
+      <w:lvlText w:val="%5."/>
+      <w:lvlJc w:val="left"/>
+      <w:pPr>
+        <w:ind w:left="4680" w:hanging="360"/>
+      </w:pPr>
+    </w:lvl>
+    <w:lvl w:ilvl="5" w:tplc="0409001B" w:tentative="1">
+      <w:start w:val="1"/>
+      <w:numFmt w:val="lowerRoman"/>
+      <w:lvlText w:val="%6."/>
+      <w:lvlJc w:val="right"/>
+      <w:pPr>
+        <w:ind w:left="5400" w:hanging="180"/>
+      </w:pPr>
+    </w:lvl>
+    <w:lvl w:ilvl="6" w:tplc="0409000F" w:tentative="1">
+      <w:start w:val="1"/>
+      <w:numFmt w:val="decimal"/>
+      <w:lvlText w:val="%7."/>
+      <w:lvlJc w:val="left"/>
+      <w:pPr>
+        <w:ind w:left="6120" w:hanging="360"/>
+      </w:pPr>
+    </w:lvl>
+    <w:lvl w:ilvl="7" w:tplc="04090019" w:tentative="1">
+      <w:start w:val="1"/>
+      <w:numFmt w:val="lowerLetter"/>
+      <w:lvlText w:val="%8."/>
+      <w:lvlJc w:val="left"/>
+      <w:pPr>
+        <w:ind w:left="6840" w:hanging="360"/>
+      </w:pPr>
+    </w:lvl>
+    <w:lvl w:ilvl="8" w:tplc="0409001B" w:tentative="1">
+      <w:start w:val="1"/>
+      <w:numFmt w:val="lowerRoman"/>
+      <w:lvlText w:val="%9."/>
+      <w:lvlJc w:val="right"/>
+      <w:pPr>
+        <w:ind w:left="7560" w:hanging="180"/>
+      </w:pPr>
+    </w:lvl>
+  </w:abstractNum>
+  <w:abstractNum w:abstractNumId="2" w15:restartNumberingAfterBreak="0">
     <w:nsid w:val="63741961"/>
     <w:multiLevelType w:val="hybridMultilevel"/>
     <w:tmpl w:val="6CA2120C"/>
@@ -1023,7 +1238,7 @@
       </w:pPr>
     </w:lvl>
   </w:abstractNum>
-  <w:abstractNum w:abstractNumId="2" w15:restartNumberingAfterBreak="0">
+  <w:abstractNum w:abstractNumId="3" w15:restartNumberingAfterBreak="0">
     <w:nsid w:val="6B8229B3"/>
     <w:multiLevelType w:val="hybridMultilevel"/>
     <w:tmpl w:val="337EC6B2"/>
@@ -1113,12 +1328,15 @@
     </w:lvl>
   </w:abstractNum>
   <w:num w:numId="1" w16cid:durableId="256984325">
-    <w:abstractNumId w:val="2"/>
+    <w:abstractNumId w:val="3"/>
   </w:num>
   <w:num w:numId="2" w16cid:durableId="676033293">
     <w:abstractNumId w:val="0"/>
   </w:num>
   <w:num w:numId="3" w16cid:durableId="870532615">
+    <w:abstractNumId w:val="2"/>
+  </w:num>
+  <w:num w:numId="4" w16cid:durableId="1359694920">
     <w:abstractNumId w:val="1"/>
   </w:num>
 </w:numbering>
@@ -1692,6 +1910,17 @@
       <w:shd w:val="clear" w:color="auto" w:fill="E1DFDD"/>
     </w:rPr>
   </w:style>
+  <w:style w:type="paragraph" w:styleId="ListParagraph">
+    <w:name w:val="List Paragraph"/>
+    <w:basedOn w:val="Normal"/>
+    <w:uiPriority w:val="34"/>
+    <w:qFormat/>
+    <w:rsid w:val="00A77058"/>
+    <w:pPr>
+      <w:ind w:left="720"/>
+      <w:contextualSpacing/>
+    </w:pPr>
+  </w:style>
 </w:styles>
 </file>
 
@@ -1834,6 +2063,7 @@
     <w:rsid w:val="000327B9"/>
     <w:rsid w:val="004B41D4"/>
     <w:rsid w:val="00B65287"/>
+    <w:rsid w:val="00B87F30"/>
     <w:rsid w:val="00E50EFA"/>
   </w:rsids>
   <m:mathPr>

</xml_diff>

<commit_message>
Added Tawfiq part and edited to IEEE format
</commit_message>
<xml_diff>
--- a/Block Chain and its application.docx
+++ b/Block Chain and its application.docx
@@ -51,7 +51,7 @@
                         </pic:cNvPicPr>
                       </pic:nvPicPr>
                       <pic:blipFill>
-                        <a:blip r:embed="rId6">
+                        <a:blip r:embed="rId7">
                           <a:extLst>
                             <a:ext uri="{28A0092B-C50C-407E-A947-70E740481C1C}">
                               <a14:useLocalDpi xmlns:a14="http://schemas.microsoft.com/office/drawing/2010/main" val="0"/>
@@ -485,7 +485,7 @@
           <w:r>
             <w:fldChar w:fldCharType="separate"/>
           </w:r>
-          <w:hyperlink w:anchor="_Toc130222212" w:history="1">
+          <w:hyperlink w:anchor="_Toc130327458" w:history="1">
             <w:r>
               <w:rPr>
                 <w:rStyle w:val="Hyperlink"/>
@@ -512,7 +512,7 @@
                 <w:noProof/>
                 <w:webHidden/>
               </w:rPr>
-              <w:instrText xml:space="preserve"> PAGEREF _Toc130222212 \h </w:instrText>
+              <w:instrText xml:space="preserve"> PAGEREF _Toc130327458 \h </w:instrText>
             </w:r>
             <w:r>
               <w:rPr>
@@ -532,7 +532,7 @@
                 <w:noProof/>
                 <w:webHidden/>
               </w:rPr>
-              <w:t>2</w:t>
+              <w:t>0</w:t>
             </w:r>
             <w:r>
               <w:rPr>
@@ -553,13 +553,13 @@
               <w:noProof/>
             </w:rPr>
           </w:pPr>
-          <w:hyperlink w:anchor="_Toc130222213" w:history="1">
+          <w:hyperlink w:anchor="_Toc130327459" w:history="1">
             <w:r>
               <w:rPr>
                 <w:rStyle w:val="Hyperlink"/>
                 <w:noProof/>
               </w:rPr>
-              <w:t>Literature Review</w:t>
+              <w:t>Blockchain for the Military</w:t>
             </w:r>
             <w:r>
               <w:rPr>
@@ -580,7 +580,7 @@
                 <w:noProof/>
                 <w:webHidden/>
               </w:rPr>
-              <w:instrText xml:space="preserve"> PAGEREF _Toc130222213 \h </w:instrText>
+              <w:instrText xml:space="preserve"> PAGEREF _Toc130327459 \h </w:instrText>
             </w:r>
             <w:r>
               <w:rPr>
@@ -600,7 +600,7 @@
                 <w:noProof/>
                 <w:webHidden/>
               </w:rPr>
-              <w:t>3</w:t>
+              <w:t>0</w:t>
             </w:r>
             <w:r>
               <w:rPr>
@@ -621,13 +621,21 @@
               <w:noProof/>
             </w:rPr>
           </w:pPr>
-          <w:hyperlink w:anchor="_Toc130222214" w:history="1">
+          <w:hyperlink w:anchor="_Toc130327460" w:history="1">
             <w:r>
               <w:rPr>
                 <w:rStyle w:val="Hyperlink"/>
                 <w:noProof/>
               </w:rPr>
-              <w:t>Military</w:t>
+              <w:t>Military Blockchain for Supply Chain Management</w:t>
+            </w:r>
+            <w:r>
+              <w:rPr>
+                <w:rStyle w:val="Hyperlink"/>
+                <w:noProof/>
+                <w:vertAlign w:val="superscript"/>
+              </w:rPr>
+              <w:t xml:space="preserve"> [1]</w:t>
             </w:r>
             <w:r>
               <w:rPr>
@@ -648,7 +656,7 @@
                 <w:noProof/>
                 <w:webHidden/>
               </w:rPr>
-              <w:instrText xml:space="preserve"> PAGEREF _Toc130222214 \h </w:instrText>
+              <w:instrText xml:space="preserve"> PAGEREF _Toc130327460 \h </w:instrText>
             </w:r>
             <w:r>
               <w:rPr>
@@ -668,7 +676,83 @@
                 <w:noProof/>
                 <w:webHidden/>
               </w:rPr>
-              <w:t>3</w:t>
+              <w:t>0</w:t>
+            </w:r>
+            <w:r>
+              <w:rPr>
+                <w:noProof/>
+                <w:webHidden/>
+              </w:rPr>
+              <w:fldChar w:fldCharType="end"/>
+            </w:r>
+          </w:hyperlink>
+        </w:p>
+        <w:p>
+          <w:pPr>
+            <w:pStyle w:val="TOC2"/>
+            <w:tabs>
+              <w:tab w:val="right" w:leader="dot" w:pos="9350"/>
+            </w:tabs>
+            <w:rPr>
+              <w:noProof/>
+            </w:rPr>
+          </w:pPr>
+          <w:hyperlink w:anchor="_Toc130327461" w:history="1">
+            <w:r>
+              <w:rPr>
+                <w:rStyle w:val="Hyperlink"/>
+                <w:noProof/>
+              </w:rPr>
+              <w:t>Military Intelligence Applications for Blockchain Technology</w:t>
+            </w:r>
+            <w:r>
+              <w:rPr>
+                <w:rStyle w:val="Hyperlink"/>
+                <w:noProof/>
+                <w:vertAlign w:val="superscript"/>
+              </w:rPr>
+              <w:t xml:space="preserve"> [2]</w:t>
+            </w:r>
+            <w:r>
+              <w:rPr>
+                <w:noProof/>
+                <w:webHidden/>
+              </w:rPr>
+              <w:tab/>
+            </w:r>
+            <w:r>
+              <w:rPr>
+                <w:noProof/>
+                <w:webHidden/>
+              </w:rPr>
+              <w:fldChar w:fldCharType="begin"/>
+            </w:r>
+            <w:r>
+              <w:rPr>
+                <w:noProof/>
+                <w:webHidden/>
+              </w:rPr>
+              <w:instrText xml:space="preserve"> PAGEREF _Toc130327461 \h </w:instrText>
+            </w:r>
+            <w:r>
+              <w:rPr>
+                <w:noProof/>
+                <w:webHidden/>
+              </w:rPr>
+            </w:r>
+            <w:r>
+              <w:rPr>
+                <w:noProof/>
+                <w:webHidden/>
+              </w:rPr>
+              <w:fldChar w:fldCharType="separate"/>
+            </w:r>
+            <w:r>
+              <w:rPr>
+                <w:noProof/>
+                <w:webHidden/>
+              </w:rPr>
+              <w:t>1</w:t>
             </w:r>
             <w:r>
               <w:rPr>
@@ -689,13 +773,13 @@
               <w:noProof/>
             </w:rPr>
           </w:pPr>
-          <w:hyperlink w:anchor="_Toc130222215" w:history="1">
+          <w:hyperlink w:anchor="_Toc130327462" w:history="1">
             <w:r>
               <w:rPr>
                 <w:rStyle w:val="Hyperlink"/>
                 <w:noProof/>
               </w:rPr>
-              <w:t>Blockchain in the Gaming Industry</w:t>
+              <w:t>Blockchain for IOT Devices</w:t>
             </w:r>
             <w:r>
               <w:rPr>
@@ -716,7 +800,7 @@
                 <w:noProof/>
                 <w:webHidden/>
               </w:rPr>
-              <w:instrText xml:space="preserve"> PAGEREF _Toc130222215 \h </w:instrText>
+              <w:instrText xml:space="preserve"> PAGEREF _Toc130327462 \h </w:instrText>
             </w:r>
             <w:r>
               <w:rPr>
@@ -736,7 +820,7 @@
                 <w:noProof/>
                 <w:webHidden/>
               </w:rPr>
-              <w:t>5</w:t>
+              <w:t>1</w:t>
             </w:r>
             <w:r>
               <w:rPr>
@@ -757,13 +841,13 @@
               <w:noProof/>
             </w:rPr>
           </w:pPr>
-          <w:hyperlink w:anchor="_Toc130222216" w:history="1">
+          <w:hyperlink w:anchor="_Toc130327463" w:history="1">
             <w:r>
               <w:rPr>
                 <w:rStyle w:val="Hyperlink"/>
                 <w:noProof/>
               </w:rPr>
-              <w:t>Current state of blockchain in gaming</w:t>
+              <w:t>Block-based IoT Architecture</w:t>
             </w:r>
             <w:r>
               <w:rPr>
@@ -784,7 +868,7 @@
                 <w:noProof/>
                 <w:webHidden/>
               </w:rPr>
-              <w:instrText xml:space="preserve"> PAGEREF _Toc130222216 \h </w:instrText>
+              <w:instrText xml:space="preserve"> PAGEREF _Toc130327463 \h </w:instrText>
             </w:r>
             <w:r>
               <w:rPr>
@@ -804,7 +888,212 @@
                 <w:noProof/>
                 <w:webHidden/>
               </w:rPr>
-              <w:t>5</w:t>
+              <w:t>2</w:t>
+            </w:r>
+            <w:r>
+              <w:rPr>
+                <w:noProof/>
+                <w:webHidden/>
+              </w:rPr>
+              <w:fldChar w:fldCharType="end"/>
+            </w:r>
+          </w:hyperlink>
+        </w:p>
+        <w:p>
+          <w:pPr>
+            <w:pStyle w:val="TOC3"/>
+            <w:tabs>
+              <w:tab w:val="right" w:leader="dot" w:pos="9350"/>
+            </w:tabs>
+            <w:rPr>
+              <w:noProof/>
+            </w:rPr>
+          </w:pPr>
+          <w:hyperlink w:anchor="_Toc130327464" w:history="1">
+            <w:r>
+              <w:rPr>
+                <w:rStyle w:val="Hyperlink"/>
+                <w:noProof/>
+              </w:rPr>
+              <w:t>Smart home</w:t>
+            </w:r>
+            <w:r>
+              <w:rPr>
+                <w:noProof/>
+                <w:webHidden/>
+              </w:rPr>
+              <w:tab/>
+            </w:r>
+            <w:r>
+              <w:rPr>
+                <w:noProof/>
+                <w:webHidden/>
+              </w:rPr>
+              <w:fldChar w:fldCharType="begin"/>
+            </w:r>
+            <w:r>
+              <w:rPr>
+                <w:noProof/>
+                <w:webHidden/>
+              </w:rPr>
+              <w:instrText xml:space="preserve"> PAGEREF _Toc130327464 \h </w:instrText>
+            </w:r>
+            <w:r>
+              <w:rPr>
+                <w:noProof/>
+                <w:webHidden/>
+              </w:rPr>
+            </w:r>
+            <w:r>
+              <w:rPr>
+                <w:noProof/>
+                <w:webHidden/>
+              </w:rPr>
+              <w:fldChar w:fldCharType="separate"/>
+            </w:r>
+            <w:r>
+              <w:rPr>
+                <w:noProof/>
+                <w:webHidden/>
+              </w:rPr>
+              <w:t>2</w:t>
+            </w:r>
+            <w:r>
+              <w:rPr>
+                <w:noProof/>
+                <w:webHidden/>
+              </w:rPr>
+              <w:fldChar w:fldCharType="end"/>
+            </w:r>
+          </w:hyperlink>
+        </w:p>
+        <w:p>
+          <w:pPr>
+            <w:pStyle w:val="TOC3"/>
+            <w:tabs>
+              <w:tab w:val="right" w:leader="dot" w:pos="9350"/>
+            </w:tabs>
+            <w:rPr>
+              <w:noProof/>
+            </w:rPr>
+          </w:pPr>
+          <w:hyperlink w:anchor="_Toc130327465" w:history="1">
+            <w:r>
+              <w:rPr>
+                <w:rStyle w:val="Hyperlink"/>
+                <w:noProof/>
+              </w:rPr>
+              <w:t>Overlay Network</w:t>
+            </w:r>
+            <w:r>
+              <w:rPr>
+                <w:noProof/>
+                <w:webHidden/>
+              </w:rPr>
+              <w:tab/>
+            </w:r>
+            <w:r>
+              <w:rPr>
+                <w:noProof/>
+                <w:webHidden/>
+              </w:rPr>
+              <w:fldChar w:fldCharType="begin"/>
+            </w:r>
+            <w:r>
+              <w:rPr>
+                <w:noProof/>
+                <w:webHidden/>
+              </w:rPr>
+              <w:instrText xml:space="preserve"> PAGEREF _Toc130327465 \h </w:instrText>
+            </w:r>
+            <w:r>
+              <w:rPr>
+                <w:noProof/>
+                <w:webHidden/>
+              </w:rPr>
+            </w:r>
+            <w:r>
+              <w:rPr>
+                <w:noProof/>
+                <w:webHidden/>
+              </w:rPr>
+              <w:fldChar w:fldCharType="separate"/>
+            </w:r>
+            <w:r>
+              <w:rPr>
+                <w:noProof/>
+                <w:webHidden/>
+              </w:rPr>
+              <w:t>2</w:t>
+            </w:r>
+            <w:r>
+              <w:rPr>
+                <w:noProof/>
+                <w:webHidden/>
+              </w:rPr>
+              <w:fldChar w:fldCharType="end"/>
+            </w:r>
+          </w:hyperlink>
+        </w:p>
+        <w:p>
+          <w:pPr>
+            <w:pStyle w:val="TOC3"/>
+            <w:tabs>
+              <w:tab w:val="right" w:leader="dot" w:pos="9350"/>
+            </w:tabs>
+            <w:rPr>
+              <w:noProof/>
+            </w:rPr>
+          </w:pPr>
+          <w:hyperlink w:anchor="_Toc130327466" w:history="1">
+            <w:r>
+              <w:rPr>
+                <w:rStyle w:val="Hyperlink"/>
+                <w:noProof/>
+                <w:lang w:val="en-CA"/>
+              </w:rPr>
+              <w:t>Cloud Storage</w:t>
+            </w:r>
+            <w:r>
+              <w:rPr>
+                <w:noProof/>
+                <w:webHidden/>
+              </w:rPr>
+              <w:tab/>
+            </w:r>
+            <w:r>
+              <w:rPr>
+                <w:noProof/>
+                <w:webHidden/>
+              </w:rPr>
+              <w:fldChar w:fldCharType="begin"/>
+            </w:r>
+            <w:r>
+              <w:rPr>
+                <w:noProof/>
+                <w:webHidden/>
+              </w:rPr>
+              <w:instrText xml:space="preserve"> PAGEREF _Toc130327466 \h </w:instrText>
+            </w:r>
+            <w:r>
+              <w:rPr>
+                <w:noProof/>
+                <w:webHidden/>
+              </w:rPr>
+            </w:r>
+            <w:r>
+              <w:rPr>
+                <w:noProof/>
+                <w:webHidden/>
+              </w:rPr>
+              <w:fldChar w:fldCharType="separate"/>
+            </w:r>
+            <w:r>
+              <w:rPr>
+                <w:noProof/>
+                <w:webHidden/>
+              </w:rPr>
+              <w:t>2</w:t>
             </w:r>
             <w:r>
               <w:rPr>
@@ -825,13 +1114,13 @@
               <w:noProof/>
             </w:rPr>
           </w:pPr>
-          <w:hyperlink w:anchor="_Toc130222217" w:history="1">
+          <w:hyperlink w:anchor="_Toc130327467" w:history="1">
             <w:r>
               <w:rPr>
                 <w:rStyle w:val="Hyperlink"/>
                 <w:noProof/>
               </w:rPr>
-              <w:t>Potential benefits of blockchain in gaming</w:t>
+              <w:t>Transaction Handling</w:t>
             </w:r>
             <w:r>
               <w:rPr>
@@ -852,7 +1141,7 @@
                 <w:noProof/>
                 <w:webHidden/>
               </w:rPr>
-              <w:instrText xml:space="preserve"> PAGEREF _Toc130222217 \h </w:instrText>
+              <w:instrText xml:space="preserve"> PAGEREF _Toc130327467 \h </w:instrText>
             </w:r>
             <w:r>
               <w:rPr>
@@ -872,7 +1161,211 @@
                 <w:noProof/>
                 <w:webHidden/>
               </w:rPr>
-              <w:t>5</w:t>
+              <w:t>3</w:t>
+            </w:r>
+            <w:r>
+              <w:rPr>
+                <w:noProof/>
+                <w:webHidden/>
+              </w:rPr>
+              <w:fldChar w:fldCharType="end"/>
+            </w:r>
+          </w:hyperlink>
+        </w:p>
+        <w:p>
+          <w:pPr>
+            <w:pStyle w:val="TOC3"/>
+            <w:tabs>
+              <w:tab w:val="right" w:leader="dot" w:pos="9350"/>
+            </w:tabs>
+            <w:rPr>
+              <w:noProof/>
+            </w:rPr>
+          </w:pPr>
+          <w:hyperlink w:anchor="_Toc130327468" w:history="1">
+            <w:r>
+              <w:rPr>
+                <w:rStyle w:val="Hyperlink"/>
+                <w:noProof/>
+              </w:rPr>
+              <w:t>Storing</w:t>
+            </w:r>
+            <w:r>
+              <w:rPr>
+                <w:noProof/>
+                <w:webHidden/>
+              </w:rPr>
+              <w:tab/>
+            </w:r>
+            <w:r>
+              <w:rPr>
+                <w:noProof/>
+                <w:webHidden/>
+              </w:rPr>
+              <w:fldChar w:fldCharType="begin"/>
+            </w:r>
+            <w:r>
+              <w:rPr>
+                <w:noProof/>
+                <w:webHidden/>
+              </w:rPr>
+              <w:instrText xml:space="preserve"> PAGEREF _Toc130327468 \h </w:instrText>
+            </w:r>
+            <w:r>
+              <w:rPr>
+                <w:noProof/>
+                <w:webHidden/>
+              </w:rPr>
+            </w:r>
+            <w:r>
+              <w:rPr>
+                <w:noProof/>
+                <w:webHidden/>
+              </w:rPr>
+              <w:fldChar w:fldCharType="separate"/>
+            </w:r>
+            <w:r>
+              <w:rPr>
+                <w:noProof/>
+                <w:webHidden/>
+              </w:rPr>
+              <w:t>3</w:t>
+            </w:r>
+            <w:r>
+              <w:rPr>
+                <w:noProof/>
+                <w:webHidden/>
+              </w:rPr>
+              <w:fldChar w:fldCharType="end"/>
+            </w:r>
+          </w:hyperlink>
+        </w:p>
+        <w:p>
+          <w:pPr>
+            <w:pStyle w:val="TOC3"/>
+            <w:tabs>
+              <w:tab w:val="right" w:leader="dot" w:pos="9350"/>
+            </w:tabs>
+            <w:rPr>
+              <w:noProof/>
+            </w:rPr>
+          </w:pPr>
+          <w:hyperlink w:anchor="_Toc130327469" w:history="1">
+            <w:r>
+              <w:rPr>
+                <w:rStyle w:val="Hyperlink"/>
+                <w:noProof/>
+              </w:rPr>
+              <w:t>Accessing and monitoring</w:t>
+            </w:r>
+            <w:r>
+              <w:rPr>
+                <w:noProof/>
+                <w:webHidden/>
+              </w:rPr>
+              <w:tab/>
+            </w:r>
+            <w:r>
+              <w:rPr>
+                <w:noProof/>
+                <w:webHidden/>
+              </w:rPr>
+              <w:fldChar w:fldCharType="begin"/>
+            </w:r>
+            <w:r>
+              <w:rPr>
+                <w:noProof/>
+                <w:webHidden/>
+              </w:rPr>
+              <w:instrText xml:space="preserve"> PAGEREF _Toc130327469 \h </w:instrText>
+            </w:r>
+            <w:r>
+              <w:rPr>
+                <w:noProof/>
+                <w:webHidden/>
+              </w:rPr>
+            </w:r>
+            <w:r>
+              <w:rPr>
+                <w:noProof/>
+                <w:webHidden/>
+              </w:rPr>
+              <w:fldChar w:fldCharType="separate"/>
+            </w:r>
+            <w:r>
+              <w:rPr>
+                <w:noProof/>
+                <w:webHidden/>
+              </w:rPr>
+              <w:t>3</w:t>
+            </w:r>
+            <w:r>
+              <w:rPr>
+                <w:noProof/>
+                <w:webHidden/>
+              </w:rPr>
+              <w:fldChar w:fldCharType="end"/>
+            </w:r>
+          </w:hyperlink>
+        </w:p>
+        <w:p>
+          <w:pPr>
+            <w:pStyle w:val="TOC3"/>
+            <w:tabs>
+              <w:tab w:val="right" w:leader="dot" w:pos="9350"/>
+            </w:tabs>
+            <w:rPr>
+              <w:noProof/>
+            </w:rPr>
+          </w:pPr>
+          <w:hyperlink w:anchor="_Toc130327470" w:history="1">
+            <w:r>
+              <w:rPr>
+                <w:rStyle w:val="Hyperlink"/>
+                <w:noProof/>
+              </w:rPr>
+              <w:t>Distributed Trust</w:t>
+            </w:r>
+            <w:r>
+              <w:rPr>
+                <w:noProof/>
+                <w:webHidden/>
+              </w:rPr>
+              <w:tab/>
+            </w:r>
+            <w:r>
+              <w:rPr>
+                <w:noProof/>
+                <w:webHidden/>
+              </w:rPr>
+              <w:fldChar w:fldCharType="begin"/>
+            </w:r>
+            <w:r>
+              <w:rPr>
+                <w:noProof/>
+                <w:webHidden/>
+              </w:rPr>
+              <w:instrText xml:space="preserve"> PAGEREF _Toc130327470 \h </w:instrText>
+            </w:r>
+            <w:r>
+              <w:rPr>
+                <w:noProof/>
+                <w:webHidden/>
+              </w:rPr>
+            </w:r>
+            <w:r>
+              <w:rPr>
+                <w:noProof/>
+                <w:webHidden/>
+              </w:rPr>
+              <w:fldChar w:fldCharType="separate"/>
+            </w:r>
+            <w:r>
+              <w:rPr>
+                <w:noProof/>
+                <w:webHidden/>
+              </w:rPr>
+              <w:t>4</w:t>
             </w:r>
             <w:r>
               <w:rPr>
@@ -893,13 +1386,13 @@
               <w:noProof/>
             </w:rPr>
           </w:pPr>
-          <w:hyperlink w:anchor="_Toc130222218" w:history="1">
+          <w:hyperlink w:anchor="_Toc130327471" w:history="1">
             <w:r>
               <w:rPr>
                 <w:rStyle w:val="Hyperlink"/>
                 <w:noProof/>
               </w:rPr>
-              <w:t>Challenges and Limitations</w:t>
+              <w:t>Evaluation</w:t>
             </w:r>
             <w:r>
               <w:rPr>
@@ -920,7 +1413,7 @@
                 <w:noProof/>
                 <w:webHidden/>
               </w:rPr>
-              <w:instrText xml:space="preserve"> PAGEREF _Toc130222218 \h </w:instrText>
+              <w:instrText xml:space="preserve"> PAGEREF _Toc130327471 \h </w:instrText>
             </w:r>
             <w:r>
               <w:rPr>
@@ -940,7 +1433,415 @@
                 <w:noProof/>
                 <w:webHidden/>
               </w:rPr>
-              <w:t>6</w:t>
+              <w:t>4</w:t>
+            </w:r>
+            <w:r>
+              <w:rPr>
+                <w:noProof/>
+                <w:webHidden/>
+              </w:rPr>
+              <w:fldChar w:fldCharType="end"/>
+            </w:r>
+          </w:hyperlink>
+        </w:p>
+        <w:p>
+          <w:pPr>
+            <w:pStyle w:val="TOC3"/>
+            <w:tabs>
+              <w:tab w:val="right" w:leader="dot" w:pos="9350"/>
+            </w:tabs>
+            <w:rPr>
+              <w:noProof/>
+            </w:rPr>
+          </w:pPr>
+          <w:hyperlink w:anchor="_Toc130327472" w:history="1">
+            <w:r>
+              <w:rPr>
+                <w:rStyle w:val="Hyperlink"/>
+                <w:noProof/>
+              </w:rPr>
+              <w:t>DOS attack prevention</w:t>
+            </w:r>
+            <w:r>
+              <w:rPr>
+                <w:noProof/>
+                <w:webHidden/>
+              </w:rPr>
+              <w:tab/>
+            </w:r>
+            <w:r>
+              <w:rPr>
+                <w:noProof/>
+                <w:webHidden/>
+              </w:rPr>
+              <w:fldChar w:fldCharType="begin"/>
+            </w:r>
+            <w:r>
+              <w:rPr>
+                <w:noProof/>
+                <w:webHidden/>
+              </w:rPr>
+              <w:instrText xml:space="preserve"> PAGEREF _Toc130327472 \h </w:instrText>
+            </w:r>
+            <w:r>
+              <w:rPr>
+                <w:noProof/>
+                <w:webHidden/>
+              </w:rPr>
+            </w:r>
+            <w:r>
+              <w:rPr>
+                <w:noProof/>
+                <w:webHidden/>
+              </w:rPr>
+              <w:fldChar w:fldCharType="separate"/>
+            </w:r>
+            <w:r>
+              <w:rPr>
+                <w:noProof/>
+                <w:webHidden/>
+              </w:rPr>
+              <w:t>4</w:t>
+            </w:r>
+            <w:r>
+              <w:rPr>
+                <w:noProof/>
+                <w:webHidden/>
+              </w:rPr>
+              <w:fldChar w:fldCharType="end"/>
+            </w:r>
+          </w:hyperlink>
+        </w:p>
+        <w:p>
+          <w:pPr>
+            <w:pStyle w:val="TOC3"/>
+            <w:tabs>
+              <w:tab w:val="right" w:leader="dot" w:pos="9350"/>
+            </w:tabs>
+            <w:rPr>
+              <w:noProof/>
+            </w:rPr>
+          </w:pPr>
+          <w:hyperlink w:anchor="_Toc130327473" w:history="1">
+            <w:r>
+              <w:rPr>
+                <w:rStyle w:val="Hyperlink"/>
+                <w:noProof/>
+              </w:rPr>
+              <w:t>Modification attack prevention</w:t>
+            </w:r>
+            <w:r>
+              <w:rPr>
+                <w:noProof/>
+                <w:webHidden/>
+              </w:rPr>
+              <w:tab/>
+            </w:r>
+            <w:r>
+              <w:rPr>
+                <w:noProof/>
+                <w:webHidden/>
+              </w:rPr>
+              <w:fldChar w:fldCharType="begin"/>
+            </w:r>
+            <w:r>
+              <w:rPr>
+                <w:noProof/>
+                <w:webHidden/>
+              </w:rPr>
+              <w:instrText xml:space="preserve"> PAGEREF _Toc130327473 \h </w:instrText>
+            </w:r>
+            <w:r>
+              <w:rPr>
+                <w:noProof/>
+                <w:webHidden/>
+              </w:rPr>
+            </w:r>
+            <w:r>
+              <w:rPr>
+                <w:noProof/>
+                <w:webHidden/>
+              </w:rPr>
+              <w:fldChar w:fldCharType="separate"/>
+            </w:r>
+            <w:r>
+              <w:rPr>
+                <w:noProof/>
+                <w:webHidden/>
+              </w:rPr>
+              <w:t>5</w:t>
+            </w:r>
+            <w:r>
+              <w:rPr>
+                <w:noProof/>
+                <w:webHidden/>
+              </w:rPr>
+              <w:fldChar w:fldCharType="end"/>
+            </w:r>
+          </w:hyperlink>
+        </w:p>
+        <w:p>
+          <w:pPr>
+            <w:pStyle w:val="TOC3"/>
+            <w:tabs>
+              <w:tab w:val="right" w:leader="dot" w:pos="9350"/>
+            </w:tabs>
+            <w:rPr>
+              <w:noProof/>
+            </w:rPr>
+          </w:pPr>
+          <w:hyperlink w:anchor="_Toc130327474" w:history="1">
+            <w:r>
+              <w:rPr>
+                <w:rStyle w:val="Hyperlink"/>
+                <w:noProof/>
+              </w:rPr>
+              <w:t>Dropping attack prevention</w:t>
+            </w:r>
+            <w:r>
+              <w:rPr>
+                <w:noProof/>
+                <w:webHidden/>
+              </w:rPr>
+              <w:tab/>
+            </w:r>
+            <w:r>
+              <w:rPr>
+                <w:noProof/>
+                <w:webHidden/>
+              </w:rPr>
+              <w:fldChar w:fldCharType="begin"/>
+            </w:r>
+            <w:r>
+              <w:rPr>
+                <w:noProof/>
+                <w:webHidden/>
+              </w:rPr>
+              <w:instrText xml:space="preserve"> PAGEREF _Toc130327474 \h </w:instrText>
+            </w:r>
+            <w:r>
+              <w:rPr>
+                <w:noProof/>
+                <w:webHidden/>
+              </w:rPr>
+            </w:r>
+            <w:r>
+              <w:rPr>
+                <w:noProof/>
+                <w:webHidden/>
+              </w:rPr>
+              <w:fldChar w:fldCharType="separate"/>
+            </w:r>
+            <w:r>
+              <w:rPr>
+                <w:noProof/>
+                <w:webHidden/>
+              </w:rPr>
+              <w:t>5</w:t>
+            </w:r>
+            <w:r>
+              <w:rPr>
+                <w:noProof/>
+                <w:webHidden/>
+              </w:rPr>
+              <w:fldChar w:fldCharType="end"/>
+            </w:r>
+          </w:hyperlink>
+        </w:p>
+        <w:p>
+          <w:pPr>
+            <w:pStyle w:val="TOC3"/>
+            <w:tabs>
+              <w:tab w:val="right" w:leader="dot" w:pos="9350"/>
+            </w:tabs>
+            <w:rPr>
+              <w:noProof/>
+            </w:rPr>
+          </w:pPr>
+          <w:hyperlink w:anchor="_Toc130327475" w:history="1">
+            <w:r>
+              <w:rPr>
+                <w:rStyle w:val="Hyperlink"/>
+                <w:noProof/>
+              </w:rPr>
+              <w:t>Mining attack prevention</w:t>
+            </w:r>
+            <w:r>
+              <w:rPr>
+                <w:noProof/>
+                <w:webHidden/>
+              </w:rPr>
+              <w:tab/>
+            </w:r>
+            <w:r>
+              <w:rPr>
+                <w:noProof/>
+                <w:webHidden/>
+              </w:rPr>
+              <w:fldChar w:fldCharType="begin"/>
+            </w:r>
+            <w:r>
+              <w:rPr>
+                <w:noProof/>
+                <w:webHidden/>
+              </w:rPr>
+              <w:instrText xml:space="preserve"> PAGEREF _Toc130327475 \h </w:instrText>
+            </w:r>
+            <w:r>
+              <w:rPr>
+                <w:noProof/>
+                <w:webHidden/>
+              </w:rPr>
+            </w:r>
+            <w:r>
+              <w:rPr>
+                <w:noProof/>
+                <w:webHidden/>
+              </w:rPr>
+              <w:fldChar w:fldCharType="separate"/>
+            </w:r>
+            <w:r>
+              <w:rPr>
+                <w:noProof/>
+                <w:webHidden/>
+              </w:rPr>
+              <w:t>5</w:t>
+            </w:r>
+            <w:r>
+              <w:rPr>
+                <w:noProof/>
+                <w:webHidden/>
+              </w:rPr>
+              <w:fldChar w:fldCharType="end"/>
+            </w:r>
+          </w:hyperlink>
+        </w:p>
+        <w:p>
+          <w:pPr>
+            <w:pStyle w:val="TOC3"/>
+            <w:tabs>
+              <w:tab w:val="right" w:leader="dot" w:pos="9350"/>
+            </w:tabs>
+            <w:rPr>
+              <w:noProof/>
+            </w:rPr>
+          </w:pPr>
+          <w:hyperlink w:anchor="_Toc130327476" w:history="1">
+            <w:r>
+              <w:rPr>
+                <w:rStyle w:val="Hyperlink"/>
+                <w:noProof/>
+              </w:rPr>
+              <w:t>Anonymity attack prevention</w:t>
+            </w:r>
+            <w:r>
+              <w:rPr>
+                <w:noProof/>
+                <w:webHidden/>
+              </w:rPr>
+              <w:tab/>
+            </w:r>
+            <w:r>
+              <w:rPr>
+                <w:noProof/>
+                <w:webHidden/>
+              </w:rPr>
+              <w:fldChar w:fldCharType="begin"/>
+            </w:r>
+            <w:r>
+              <w:rPr>
+                <w:noProof/>
+                <w:webHidden/>
+              </w:rPr>
+              <w:instrText xml:space="preserve"> PAGEREF _Toc130327476 \h </w:instrText>
+            </w:r>
+            <w:r>
+              <w:rPr>
+                <w:noProof/>
+                <w:webHidden/>
+              </w:rPr>
+            </w:r>
+            <w:r>
+              <w:rPr>
+                <w:noProof/>
+                <w:webHidden/>
+              </w:rPr>
+              <w:fldChar w:fldCharType="separate"/>
+            </w:r>
+            <w:r>
+              <w:rPr>
+                <w:noProof/>
+                <w:webHidden/>
+              </w:rPr>
+              <w:t>5</w:t>
+            </w:r>
+            <w:r>
+              <w:rPr>
+                <w:noProof/>
+                <w:webHidden/>
+              </w:rPr>
+              <w:fldChar w:fldCharType="end"/>
+            </w:r>
+          </w:hyperlink>
+        </w:p>
+        <w:p>
+          <w:pPr>
+            <w:pStyle w:val="TOC3"/>
+            <w:tabs>
+              <w:tab w:val="right" w:leader="dot" w:pos="9350"/>
+            </w:tabs>
+            <w:rPr>
+              <w:noProof/>
+            </w:rPr>
+          </w:pPr>
+          <w:hyperlink w:anchor="_Toc130327477" w:history="1">
+            <w:r>
+              <w:rPr>
+                <w:rStyle w:val="Hyperlink"/>
+                <w:noProof/>
+              </w:rPr>
+              <w:t>Authentication and access control attack prevention</w:t>
+            </w:r>
+            <w:r>
+              <w:rPr>
+                <w:noProof/>
+                <w:webHidden/>
+              </w:rPr>
+              <w:tab/>
+            </w:r>
+            <w:r>
+              <w:rPr>
+                <w:noProof/>
+                <w:webHidden/>
+              </w:rPr>
+              <w:fldChar w:fldCharType="begin"/>
+            </w:r>
+            <w:r>
+              <w:rPr>
+                <w:noProof/>
+                <w:webHidden/>
+              </w:rPr>
+              <w:instrText xml:space="preserve"> PAGEREF _Toc130327477 \h </w:instrText>
+            </w:r>
+            <w:r>
+              <w:rPr>
+                <w:noProof/>
+                <w:webHidden/>
+              </w:rPr>
+            </w:r>
+            <w:r>
+              <w:rPr>
+                <w:noProof/>
+                <w:webHidden/>
+              </w:rPr>
+              <w:fldChar w:fldCharType="separate"/>
+            </w:r>
+            <w:r>
+              <w:rPr>
+                <w:noProof/>
+                <w:webHidden/>
+              </w:rPr>
+              <w:t>5</w:t>
             </w:r>
             <w:r>
               <w:rPr>
@@ -961,13 +1862,13 @@
               <w:noProof/>
             </w:rPr>
           </w:pPr>
-          <w:hyperlink w:anchor="_Toc130222219" w:history="1">
+          <w:hyperlink w:anchor="_Toc130327478" w:history="1">
             <w:r>
               <w:rPr>
                 <w:rStyle w:val="Hyperlink"/>
                 <w:noProof/>
               </w:rPr>
-              <w:t>Conclusion</w:t>
+              <w:t>IOT Conclusion</w:t>
             </w:r>
             <w:r>
               <w:rPr>
@@ -988,7 +1889,7 @@
                 <w:noProof/>
                 <w:webHidden/>
               </w:rPr>
-              <w:instrText xml:space="preserve"> PAGEREF _Toc130222219 \h </w:instrText>
+              <w:instrText xml:space="preserve"> PAGEREF _Toc130327478 \h </w:instrText>
             </w:r>
             <w:r>
               <w:rPr>
@@ -1008,7 +1909,347 @@
                 <w:noProof/>
                 <w:webHidden/>
               </w:rPr>
+              <w:t>5</w:t>
+            </w:r>
+            <w:r>
+              <w:rPr>
+                <w:noProof/>
+                <w:webHidden/>
+              </w:rPr>
+              <w:fldChar w:fldCharType="end"/>
+            </w:r>
+          </w:hyperlink>
+        </w:p>
+        <w:p>
+          <w:pPr>
+            <w:pStyle w:val="TOC1"/>
+            <w:tabs>
+              <w:tab w:val="right" w:leader="dot" w:pos="9350"/>
+            </w:tabs>
+            <w:rPr>
+              <w:noProof/>
+            </w:rPr>
+          </w:pPr>
+          <w:hyperlink w:anchor="_Toc130327479" w:history="1">
+            <w:r>
+              <w:rPr>
+                <w:rStyle w:val="Hyperlink"/>
+                <w:noProof/>
+              </w:rPr>
+              <w:t>Blockchain in the Gaming Industry</w:t>
+            </w:r>
+            <w:r>
+              <w:rPr>
+                <w:noProof/>
+                <w:webHidden/>
+              </w:rPr>
+              <w:tab/>
+            </w:r>
+            <w:r>
+              <w:rPr>
+                <w:noProof/>
+                <w:webHidden/>
+              </w:rPr>
+              <w:fldChar w:fldCharType="begin"/>
+            </w:r>
+            <w:r>
+              <w:rPr>
+                <w:noProof/>
+                <w:webHidden/>
+              </w:rPr>
+              <w:instrText xml:space="preserve"> PAGEREF _Toc130327479 \h </w:instrText>
+            </w:r>
+            <w:r>
+              <w:rPr>
+                <w:noProof/>
+                <w:webHidden/>
+              </w:rPr>
+            </w:r>
+            <w:r>
+              <w:rPr>
+                <w:noProof/>
+                <w:webHidden/>
+              </w:rPr>
+              <w:fldChar w:fldCharType="separate"/>
+            </w:r>
+            <w:r>
+              <w:rPr>
+                <w:noProof/>
+                <w:webHidden/>
+              </w:rPr>
               <w:t>6</w:t>
+            </w:r>
+            <w:r>
+              <w:rPr>
+                <w:noProof/>
+                <w:webHidden/>
+              </w:rPr>
+              <w:fldChar w:fldCharType="end"/>
+            </w:r>
+          </w:hyperlink>
+        </w:p>
+        <w:p>
+          <w:pPr>
+            <w:pStyle w:val="TOC2"/>
+            <w:tabs>
+              <w:tab w:val="right" w:leader="dot" w:pos="9350"/>
+            </w:tabs>
+            <w:rPr>
+              <w:noProof/>
+            </w:rPr>
+          </w:pPr>
+          <w:hyperlink w:anchor="_Toc130327480" w:history="1">
+            <w:r>
+              <w:rPr>
+                <w:rStyle w:val="Hyperlink"/>
+                <w:noProof/>
+              </w:rPr>
+              <w:t>Current state of blockchain in gaming</w:t>
+            </w:r>
+            <w:r>
+              <w:rPr>
+                <w:noProof/>
+                <w:webHidden/>
+              </w:rPr>
+              <w:tab/>
+            </w:r>
+            <w:r>
+              <w:rPr>
+                <w:noProof/>
+                <w:webHidden/>
+              </w:rPr>
+              <w:fldChar w:fldCharType="begin"/>
+            </w:r>
+            <w:r>
+              <w:rPr>
+                <w:noProof/>
+                <w:webHidden/>
+              </w:rPr>
+              <w:instrText xml:space="preserve"> PAGEREF _Toc130327480 \h </w:instrText>
+            </w:r>
+            <w:r>
+              <w:rPr>
+                <w:noProof/>
+                <w:webHidden/>
+              </w:rPr>
+            </w:r>
+            <w:r>
+              <w:rPr>
+                <w:noProof/>
+                <w:webHidden/>
+              </w:rPr>
+              <w:fldChar w:fldCharType="separate"/>
+            </w:r>
+            <w:r>
+              <w:rPr>
+                <w:noProof/>
+                <w:webHidden/>
+              </w:rPr>
+              <w:t>6</w:t>
+            </w:r>
+            <w:r>
+              <w:rPr>
+                <w:noProof/>
+                <w:webHidden/>
+              </w:rPr>
+              <w:fldChar w:fldCharType="end"/>
+            </w:r>
+          </w:hyperlink>
+        </w:p>
+        <w:p>
+          <w:pPr>
+            <w:pStyle w:val="TOC2"/>
+            <w:tabs>
+              <w:tab w:val="right" w:leader="dot" w:pos="9350"/>
+            </w:tabs>
+            <w:rPr>
+              <w:noProof/>
+            </w:rPr>
+          </w:pPr>
+          <w:hyperlink w:anchor="_Toc130327481" w:history="1">
+            <w:r>
+              <w:rPr>
+                <w:rStyle w:val="Hyperlink"/>
+                <w:noProof/>
+              </w:rPr>
+              <w:t>Potential benefits of blockchain in gaming</w:t>
+            </w:r>
+            <w:r>
+              <w:rPr>
+                <w:noProof/>
+                <w:webHidden/>
+              </w:rPr>
+              <w:tab/>
+            </w:r>
+            <w:r>
+              <w:rPr>
+                <w:noProof/>
+                <w:webHidden/>
+              </w:rPr>
+              <w:fldChar w:fldCharType="begin"/>
+            </w:r>
+            <w:r>
+              <w:rPr>
+                <w:noProof/>
+                <w:webHidden/>
+              </w:rPr>
+              <w:instrText xml:space="preserve"> PAGEREF _Toc130327481 \h </w:instrText>
+            </w:r>
+            <w:r>
+              <w:rPr>
+                <w:noProof/>
+                <w:webHidden/>
+              </w:rPr>
+            </w:r>
+            <w:r>
+              <w:rPr>
+                <w:noProof/>
+                <w:webHidden/>
+              </w:rPr>
+              <w:fldChar w:fldCharType="separate"/>
+            </w:r>
+            <w:r>
+              <w:rPr>
+                <w:noProof/>
+                <w:webHidden/>
+              </w:rPr>
+              <w:t>6</w:t>
+            </w:r>
+            <w:r>
+              <w:rPr>
+                <w:noProof/>
+                <w:webHidden/>
+              </w:rPr>
+              <w:fldChar w:fldCharType="end"/>
+            </w:r>
+          </w:hyperlink>
+        </w:p>
+        <w:p>
+          <w:pPr>
+            <w:pStyle w:val="TOC2"/>
+            <w:tabs>
+              <w:tab w:val="right" w:leader="dot" w:pos="9350"/>
+            </w:tabs>
+            <w:rPr>
+              <w:noProof/>
+            </w:rPr>
+          </w:pPr>
+          <w:hyperlink w:anchor="_Toc130327482" w:history="1">
+            <w:r>
+              <w:rPr>
+                <w:rStyle w:val="Hyperlink"/>
+                <w:noProof/>
+              </w:rPr>
+              <w:t>Challenges and Limitations</w:t>
+            </w:r>
+            <w:r>
+              <w:rPr>
+                <w:noProof/>
+                <w:webHidden/>
+              </w:rPr>
+              <w:tab/>
+            </w:r>
+            <w:r>
+              <w:rPr>
+                <w:noProof/>
+                <w:webHidden/>
+              </w:rPr>
+              <w:fldChar w:fldCharType="begin"/>
+            </w:r>
+            <w:r>
+              <w:rPr>
+                <w:noProof/>
+                <w:webHidden/>
+              </w:rPr>
+              <w:instrText xml:space="preserve"> PAGEREF _Toc130327482 \h </w:instrText>
+            </w:r>
+            <w:r>
+              <w:rPr>
+                <w:noProof/>
+                <w:webHidden/>
+              </w:rPr>
+            </w:r>
+            <w:r>
+              <w:rPr>
+                <w:noProof/>
+                <w:webHidden/>
+              </w:rPr>
+              <w:fldChar w:fldCharType="separate"/>
+            </w:r>
+            <w:r>
+              <w:rPr>
+                <w:noProof/>
+                <w:webHidden/>
+              </w:rPr>
+              <w:t>7</w:t>
+            </w:r>
+            <w:r>
+              <w:rPr>
+                <w:noProof/>
+                <w:webHidden/>
+              </w:rPr>
+              <w:fldChar w:fldCharType="end"/>
+            </w:r>
+          </w:hyperlink>
+        </w:p>
+        <w:p>
+          <w:pPr>
+            <w:pStyle w:val="TOC2"/>
+            <w:tabs>
+              <w:tab w:val="right" w:leader="dot" w:pos="9350"/>
+            </w:tabs>
+            <w:rPr>
+              <w:noProof/>
+            </w:rPr>
+          </w:pPr>
+          <w:hyperlink w:anchor="_Toc130327483" w:history="1">
+            <w:r>
+              <w:rPr>
+                <w:rStyle w:val="Hyperlink"/>
+                <w:noProof/>
+              </w:rPr>
+              <w:t>Gaming Conclusion</w:t>
+            </w:r>
+            <w:r>
+              <w:rPr>
+                <w:noProof/>
+                <w:webHidden/>
+              </w:rPr>
+              <w:tab/>
+            </w:r>
+            <w:r>
+              <w:rPr>
+                <w:noProof/>
+                <w:webHidden/>
+              </w:rPr>
+              <w:fldChar w:fldCharType="begin"/>
+            </w:r>
+            <w:r>
+              <w:rPr>
+                <w:noProof/>
+                <w:webHidden/>
+              </w:rPr>
+              <w:instrText xml:space="preserve"> PAGEREF _Toc130327483 \h </w:instrText>
+            </w:r>
+            <w:r>
+              <w:rPr>
+                <w:noProof/>
+                <w:webHidden/>
+              </w:rPr>
+            </w:r>
+            <w:r>
+              <w:rPr>
+                <w:noProof/>
+                <w:webHidden/>
+              </w:rPr>
+              <w:fldChar w:fldCharType="separate"/>
+            </w:r>
+            <w:r>
+              <w:rPr>
+                <w:noProof/>
+                <w:webHidden/>
+              </w:rPr>
+              <w:t>7</w:t>
             </w:r>
             <w:r>
               <w:rPr>
@@ -1039,151 +2280,139 @@
     <w:p/>
     <w:p/>
     <w:p/>
+    <w:p>
+      <w:pPr>
+        <w:sectPr>
+          <w:pgSz w:w="12240" w:h="15840"/>
+          <w:pgMar w:top="1440" w:right="1440" w:bottom="1440" w:left="1440" w:header="720" w:footer="720" w:gutter="0"/>
+          <w:pgNumType w:start="0"/>
+          <w:cols w:space="720"/>
+          <w:titlePg/>
+          <w:docGrid w:linePitch="360"/>
+        </w:sectPr>
+      </w:pPr>
+    </w:p>
+    <w:p>
+      <w:pPr>
+        <w:pStyle w:val="Heading1"/>
+        <w:jc w:val="center"/>
+      </w:pPr>
+      <w:bookmarkStart w:id="0" w:name="_Toc130327458"/>
+      <w:r>
+        <w:lastRenderedPageBreak/>
+        <w:t>Introduction</w:t>
+      </w:r>
+      <w:bookmarkEnd w:id="0"/>
+    </w:p>
+    <w:p/>
+    <w:p>
+      <w:pPr>
+        <w:sectPr>
+          <w:type w:val="continuous"/>
+          <w:pgSz w:w="12240" w:h="15840"/>
+          <w:pgMar w:top="1440" w:right="1440" w:bottom="1440" w:left="1440" w:header="720" w:footer="720" w:gutter="0"/>
+          <w:pgNumType w:start="0"/>
+          <w:cols w:space="0"/>
+          <w:titlePg/>
+          <w:docGrid w:linePitch="360"/>
+        </w:sectPr>
+      </w:pPr>
+      <w:r>
+        <w:t xml:space="preserve">In this project report we will analyze </w:t>
+      </w:r>
+      <w:r>
+        <w:t>several</w:t>
+      </w:r>
+      <w:r>
+        <w:t xml:space="preserve"> publications/projects that use blockchain technology as the underlying technology, the way we have decided to do this is to have each member conduct research </w:t>
+      </w:r>
+      <w:r>
+        <w:t>on different fields in which blockchain technology was applied. More specifically these fields will be</w:t>
+      </w:r>
+    </w:p>
+    <w:p/>
+    <w:p/>
+    <w:p>
+      <w:pPr>
+        <w:pStyle w:val="Heading1"/>
+        <w:jc w:val="center"/>
+      </w:pPr>
+      <w:bookmarkStart w:id="1" w:name="_Toc130327459"/>
+      <w:r>
+        <w:t xml:space="preserve">Blockchain for the </w:t>
+      </w:r>
+      <w:r>
+        <w:t>Military</w:t>
+      </w:r>
+      <w:bookmarkEnd w:id="1"/>
+    </w:p>
+    <w:p/>
+    <w:p>
+      <w:pPr>
+        <w:pStyle w:val="Heading2"/>
+        <w:jc w:val="center"/>
+        <w:rPr>
+          <w:vertAlign w:val="superscript"/>
+        </w:rPr>
+      </w:pPr>
+      <w:bookmarkStart w:id="2" w:name="_Toc130327460"/>
+      <w:r>
+        <w:t>Military Blockchain for Supply Chain Management</w:t>
+      </w:r>
+      <w:r>
+        <w:rPr>
+          <w:vertAlign w:val="superscript"/>
+        </w:rPr>
+        <w:t xml:space="preserve"> [1]</w:t>
+      </w:r>
+      <w:bookmarkEnd w:id="2"/>
+    </w:p>
+    <w:p/>
+    <w:p>
+      <w:r>
+        <w:t>In this article the authors describe the importance of supply chain management, especially in military parts transportation. The article begins with a simple explanation of what supply chain management (SCM) is and what blockchain is and how both can be integrated. Supply chain management, as described in the publication is the process of production and distribution, it is a system in which we ensure the transportation of raw materials from a supplier until it is delivered to the end customer as a final product. In the middle of it all the raw materials have been presumably processed into parts and those parts put together to create the final product.</w:t>
+      </w:r>
+    </w:p>
+    <w:p>
+      <w:r>
+        <w:t xml:space="preserve">The publication also mentions issues pertaining to SCM, especially in the vein of counterfeiting, incompetence, missed parts, etc... along with this it mentions the unreliability of keeping track of issues like these with normal SCM systems, this can be addressed with the traceability that Blockchain technology provides. It would enable anyone to track an error back to its </w:t>
+      </w:r>
+    </w:p>
+    <w:p>
+      <w:pPr>
+        <w:ind w:left="720"/>
+      </w:pPr>
+    </w:p>
+    <w:p>
+      <w:pPr>
+        <w:ind w:left="720"/>
+      </w:pPr>
+    </w:p>
     <w:p/>
     <w:p/>
     <w:p/>
     <w:p/>
     <w:p/>
     <w:p/>
-    <w:p/>
-    <w:p/>
-    <w:p/>
-    <w:p/>
-    <w:p/>
-    <w:p/>
-    <w:p/>
-    <w:p/>
-    <w:p/>
-    <w:p/>
-    <w:p>
-      <w:pPr>
-        <w:pStyle w:val="Heading1"/>
-      </w:pPr>
-      <w:bookmarkStart w:id="0" w:name="_Toc130222212"/>
-      <w:r>
-        <w:lastRenderedPageBreak/>
-        <w:t>Introduction</w:t>
-      </w:r>
-      <w:bookmarkEnd w:id="0"/>
-    </w:p>
-    <w:p/>
-    <w:p>
-      <w:r>
-        <w:t xml:space="preserve">In this project report we will analyze </w:t>
-      </w:r>
-      <w:proofErr w:type="gramStart"/>
-      <w:r>
-        <w:t>a number of</w:t>
-      </w:r>
-      <w:proofErr w:type="gramEnd"/>
-      <w:r>
-        <w:t xml:space="preserve"> publications/projects that use blockchain technology as the underlying technology, the way we have decided to do this is to have each member conduct research </w:t>
-      </w:r>
-      <w:r>
-        <w:t xml:space="preserve">on different fields in which blockchain technology was applied. More specifically these fields will be: </w:t>
-      </w:r>
-    </w:p>
-    <w:p/>
-    <w:p/>
-    <w:p/>
-    <w:p/>
-    <w:p/>
-    <w:p/>
-    <w:p/>
-    <w:p/>
-    <w:p/>
-    <w:p/>
-    <w:p/>
-    <w:p/>
-    <w:p/>
-    <w:p/>
-    <w:p/>
-    <w:p/>
-    <w:p/>
-    <w:p/>
-    <w:p/>
-    <w:p/>
-    <w:p/>
-    <w:p/>
-    <w:p/>
-    <w:p>
-      <w:pPr>
-        <w:pStyle w:val="Heading1"/>
-      </w:pPr>
-      <w:bookmarkStart w:id="1" w:name="_Toc130222213"/>
-      <w:r>
-        <w:lastRenderedPageBreak/>
-        <w:t>Literature Review</w:t>
-      </w:r>
-      <w:bookmarkEnd w:id="1"/>
-    </w:p>
-    <w:p/>
-    <w:p>
-      <w:pPr>
-        <w:pStyle w:val="Heading2"/>
-        <w:ind w:firstLine="720"/>
-      </w:pPr>
-      <w:bookmarkStart w:id="2" w:name="_Toc130222214"/>
-      <w:r>
-        <w:t>Military</w:t>
-      </w:r>
-      <w:bookmarkEnd w:id="2"/>
-    </w:p>
-    <w:p/>
-    <w:p>
-      <w:pPr>
-        <w:ind w:left="720"/>
-        <w:rPr>
-          <w:b/>
-          <w:bCs/>
-        </w:rPr>
-      </w:pPr>
-      <w:r>
-        <w:rPr>
-          <w:b/>
-          <w:bCs/>
-        </w:rPr>
-        <w:t>Military Blockchain for Supply Chain Management</w:t>
-      </w:r>
-      <w:r>
-        <w:rPr>
-          <w:b/>
-          <w:bCs/>
-          <w:vertAlign w:val="superscript"/>
-        </w:rPr>
-        <w:t xml:space="preserve"> [1]</w:t>
-      </w:r>
-    </w:p>
-    <w:p>
-      <w:pPr>
-        <w:ind w:left="720"/>
-      </w:pPr>
-      <w:r>
-        <w:t>In this article the authors describe the importance of supply chain management, especially in military parts transportation. The article begins with a simple explanation of what supply chain management (SCM) is and what blockchain is and how both can be integrated. Supply chain management, as described in the publication is the process of production and distribution, it is a system in which we ensure the transportation of raw materials from a supplier until it is delivered to the end customer as a final product. In the middle of it all the raw materials have been presumably processed into parts and those parts put together to create the final product.</w:t>
-      </w:r>
-    </w:p>
-    <w:p>
-      <w:pPr>
-        <w:ind w:left="720"/>
-      </w:pPr>
-      <w:r>
-        <w:t>The publication also mentions issues pertaining to SCM, especially in the vein of counterfeiting, incompetence, missed parts, etc... along with this it mentions the unreliability of keeping track of issues like these with normal SCM systems, this can be addressed with the traceability that Blockchain technology provides. It would enable anyone to track an error back to its source due to its meticulous nature which will be explained soon.</w:t>
-      </w:r>
-    </w:p>
-    <w:p>
-      <w:pPr>
-        <w:ind w:left="720"/>
-      </w:pPr>
+    <w:p>
+      <w:r>
+        <w:t>source due to its meticulous nature which will be explained soon.</w:t>
+      </w:r>
+    </w:p>
+    <w:p>
       <w:r>
         <w:t>Blockchain technology as described in its essence is a decentralized ledger of transactions built into a network, transactions are conducted over the network using whichever protocols the network implements and saves this transaction on a “chain” and it is saved on every machine in the network, normally referred to as “nodes”. As the transactions go through every node the system facilitates the recording of each state of this transaction. You can figure out how this kind of system is virtually impenetrable to counterfeiting as each node would have to be verified for something within the transaction to be edited.</w:t>
       </w:r>
     </w:p>
     <w:p>
-      <w:pPr>
-        <w:ind w:left="720"/>
-      </w:pPr>
-      <w:r>
-        <w:t xml:space="preserve">Only few military defense are exploring the need for blockchain technology due to the tech’s secure nature, according to the article there are seven possible cases for blockchain technology to be applied for military defense: </w:t>
+      <w:r>
+        <w:t xml:space="preserve">Only few military </w:t>
+      </w:r>
+      <w:r>
+        <w:t>defenses</w:t>
+      </w:r>
+      <w:r>
+        <w:t xml:space="preserve"> are exploring the need for blockchain technology due to the tech’s secure nature, according to the article there are seven possible cases for blockchain technology to be applied for military defense: </w:t>
       </w:r>
     </w:p>
     <w:p>
@@ -1243,6 +2472,7 @@
         </w:numPr>
       </w:pPr>
       <w:r>
+        <w:lastRenderedPageBreak/>
         <w:t>Protecting weapons systems.</w:t>
       </w:r>
     </w:p>
@@ -1271,9 +2501,6 @@
       </w:r>
     </w:p>
     <w:p>
-      <w:pPr>
-        <w:ind w:left="720"/>
-      </w:pPr>
       <w:r>
         <w:t>The publication will focus mainly on the 1</w:t>
       </w:r>
@@ -1288,49 +2515,21 @@
       </w:r>
     </w:p>
     <w:p>
-      <w:pPr>
-        <w:ind w:left="720"/>
-      </w:pPr>
-    </w:p>
-    <w:p>
-      <w:pPr>
-        <w:ind w:left="720"/>
-      </w:pPr>
-    </w:p>
-    <w:p>
-      <w:pPr>
-        <w:ind w:left="720"/>
-      </w:pPr>
-      <w:r>
-        <w:lastRenderedPageBreak/>
-        <w:t xml:space="preserve">The proposed framework in the paper is for Navy defense shipments, even though it is called the Navy it does not handle only sea operations, therefore Navy shipments need to be put under a good amount of scrutiny and need to be ready </w:t>
-      </w:r>
-      <w:r>
-        <w:t>when needed.</w:t>
-      </w:r>
-      <w:r>
-        <w:t xml:space="preserve"> In the case of managing part transportation for ships for example, parts need to be genuine to ensure the assets are functioning properly, and constant contact needs to be made to suppliers to assure punctual deliveries as delays will affect the overall vessel completion, that’s why traceability is an important part of this SCM.</w:t>
-      </w:r>
-    </w:p>
-    <w:p>
-      <w:pPr>
-        <w:ind w:left="720"/>
-      </w:pPr>
       <w:r>
         <w:rPr>
           <w:noProof/>
         </w:rPr>
         <w:drawing>
-          <wp:anchor distT="0" distB="0" distL="114300" distR="114300" simplePos="0" relativeHeight="251660288" behindDoc="0" locked="0" layoutInCell="1" allowOverlap="1" wp14:anchorId="2F245290" wp14:editId="08375011">
+          <wp:anchor distT="0" distB="0" distL="114300" distR="114300" simplePos="0" relativeHeight="251660288" behindDoc="0" locked="0" layoutInCell="1" allowOverlap="1" wp14:anchorId="2F245290" wp14:editId="64A16738">
             <wp:simplePos x="0" y="0"/>
-            <wp:positionH relativeFrom="column">
-              <wp:posOffset>762000</wp:posOffset>
+            <wp:positionH relativeFrom="margin">
+              <wp:align>left</wp:align>
             </wp:positionH>
             <wp:positionV relativeFrom="paragraph">
-              <wp:posOffset>67310</wp:posOffset>
+              <wp:posOffset>2335530</wp:posOffset>
             </wp:positionV>
-            <wp:extent cx="4831900" cy="2533650"/>
-            <wp:effectExtent l="0" t="0" r="6985" b="0"/>
+            <wp:extent cx="2764155" cy="1817370"/>
+            <wp:effectExtent l="0" t="0" r="0" b="0"/>
             <wp:wrapSquare wrapText="bothSides"/>
             <wp:docPr id="3" name="Picture 3" descr="Diagram&#10;&#10;Description automatically generated"/>
             <wp:cNvGraphicFramePr>
@@ -1344,7 +2543,7 @@
                     <pic:cNvPicPr/>
                   </pic:nvPicPr>
                   <pic:blipFill>
-                    <a:blip r:embed="rId7">
+                    <a:blip r:embed="rId8">
                       <a:extLst>
                         <a:ext uri="{28A0092B-C50C-407E-A947-70E740481C1C}">
                           <a14:useLocalDpi xmlns:a14="http://schemas.microsoft.com/office/drawing/2010/main" val="0"/>
@@ -1358,7 +2557,7 @@
                   <pic:spPr>
                     <a:xfrm>
                       <a:off x="0" y="0"/>
-                      <a:ext cx="4831900" cy="2533650"/>
+                      <a:ext cx="2764155" cy="1817370"/>
                     </a:xfrm>
                     <a:prstGeom prst="rect">
                       <a:avLst/>
@@ -1367,20 +2566,27 @@
                 </pic:pic>
               </a:graphicData>
             </a:graphic>
+            <wp14:sizeRelH relativeFrom="margin">
+              <wp14:pctWidth>0</wp14:pctWidth>
+            </wp14:sizeRelH>
+            <wp14:sizeRelV relativeFrom="margin">
+              <wp14:pctHeight>0</wp14:pctHeight>
+            </wp14:sizeRelV>
           </wp:anchor>
         </w:drawing>
       </w:r>
-    </w:p>
-    <w:p>
-      <w:pPr>
-        <w:ind w:left="720"/>
-        <w:jc w:val="center"/>
-      </w:pPr>
-    </w:p>
-    <w:p>
-      <w:pPr>
-        <w:ind w:left="720"/>
-        <w:jc w:val="center"/>
+      <w:r>
+        <w:t xml:space="preserve">The proposed framework in the paper is for Navy defense shipments, even though it is called the Navy it does not handle only sea operations, therefore Navy shipments need to be put under a good amount of scrutiny and need to be ready </w:t>
+      </w:r>
+      <w:r>
+        <w:t>when needed.</w:t>
+      </w:r>
+      <w:r>
+        <w:t xml:space="preserve"> In the case of managing part transportation for ships for example, parts need to be genuine to ensure the assets are functioning properly, and constant contact needs to be made to suppliers to assure punctual deliveries as delays will affect the overall vessel completion, that’s why traceability is an important part of this SCM.</w:t>
+      </w:r>
+    </w:p>
+    <w:p>
+      <w:pPr>
         <w:rPr>
           <w:sz w:val="18"/>
           <w:szCs w:val="18"/>
@@ -1388,21 +2594,22 @@
       </w:pPr>
       <w:r>
         <w:rPr>
+          <w:color w:val="595959" w:themeColor="text1" w:themeTint="A6"/>
           <w:sz w:val="18"/>
           <w:szCs w:val="18"/>
         </w:rPr>
+        <w:t xml:space="preserve">    </w:t>
+      </w:r>
+      <w:r>
+        <w:rPr>
+          <w:color w:val="595959" w:themeColor="text1" w:themeTint="A6"/>
+          <w:sz w:val="18"/>
+          <w:szCs w:val="18"/>
+        </w:rPr>
         <w:t>Figure 1: Blockchain recommendation for the Navy SCM</w:t>
       </w:r>
     </w:p>
     <w:p>
-      <w:pPr>
-        <w:ind w:left="720"/>
-      </w:pPr>
-    </w:p>
-    <w:p>
-      <w:pPr>
-        <w:ind w:left="720"/>
-      </w:pPr>
       <w:r>
         <w:t xml:space="preserve">The above figure is the proposed blockchain adaptation to the Navy SCM, As you can see it includes three parties that need to keep communication constant, the supplier which sends the parts/raw materials, the traceability provider which keeps track of each shipment made as well as how long each shipment remains in each branch, and finally the destination or in this case it is named “Depot in RNM”. This proposed project will be closed off only to the military to prevent outside interference, communication will be encrypted within the </w:t>
       </w:r>
@@ -1414,40 +2621,1805 @@
       </w:r>
     </w:p>
     <w:p>
-      <w:pPr>
-        <w:ind w:left="720"/>
-      </w:pPr>
       <w:r>
         <w:t xml:space="preserve">This specific blockchain like all others keeps a ledger at each node that gets updated with each transaction, but uniquely it allows the navy depot to give read, write, and delete, it is applicable here due to the sensitive nature of military information. When a new transaction happens the node at which this transaction occurs produces a proof of work document and broadcasts it to all other nodes, the other nodes will verify the information and validate the transaction, once it has been validated it will be written into the blockchain. </w:t>
       </w:r>
     </w:p>
     <w:p>
-      <w:pPr>
-        <w:ind w:left="720"/>
-      </w:pPr>
-      <w:r>
-        <w:t>The publication concludes by reiterating how this kind of SCM will have genuineness in its dealings and it is secure due to all nodes being involved in the information exchange, the author then emphasizes how this should provide a good motivation for integrating blockchain technology into military SCMs.</w:t>
-      </w:r>
-    </w:p>
-    <w:p>
-      <w:pPr>
-        <w:ind w:left="720"/>
+      <w:r>
+        <w:t>The publication concludes by reiterating how this kind of SCM will have genuineness in its dealings and it is secure due to all nodes being involved in</w:t>
+      </w:r>
+      <w:r>
+        <w:t xml:space="preserve"> </w:t>
+      </w:r>
+      <w:r>
+        <w:t>the information exchange, the author then emphasizes how this should provide a good motivation for integrating blockchain technology into military SCMs.</w:t>
+      </w:r>
+    </w:p>
+    <w:p>
+      <w:pPr>
+        <w:pStyle w:val="Heading2"/>
+        <w:jc w:val="center"/>
+      </w:pPr>
+      <w:bookmarkStart w:id="3" w:name="_Toc130327461"/>
+      <w:r>
+        <w:t xml:space="preserve">Military Intelligence Applications for Blockchain </w:t>
+      </w:r>
+      <w:r>
+        <w:t>Technology</w:t>
+      </w:r>
+      <w:r>
+        <w:rPr>
+          <w:vertAlign w:val="superscript"/>
+        </w:rPr>
+        <w:t xml:space="preserve"> [2]</w:t>
+      </w:r>
+      <w:bookmarkEnd w:id="3"/>
+    </w:p>
+    <w:p>
+      <w:pPr>
+        <w:pStyle w:val="BodyText"/>
       </w:pPr>
     </w:p>
     <w:p>
       <w:pPr>
         <w:pStyle w:val="Heading1"/>
-      </w:pPr>
-      <w:bookmarkStart w:id="3" w:name="_Toc130222215"/>
+        <w:jc w:val="center"/>
+      </w:pPr>
+      <w:bookmarkStart w:id="4" w:name="_Toc130327462"/>
+      <w:r>
+        <w:t xml:space="preserve">Blockchain for </w:t>
+      </w:r>
+      <w:r>
+        <w:t>IOT Devices</w:t>
+      </w:r>
+      <w:bookmarkEnd w:id="4"/>
+    </w:p>
+    <w:p>
+      <w:pPr>
+        <w:pStyle w:val="BodyText"/>
+      </w:pPr>
+    </w:p>
+    <w:p>
+      <w:pPr>
+        <w:pStyle w:val="BodyText"/>
+        <w:rPr>
+          <w:rFonts w:asciiTheme="minorHAnsi" w:eastAsiaTheme="minorEastAsia" w:hAnsiTheme="minorHAnsi" w:cstheme="minorBidi"/>
+          <w:spacing w:val="0"/>
+          <w:sz w:val="22"/>
+          <w:szCs w:val="22"/>
+          <w:lang w:val="en-US" w:eastAsia="ja-JP"/>
+        </w:rPr>
+      </w:pPr>
+      <w:r>
+        <w:rPr>
+          <w:rFonts w:asciiTheme="minorHAnsi" w:eastAsiaTheme="minorEastAsia" w:hAnsiTheme="minorHAnsi" w:cstheme="minorBidi"/>
+          <w:spacing w:val="0"/>
+          <w:sz w:val="22"/>
+          <w:szCs w:val="22"/>
+          <w:lang w:val="en-US" w:eastAsia="ja-JP"/>
+        </w:rPr>
+        <w:t xml:space="preserve">The Internet of Things (IoT) makes it possible to collect data with great detail, which boosts productivity and delivers cutting-edge services but also poses major security and privacy risks. First-generation IoT products have been shown to have a number of security flaws, and the special properties of IoT, such as its scale, lack of central management, and various attack surfaces, make security and privacy issues even more difficult. Researchers have given these problems a lot of attention, but there are yet no complete solutions. In order to manage privacy concerns, regulate access to sensitive data, offer authentication and privacy, and ensure privacy-aware sharing of IoT </w:t>
+      </w:r>
+      <w:r>
+        <w:rPr>
+          <w:rFonts w:asciiTheme="minorHAnsi" w:eastAsiaTheme="minorEastAsia" w:hAnsiTheme="minorHAnsi" w:cstheme="minorBidi"/>
+          <w:spacing w:val="0"/>
+          <w:sz w:val="22"/>
+          <w:szCs w:val="22"/>
+          <w:lang w:val="en-US" w:eastAsia="ja-JP"/>
+        </w:rPr>
+        <w:lastRenderedPageBreak/>
+        <w:t xml:space="preserve">data, new techniques are required. IoT security and privacy issues might be addressed by BC. Since blockchain is </w:t>
+      </w:r>
+      <w:proofErr w:type="spellStart"/>
+      <w:r>
+        <w:rPr>
+          <w:rFonts w:asciiTheme="minorHAnsi" w:eastAsiaTheme="minorEastAsia" w:hAnsiTheme="minorHAnsi" w:cstheme="minorBidi"/>
+          <w:spacing w:val="0"/>
+          <w:sz w:val="22"/>
+          <w:szCs w:val="22"/>
+          <w:lang w:val="en-US" w:eastAsia="ja-JP"/>
+        </w:rPr>
+        <w:t>decentralised</w:t>
+      </w:r>
+      <w:proofErr w:type="spellEnd"/>
+      <w:r>
+        <w:rPr>
+          <w:rFonts w:asciiTheme="minorHAnsi" w:eastAsiaTheme="minorEastAsia" w:hAnsiTheme="minorHAnsi" w:cstheme="minorBidi"/>
+          <w:spacing w:val="0"/>
+          <w:sz w:val="22"/>
+          <w:szCs w:val="22"/>
+          <w:lang w:val="en-US" w:eastAsia="ja-JP"/>
+        </w:rPr>
+        <w:t xml:space="preserve">, there are no single points of failure, allowing for scalability and robustness. Blockchain also provides anonymity, making it appropriate for IoT applications where it is necessary to protect user identification. In the IoT with its diverse devices, safety is maintained over untrusted parties, which is desirable. But </w:t>
+      </w:r>
+      <w:proofErr w:type="spellStart"/>
+      <w:r>
+        <w:rPr>
+          <w:rFonts w:asciiTheme="minorHAnsi" w:eastAsiaTheme="minorEastAsia" w:hAnsiTheme="minorHAnsi" w:cstheme="minorBidi"/>
+          <w:spacing w:val="0"/>
+          <w:sz w:val="22"/>
+          <w:szCs w:val="22"/>
+          <w:lang w:val="en-US" w:eastAsia="ja-JP"/>
+        </w:rPr>
+        <w:t>t he</w:t>
+      </w:r>
+      <w:proofErr w:type="spellEnd"/>
+      <w:r>
+        <w:rPr>
+          <w:rFonts w:asciiTheme="minorHAnsi" w:eastAsiaTheme="minorEastAsia" w:hAnsiTheme="minorHAnsi" w:cstheme="minorBidi"/>
+          <w:spacing w:val="0"/>
+          <w:sz w:val="22"/>
+          <w:szCs w:val="22"/>
+          <w:lang w:val="en-US" w:eastAsia="ja-JP"/>
+        </w:rPr>
+        <w:t xml:space="preserve"> computationally demanding and time-consuming nature of mining as well as the scaling problems that appear as the network's nodes increase in size must be addressed. The underlying protocols also generate a lot of overhead traffic, which may not be acceptable for some IoT devices with limited bandwidth. The article describes a blockchain-based architecture for the Internet of Things (IoT) that provides lightweight, </w:t>
+      </w:r>
+      <w:proofErr w:type="spellStart"/>
+      <w:r>
+        <w:rPr>
+          <w:rFonts w:asciiTheme="minorHAnsi" w:eastAsiaTheme="minorEastAsia" w:hAnsiTheme="minorHAnsi" w:cstheme="minorBidi"/>
+          <w:spacing w:val="0"/>
+          <w:sz w:val="22"/>
+          <w:szCs w:val="22"/>
+          <w:lang w:val="en-US" w:eastAsia="ja-JP"/>
+        </w:rPr>
+        <w:t>decentralised</w:t>
+      </w:r>
+      <w:proofErr w:type="spellEnd"/>
+      <w:r>
+        <w:rPr>
+          <w:rFonts w:asciiTheme="minorHAnsi" w:eastAsiaTheme="minorEastAsia" w:hAnsiTheme="minorHAnsi" w:cstheme="minorBidi"/>
+          <w:spacing w:val="0"/>
+          <w:sz w:val="22"/>
+          <w:szCs w:val="22"/>
+          <w:lang w:val="en-US" w:eastAsia="ja-JP"/>
+        </w:rPr>
+        <w:t xml:space="preserve"> security and privacy while maintaining the advantages of blockchain.</w:t>
+      </w:r>
+    </w:p>
+    <w:p>
+      <w:pPr>
+        <w:pStyle w:val="Heading2"/>
+        <w:jc w:val="center"/>
+      </w:pPr>
+      <w:bookmarkStart w:id="5" w:name="_Toc130327463"/>
+      <w:r>
+        <w:t>Block-based IoT Architecture</w:t>
+      </w:r>
+      <w:bookmarkEnd w:id="5"/>
+    </w:p>
+    <w:p>
+      <w:pPr>
+        <w:pStyle w:val="BodyText"/>
+        <w:rPr>
+          <w:rFonts w:asciiTheme="minorHAnsi" w:eastAsiaTheme="minorEastAsia" w:hAnsiTheme="minorHAnsi" w:cstheme="minorBidi"/>
+          <w:spacing w:val="0"/>
+          <w:sz w:val="22"/>
+          <w:szCs w:val="22"/>
+          <w:lang w:val="en-US" w:eastAsia="ja-JP"/>
+        </w:rPr>
+      </w:pPr>
+      <w:r>
+        <w:rPr>
+          <w:rFonts w:asciiTheme="minorHAnsi" w:eastAsiaTheme="minorEastAsia" w:hAnsiTheme="minorHAnsi" w:cstheme="minorBidi"/>
+          <w:spacing w:val="0"/>
+          <w:sz w:val="22"/>
+          <w:szCs w:val="22"/>
+          <w:lang w:val="en-US" w:eastAsia="ja-JP"/>
+        </w:rPr>
+        <w:t xml:space="preserve">For the architecture, a smart home setting is considered where an user (Alice) incorporates her home with number of IOT </w:t>
+      </w:r>
+      <w:proofErr w:type="gramStart"/>
+      <w:r>
+        <w:rPr>
+          <w:rFonts w:asciiTheme="minorHAnsi" w:eastAsiaTheme="minorEastAsia" w:hAnsiTheme="minorHAnsi" w:cstheme="minorBidi"/>
+          <w:spacing w:val="0"/>
+          <w:sz w:val="22"/>
+          <w:szCs w:val="22"/>
+          <w:lang w:val="en-US" w:eastAsia="ja-JP"/>
+        </w:rPr>
+        <w:t>devices( thermostat</w:t>
+      </w:r>
+      <w:proofErr w:type="gramEnd"/>
+      <w:r>
+        <w:rPr>
+          <w:rFonts w:asciiTheme="minorHAnsi" w:eastAsiaTheme="minorEastAsia" w:hAnsiTheme="minorHAnsi" w:cstheme="minorBidi"/>
+          <w:spacing w:val="0"/>
+          <w:sz w:val="22"/>
+          <w:szCs w:val="22"/>
+          <w:lang w:val="en-US" w:eastAsia="ja-JP"/>
+        </w:rPr>
+        <w:t xml:space="preserve">, smart bulbs, </w:t>
+      </w:r>
+      <w:proofErr w:type="spellStart"/>
+      <w:r>
+        <w:rPr>
+          <w:rFonts w:asciiTheme="minorHAnsi" w:eastAsiaTheme="minorEastAsia" w:hAnsiTheme="minorHAnsi" w:cstheme="minorBidi"/>
+          <w:spacing w:val="0"/>
+          <w:sz w:val="22"/>
+          <w:szCs w:val="22"/>
+          <w:lang w:val="en-US" w:eastAsia="ja-JP"/>
+        </w:rPr>
+        <w:t>ip</w:t>
+      </w:r>
+      <w:proofErr w:type="spellEnd"/>
+      <w:r>
+        <w:rPr>
+          <w:rFonts w:asciiTheme="minorHAnsi" w:eastAsiaTheme="minorEastAsia" w:hAnsiTheme="minorHAnsi" w:cstheme="minorBidi"/>
+          <w:spacing w:val="0"/>
+          <w:sz w:val="22"/>
+          <w:szCs w:val="22"/>
+          <w:lang w:val="en-US" w:eastAsia="ja-JP"/>
+        </w:rPr>
+        <w:t xml:space="preserve"> camera, other sensors). It consists of 3 network sections:</w:t>
+      </w:r>
+    </w:p>
+    <w:p>
+      <w:pPr>
+        <w:pStyle w:val="Heading3"/>
+        <w:jc w:val="center"/>
+      </w:pPr>
+      <w:bookmarkStart w:id="6" w:name="_Toc130327464"/>
+      <w:r>
+        <w:t>Smart home</w:t>
+      </w:r>
+      <w:bookmarkEnd w:id="6"/>
+    </w:p>
+    <w:p>
+      <w:pPr>
+        <w:pStyle w:val="BodyText"/>
+        <w:rPr>
+          <w:rFonts w:asciiTheme="minorHAnsi" w:eastAsiaTheme="minorEastAsia" w:hAnsiTheme="minorHAnsi" w:cstheme="minorBidi"/>
+          <w:spacing w:val="0"/>
+          <w:sz w:val="22"/>
+          <w:szCs w:val="22"/>
+          <w:lang w:val="en-US" w:eastAsia="ja-JP"/>
+        </w:rPr>
+      </w:pPr>
+      <w:r>
+        <w:rPr>
+          <w:rFonts w:asciiTheme="minorHAnsi" w:eastAsiaTheme="minorEastAsia" w:hAnsiTheme="minorHAnsi" w:cstheme="minorBidi"/>
+          <w:spacing w:val="0"/>
+          <w:sz w:val="22"/>
+          <w:szCs w:val="22"/>
+          <w:lang w:val="en-US" w:eastAsia="ja-JP"/>
+        </w:rPr>
+        <w:t>Devices: All smart devices located in the home like router, sensors, cameras etc.</w:t>
+      </w:r>
+    </w:p>
+    <w:p>
+      <w:pPr>
+        <w:pStyle w:val="BodyText"/>
+        <w:rPr>
+          <w:lang w:val="en-CA"/>
+        </w:rPr>
+      </w:pPr>
+      <w:r>
+        <w:rPr>
+          <w:rFonts w:asciiTheme="minorHAnsi" w:eastAsiaTheme="minorEastAsia" w:hAnsiTheme="minorHAnsi" w:cstheme="minorBidi"/>
+          <w:spacing w:val="0"/>
+          <w:sz w:val="22"/>
+          <w:szCs w:val="22"/>
+          <w:lang w:val="en-US" w:eastAsia="ja-JP"/>
+        </w:rPr>
+        <w:t xml:space="preserve">Local BC &amp; Storage: To keep (IoT) devices secure and private, a blockchain-based local record-keeping system, that is controlled </w:t>
+      </w:r>
+      <w:proofErr w:type="gramStart"/>
+      <w:r>
+        <w:rPr>
+          <w:rFonts w:asciiTheme="minorHAnsi" w:eastAsiaTheme="minorEastAsia" w:hAnsiTheme="minorHAnsi" w:cstheme="minorBidi"/>
+          <w:spacing w:val="0"/>
+          <w:sz w:val="22"/>
+          <w:szCs w:val="22"/>
+          <w:lang w:val="en-US" w:eastAsia="ja-JP"/>
+        </w:rPr>
+        <w:t>by  devices</w:t>
+      </w:r>
+      <w:proofErr w:type="gramEnd"/>
+      <w:r>
+        <w:rPr>
+          <w:rFonts w:asciiTheme="minorHAnsi" w:eastAsiaTheme="minorEastAsia" w:hAnsiTheme="minorHAnsi" w:cstheme="minorBidi"/>
+          <w:spacing w:val="0"/>
+          <w:sz w:val="22"/>
+          <w:szCs w:val="22"/>
+          <w:lang w:val="en-US" w:eastAsia="ja-JP"/>
+        </w:rPr>
+        <w:t xml:space="preserve"> like a smart hub or home computer. In contrary to how Bitcoin operates, this blockchain is controlled by the device owner and has limitations on who can access it. It is simpler since transactions are grouped and recorded in blocks rather than using challenging logic puzzles. The blockchain owner inserts a pointer to the previous blocks and duplicates its access restrictions into the new block. Also, devices will communicate with one another using a secret key created using </w:t>
+      </w:r>
+      <w:proofErr w:type="spellStart"/>
+      <w:r>
+        <w:rPr>
+          <w:rFonts w:asciiTheme="minorHAnsi" w:eastAsiaTheme="minorEastAsia" w:hAnsiTheme="minorHAnsi" w:cstheme="minorBidi"/>
+          <w:spacing w:val="0"/>
+          <w:sz w:val="22"/>
+          <w:szCs w:val="22"/>
+          <w:lang w:val="en-US" w:eastAsia="ja-JP"/>
+        </w:rPr>
+        <w:t>generalised</w:t>
+      </w:r>
+      <w:proofErr w:type="spellEnd"/>
+      <w:r>
+        <w:rPr>
+          <w:rFonts w:asciiTheme="minorHAnsi" w:eastAsiaTheme="minorEastAsia" w:hAnsiTheme="minorHAnsi" w:cstheme="minorBidi"/>
+          <w:spacing w:val="0"/>
+          <w:sz w:val="22"/>
+          <w:szCs w:val="22"/>
+          <w:lang w:val="en-US" w:eastAsia="ja-JP"/>
+        </w:rPr>
+        <w:t xml:space="preserve"> Diffie-Hellman mathematics. </w:t>
+      </w:r>
+      <w:proofErr w:type="gramStart"/>
+      <w:r>
+        <w:rPr>
+          <w:rFonts w:asciiTheme="minorHAnsi" w:eastAsiaTheme="minorEastAsia" w:hAnsiTheme="minorHAnsi" w:cstheme="minorBidi"/>
+          <w:spacing w:val="0"/>
+          <w:sz w:val="22"/>
+          <w:szCs w:val="22"/>
+          <w:lang w:val="en-US" w:eastAsia="ja-JP"/>
+        </w:rPr>
+        <w:t>Also</w:t>
+      </w:r>
+      <w:proofErr w:type="gramEnd"/>
+      <w:r>
+        <w:rPr>
+          <w:rFonts w:asciiTheme="minorHAnsi" w:eastAsiaTheme="minorEastAsia" w:hAnsiTheme="minorHAnsi" w:cstheme="minorBidi"/>
+          <w:spacing w:val="0"/>
+          <w:sz w:val="22"/>
+          <w:szCs w:val="22"/>
+          <w:lang w:val="en-US" w:eastAsia="ja-JP"/>
+        </w:rPr>
+        <w:t xml:space="preserve"> a local storage can be used to store data. Figure 1 shows the Architecture.</w:t>
+      </w:r>
+      <w:r>
+        <w:rPr>
+          <w:lang w:val="en-CA"/>
+        </w:rPr>
+        <w:t xml:space="preserve"> </w:t>
+      </w:r>
+    </w:p>
+    <w:p>
+      <w:pPr>
+        <w:pStyle w:val="BodyText"/>
+        <w:ind w:firstLine="0"/>
+        <w:rPr>
+          <w:lang w:val="en-CA"/>
+        </w:rPr>
+      </w:pPr>
+      <w:r>
+        <w:rPr>
+          <w:noProof/>
+        </w:rPr>
+        <w:drawing>
+          <wp:inline distT="0" distB="0" distL="0" distR="0" wp14:anchorId="332DB291" wp14:editId="7B282BB4">
+            <wp:extent cx="3164541" cy="2074545"/>
+            <wp:effectExtent l="0" t="0" r="0" b="1905"/>
+            <wp:docPr id="5" name="Picture 5"/>
+            <wp:cNvGraphicFramePr>
+              <a:graphicFrameLocks xmlns:a="http://schemas.openxmlformats.org/drawingml/2006/main" noChangeAspect="1"/>
+            </wp:cNvGraphicFramePr>
+            <a:graphic xmlns:a="http://schemas.openxmlformats.org/drawingml/2006/main">
+              <a:graphicData uri="http://schemas.openxmlformats.org/drawingml/2006/picture">
+                <pic:pic xmlns:pic="http://schemas.openxmlformats.org/drawingml/2006/picture">
+                  <pic:nvPicPr>
+                    <pic:cNvPr id="0" name="Picture 1"/>
+                    <pic:cNvPicPr>
+                      <a:picLocks noChangeAspect="1" noChangeArrowheads="1"/>
+                    </pic:cNvPicPr>
+                  </pic:nvPicPr>
+                  <pic:blipFill>
+                    <a:blip r:embed="rId9" cstate="print">
+                      <a:extLst>
+                        <a:ext uri="{28A0092B-C50C-407E-A947-70E740481C1C}">
+                          <a14:useLocalDpi xmlns:a14="http://schemas.microsoft.com/office/drawing/2010/main" val="0"/>
+                        </a:ext>
+                      </a:extLst>
+                    </a:blip>
+                    <a:srcRect/>
+                    <a:stretch>
+                      <a:fillRect/>
+                    </a:stretch>
+                  </pic:blipFill>
+                  <pic:spPr bwMode="auto">
+                    <a:xfrm>
+                      <a:off x="0" y="0"/>
+                      <a:ext cx="3178260" cy="2083539"/>
+                    </a:xfrm>
+                    <a:prstGeom prst="rect">
+                      <a:avLst/>
+                    </a:prstGeom>
+                    <a:noFill/>
+                    <a:ln>
+                      <a:noFill/>
+                    </a:ln>
+                  </pic:spPr>
+                </pic:pic>
+              </a:graphicData>
+            </a:graphic>
+          </wp:inline>
+        </w:drawing>
+      </w:r>
+    </w:p>
+    <w:p>
+      <w:pPr>
+        <w:pStyle w:val="BodyText"/>
+        <w:jc w:val="center"/>
+        <w:rPr>
+          <w:lang w:val="en-CA"/>
+        </w:rPr>
+      </w:pPr>
+      <w:r>
+        <w:rPr>
+          <w:lang w:val="en-CA"/>
+        </w:rPr>
+        <w:t>Figure 1</w:t>
+      </w:r>
+    </w:p>
+    <w:p>
+      <w:pPr>
+        <w:pStyle w:val="Heading3"/>
+        <w:jc w:val="center"/>
+      </w:pPr>
+      <w:bookmarkStart w:id="7" w:name="_Toc130327465"/>
+      <w:r>
+        <w:t>Overlay Network</w:t>
+      </w:r>
+      <w:bookmarkEnd w:id="7"/>
+    </w:p>
+    <w:p>
+      <w:pPr>
+        <w:pStyle w:val="sponsors"/>
+        <w:framePr w:wrap="auto" w:vAnchor="page" w:hAnchor="page" w:x="868" w:y="14401"/>
+        <w:ind w:firstLine="289"/>
+      </w:pPr>
+      <w:r>
+        <w:t>Identif</w:t>
+      </w:r>
+      <w:r>
+        <w:t xml:space="preserve">y applicable </w:t>
+      </w:r>
+      <w:r>
+        <w:t>funding agency</w:t>
+      </w:r>
+      <w:r>
+        <w:t xml:space="preserve"> here. </w:t>
+      </w:r>
+      <w:r>
+        <w:rPr>
+          <w:iCs/>
+        </w:rPr>
+        <w:t>If none, delete this text box</w:t>
+      </w:r>
+      <w:r>
+        <w:rPr>
+          <w:iCs/>
+        </w:rPr>
+        <w:t>.</w:t>
+      </w:r>
+    </w:p>
+    <w:p>
+      <w:pPr>
+        <w:pStyle w:val="BodyText"/>
+        <w:rPr>
+          <w:rFonts w:asciiTheme="minorHAnsi" w:eastAsiaTheme="minorEastAsia" w:hAnsiTheme="minorHAnsi" w:cstheme="minorBidi"/>
+          <w:spacing w:val="0"/>
+          <w:sz w:val="22"/>
+          <w:szCs w:val="22"/>
+          <w:lang w:val="en-US" w:eastAsia="ja-JP"/>
+        </w:rPr>
+      </w:pPr>
+      <w:r>
+        <w:rPr>
+          <w:rFonts w:asciiTheme="minorHAnsi" w:eastAsiaTheme="minorEastAsia" w:hAnsiTheme="minorHAnsi" w:cstheme="minorBidi"/>
+          <w:spacing w:val="0"/>
+          <w:sz w:val="22"/>
+          <w:szCs w:val="22"/>
+          <w:lang w:val="en-US" w:eastAsia="ja-JP"/>
+        </w:rPr>
+        <w:t xml:space="preserve">The overlay network is made up of a collection of networked nodes, including smart home miners, high-resource gadgets, and user devices like smartphones and desktop PCs that use Tor for further anonymity. The nodes are </w:t>
+      </w:r>
+      <w:proofErr w:type="spellStart"/>
+      <w:r>
+        <w:rPr>
+          <w:rFonts w:asciiTheme="minorHAnsi" w:eastAsiaTheme="minorEastAsia" w:hAnsiTheme="minorHAnsi" w:cstheme="minorBidi"/>
+          <w:spacing w:val="0"/>
+          <w:sz w:val="22"/>
+          <w:szCs w:val="22"/>
+          <w:lang w:val="en-US" w:eastAsia="ja-JP"/>
+        </w:rPr>
+        <w:t>organised</w:t>
+      </w:r>
+      <w:proofErr w:type="spellEnd"/>
+      <w:r>
+        <w:rPr>
+          <w:rFonts w:asciiTheme="minorHAnsi" w:eastAsiaTheme="minorEastAsia" w:hAnsiTheme="minorHAnsi" w:cstheme="minorBidi"/>
+          <w:spacing w:val="0"/>
+          <w:sz w:val="22"/>
+          <w:szCs w:val="22"/>
+          <w:lang w:val="en-US" w:eastAsia="ja-JP"/>
+        </w:rPr>
+        <w:t xml:space="preserve"> into clusters, and each cluster elects a Cluster Head (CH) to keep a list of approved requesters and requestees for data access. Based on its interaction with the parties involved in the received transaction, each CH separately chooses whether to keep a new block or delete it. This can result in various BC versions in every CH. Reduced </w:t>
+      </w:r>
+      <w:proofErr w:type="spellStart"/>
+      <w:r>
+        <w:rPr>
+          <w:rFonts w:asciiTheme="minorHAnsi" w:eastAsiaTheme="minorEastAsia" w:hAnsiTheme="minorHAnsi" w:cstheme="minorBidi"/>
+          <w:spacing w:val="0"/>
+          <w:sz w:val="22"/>
+          <w:szCs w:val="22"/>
+          <w:lang w:val="en-US" w:eastAsia="ja-JP"/>
+        </w:rPr>
+        <w:t>synchronisation</w:t>
+      </w:r>
+      <w:proofErr w:type="spellEnd"/>
+      <w:r>
+        <w:rPr>
+          <w:rFonts w:asciiTheme="minorHAnsi" w:eastAsiaTheme="minorEastAsia" w:hAnsiTheme="minorHAnsi" w:cstheme="minorBidi"/>
+          <w:spacing w:val="0"/>
+          <w:sz w:val="22"/>
+          <w:szCs w:val="22"/>
+          <w:lang w:val="en-US" w:eastAsia="ja-JP"/>
+        </w:rPr>
+        <w:t xml:space="preserve"> costs may come at the expense of a longer delay in finding a specific block or transaction. If a user has multiple homes, a shared overlay consisting of high resource devices can be formed and keep track of the block number and data hash for the most recent transaction.</w:t>
+      </w:r>
+    </w:p>
+    <w:p>
+      <w:pPr>
+        <w:pStyle w:val="Heading3"/>
+        <w:jc w:val="center"/>
+        <w:rPr>
+          <w:lang w:val="en-CA"/>
+        </w:rPr>
+      </w:pPr>
+      <w:bookmarkStart w:id="8" w:name="_Toc130327466"/>
+      <w:r>
+        <w:rPr>
+          <w:lang w:val="en-CA"/>
+        </w:rPr>
+        <w:t>Cloud Storage</w:t>
+      </w:r>
+      <w:bookmarkEnd w:id="8"/>
+    </w:p>
+    <w:p>
+      <w:pPr>
+        <w:pStyle w:val="BodyText"/>
+        <w:rPr>
+          <w:rFonts w:asciiTheme="minorHAnsi" w:eastAsiaTheme="minorEastAsia" w:hAnsiTheme="minorHAnsi" w:cstheme="minorBidi"/>
+          <w:spacing w:val="0"/>
+          <w:sz w:val="22"/>
+          <w:szCs w:val="22"/>
+          <w:lang w:val="en-US" w:eastAsia="ja-JP"/>
+        </w:rPr>
+      </w:pPr>
+      <w:r>
+        <w:rPr>
+          <w:rFonts w:asciiTheme="minorHAnsi" w:eastAsiaTheme="minorEastAsia" w:hAnsiTheme="minorHAnsi" w:cstheme="minorBidi"/>
+          <w:spacing w:val="0"/>
+          <w:sz w:val="22"/>
+          <w:szCs w:val="22"/>
+          <w:lang w:val="en-US" w:eastAsia="ja-JP"/>
+        </w:rPr>
+        <w:t>Devices like Thermostats can save data in the cloud for use by external service providers to offer smart services. A hash and unique block number are used to authenticate user data that is grouped into identical blocks. Because the new block-number is encrypted using a shared key obtained from the Diffie-Hellman method, only the authentic user may access their data and chain new data to an existing record. For each device, a user can either build a unique common log or multiple distinct blocks logs containing data. This is important if the user wishes to grant a service provider access to all the data on a particular device. Data is kept in a First-In-First-Out order.</w:t>
+      </w:r>
+    </w:p>
+    <w:p>
+      <w:pPr>
+        <w:pStyle w:val="Heading2"/>
+        <w:jc w:val="center"/>
+      </w:pPr>
+      <w:bookmarkStart w:id="9" w:name="_Toc130327467"/>
+      <w:r>
+        <w:lastRenderedPageBreak/>
+        <w:t>Transaction Handling</w:t>
+      </w:r>
+      <w:bookmarkEnd w:id="9"/>
+    </w:p>
+    <w:p>
+      <w:pPr>
+        <w:pStyle w:val="BodyText"/>
+        <w:rPr>
+          <w:rFonts w:asciiTheme="minorHAnsi" w:eastAsiaTheme="minorEastAsia" w:hAnsiTheme="minorHAnsi" w:cstheme="minorBidi"/>
+          <w:spacing w:val="0"/>
+          <w:sz w:val="22"/>
+          <w:szCs w:val="22"/>
+          <w:lang w:val="en-US" w:eastAsia="ja-JP"/>
+        </w:rPr>
+      </w:pPr>
+      <w:r>
+        <w:rPr>
+          <w:rFonts w:asciiTheme="minorHAnsi" w:eastAsiaTheme="minorEastAsia" w:hAnsiTheme="minorHAnsi" w:cstheme="minorBidi"/>
+          <w:spacing w:val="0"/>
+          <w:sz w:val="22"/>
+          <w:szCs w:val="22"/>
+          <w:lang w:val="en-US" w:eastAsia="ja-JP"/>
+        </w:rPr>
+        <w:t>Transaction is handled in following ways:</w:t>
+      </w:r>
+    </w:p>
+    <w:p>
+      <w:pPr>
+        <w:pStyle w:val="Heading3"/>
+        <w:jc w:val="center"/>
+      </w:pPr>
+      <w:bookmarkStart w:id="10" w:name="_Toc130327468"/>
+      <w:r>
+        <w:t>Storing</w:t>
+      </w:r>
+      <w:bookmarkEnd w:id="10"/>
+    </w:p>
+    <w:p>
+      <w:pPr>
+        <w:pStyle w:val="BodyText"/>
+        <w:rPr>
+          <w:rFonts w:asciiTheme="minorHAnsi" w:eastAsiaTheme="minorEastAsia" w:hAnsiTheme="minorHAnsi" w:cstheme="minorBidi"/>
+          <w:spacing w:val="0"/>
+          <w:sz w:val="22"/>
+          <w:szCs w:val="22"/>
+          <w:lang w:val="en-US" w:eastAsia="ja-JP"/>
+        </w:rPr>
+      </w:pPr>
+      <w:r>
+        <w:rPr>
+          <w:rFonts w:asciiTheme="minorHAnsi" w:eastAsiaTheme="minorEastAsia" w:hAnsiTheme="minorHAnsi" w:cstheme="minorBidi"/>
+          <w:spacing w:val="0"/>
+          <w:sz w:val="22"/>
+          <w:szCs w:val="22"/>
+          <w:lang w:val="en-US" w:eastAsia="ja-JP"/>
+        </w:rPr>
+        <w:t>Data can be stored locally, shared, or in the cloud by smart devices like thermostats. While using cloud storage, the device sends its data to a miner, who creates a special ID for the data and sends it to the storage for verification. Also, the hash of the data is sent to an overlay network to be mined in a blockchain. This is done to make sure that any modifications made to the data are accessible to everyone. In case of shared storage, there is no need for miner to send the current data's hash during a store operation as its controlled by the homeowner as well as not required to send the data hash to the overlay network. While local storage operates similarly to shared storage, all communications take place only inside the smart home. An outside miner or overlay network are not necessary. The procedures mentioned above make sure that any modifications to the data are transparent to all parties, which is crucial for maintaining trust. It ensures security by verifying permissions and ensuring that there is enough storage for the data. Figure 2 shows the mechanism for storing.</w:t>
+      </w:r>
+    </w:p>
+    <w:p>
+      <w:pPr>
+        <w:jc w:val="both"/>
+      </w:pPr>
+      <w:r>
+        <w:rPr>
+          <w:noProof/>
+        </w:rPr>
+        <w:drawing>
+          <wp:inline distT="0" distB="0" distL="0" distR="0" wp14:anchorId="4F21A016" wp14:editId="58074408">
+            <wp:extent cx="3611911" cy="2034988"/>
+            <wp:effectExtent l="0" t="0" r="7620" b="3810"/>
+            <wp:docPr id="2" name="Picture 2"/>
+            <wp:cNvGraphicFramePr>
+              <a:graphicFrameLocks xmlns:a="http://schemas.openxmlformats.org/drawingml/2006/main" noChangeAspect="1"/>
+            </wp:cNvGraphicFramePr>
+            <a:graphic xmlns:a="http://schemas.openxmlformats.org/drawingml/2006/main">
+              <a:graphicData uri="http://schemas.openxmlformats.org/drawingml/2006/picture">
+                <pic:pic xmlns:pic="http://schemas.openxmlformats.org/drawingml/2006/picture">
+                  <pic:nvPicPr>
+                    <pic:cNvPr id="0" name="Picture 2"/>
+                    <pic:cNvPicPr>
+                      <a:picLocks noChangeAspect="1" noChangeArrowheads="1"/>
+                    </pic:cNvPicPr>
+                  </pic:nvPicPr>
+                  <pic:blipFill>
+                    <a:blip r:embed="rId10" cstate="print">
+                      <a:extLst>
+                        <a:ext uri="{28A0092B-C50C-407E-A947-70E740481C1C}">
+                          <a14:useLocalDpi xmlns:a14="http://schemas.microsoft.com/office/drawing/2010/main" val="0"/>
+                        </a:ext>
+                      </a:extLst>
+                    </a:blip>
+                    <a:srcRect/>
+                    <a:stretch>
+                      <a:fillRect/>
+                    </a:stretch>
+                  </pic:blipFill>
+                  <pic:spPr bwMode="auto">
+                    <a:xfrm>
+                      <a:off x="0" y="0"/>
+                      <a:ext cx="3634789" cy="2047878"/>
+                    </a:xfrm>
+                    <a:prstGeom prst="rect">
+                      <a:avLst/>
+                    </a:prstGeom>
+                    <a:noFill/>
+                    <a:ln>
+                      <a:noFill/>
+                    </a:ln>
+                  </pic:spPr>
+                </pic:pic>
+              </a:graphicData>
+            </a:graphic>
+          </wp:inline>
+        </w:drawing>
+      </w:r>
+    </w:p>
+    <w:p>
+      <w:pPr>
+        <w:pStyle w:val="BodyText"/>
+        <w:jc w:val="center"/>
+        <w:rPr>
+          <w:lang w:val="en-CA"/>
+        </w:rPr>
+      </w:pPr>
+      <w:r>
+        <w:rPr>
+          <w:lang w:val="en-CA"/>
+        </w:rPr>
+        <w:t>Figure 2</w:t>
+      </w:r>
+    </w:p>
+    <w:p>
+      <w:pPr>
+        <w:pStyle w:val="BodyText"/>
+        <w:rPr>
+          <w:lang w:val="en-CA"/>
+        </w:rPr>
+      </w:pPr>
+    </w:p>
+    <w:p>
+      <w:pPr>
+        <w:pStyle w:val="Heading3"/>
+        <w:jc w:val="center"/>
+      </w:pPr>
+      <w:bookmarkStart w:id="11" w:name="_Toc130327469"/>
+      <w:r>
+        <w:t>Accessing and monitoring</w:t>
+      </w:r>
+      <w:bookmarkEnd w:id="11"/>
+    </w:p>
+    <w:p>
+      <w:pPr>
+        <w:pStyle w:val="BodyText"/>
+        <w:rPr>
+          <w:rFonts w:asciiTheme="minorHAnsi" w:eastAsiaTheme="minorEastAsia" w:hAnsiTheme="minorHAnsi" w:cstheme="minorBidi"/>
+          <w:spacing w:val="0"/>
+          <w:sz w:val="22"/>
+          <w:szCs w:val="22"/>
+          <w:lang w:val="en-US" w:eastAsia="ja-JP"/>
+        </w:rPr>
+      </w:pPr>
+      <w:r>
+        <w:rPr>
+          <w:rFonts w:asciiTheme="minorHAnsi" w:eastAsiaTheme="minorEastAsia" w:hAnsiTheme="minorHAnsi" w:cstheme="minorBidi"/>
+          <w:spacing w:val="0"/>
+          <w:sz w:val="22"/>
+          <w:szCs w:val="22"/>
+          <w:lang w:val="en-US" w:eastAsia="ja-JP"/>
+        </w:rPr>
+        <w:t xml:space="preserve">A </w:t>
+      </w:r>
+      <w:proofErr w:type="spellStart"/>
+      <w:r>
+        <w:rPr>
+          <w:rFonts w:asciiTheme="minorHAnsi" w:eastAsiaTheme="minorEastAsia" w:hAnsiTheme="minorHAnsi" w:cstheme="minorBidi"/>
+          <w:spacing w:val="0"/>
+          <w:sz w:val="22"/>
+          <w:szCs w:val="22"/>
+          <w:lang w:val="en-US" w:eastAsia="ja-JP"/>
+        </w:rPr>
+        <w:t>multisig</w:t>
+      </w:r>
+      <w:proofErr w:type="spellEnd"/>
+      <w:r>
+        <w:rPr>
+          <w:rFonts w:asciiTheme="minorHAnsi" w:eastAsiaTheme="minorEastAsia" w:hAnsiTheme="minorHAnsi" w:cstheme="minorBidi"/>
+          <w:spacing w:val="0"/>
+          <w:sz w:val="22"/>
+          <w:szCs w:val="22"/>
+          <w:lang w:val="en-US" w:eastAsia="ja-JP"/>
+        </w:rPr>
+        <w:t xml:space="preserve"> transaction that is signed by both the SP and the miner of the smart home must be created and stored for the SP to access data that is stored on the device. The next step is to send this transaction to the user's local blockchain (BC) for verification that the SP is </w:t>
+      </w:r>
+      <w:proofErr w:type="spellStart"/>
+      <w:r>
+        <w:rPr>
+          <w:rFonts w:asciiTheme="minorHAnsi" w:eastAsiaTheme="minorEastAsia" w:hAnsiTheme="minorHAnsi" w:cstheme="minorBidi"/>
+          <w:spacing w:val="0"/>
+          <w:sz w:val="22"/>
+          <w:szCs w:val="22"/>
+          <w:lang w:val="en-US" w:eastAsia="ja-JP"/>
+        </w:rPr>
+        <w:t>authorised</w:t>
+      </w:r>
+      <w:proofErr w:type="spellEnd"/>
+      <w:r>
+        <w:rPr>
+          <w:rFonts w:asciiTheme="minorHAnsi" w:eastAsiaTheme="minorEastAsia" w:hAnsiTheme="minorHAnsi" w:cstheme="minorBidi"/>
+          <w:spacing w:val="0"/>
+          <w:sz w:val="22"/>
+          <w:szCs w:val="22"/>
+          <w:lang w:val="en-US" w:eastAsia="ja-JP"/>
+        </w:rPr>
+        <w:t xml:space="preserve"> to view </w:t>
+      </w:r>
+      <w:r>
+        <w:rPr>
+          <w:rFonts w:asciiTheme="minorHAnsi" w:eastAsiaTheme="minorEastAsia" w:hAnsiTheme="minorHAnsi" w:cstheme="minorBidi"/>
+          <w:spacing w:val="0"/>
+          <w:sz w:val="22"/>
+          <w:szCs w:val="22"/>
+          <w:lang w:val="en-US" w:eastAsia="ja-JP"/>
+        </w:rPr>
+        <w:t xml:space="preserve">the data. If yes, the miner transmits the data to the requester after encrypting it with the requester's public key. The miner has the option of encrypting the data before delivering it. Several policy levels are set for requester access to data in order to reduce network overhead. The miner sends the block-number and hash of the data stored in storage if the requester is permitted to access the whole chain of data. Otherwise, the miner uses techniques like adding noise or safe answers to deliver the least amount of data necessary to satisfy the requester's inquiry. All communication related to the transaction is recorded in the local BCs of the interested parties, and some intermediate nodes may also store the transaction for evidence and to look for illegal activity. The system tries to balance access to data for service implementation while maintaining user privacy and security. There are occasions when owners of smart homes may wish to access real-time data from their devices, such as viewing a live video feed or checking the temperature on their smart thermostat. System developers included a "monitor transaction" to make this possible. To obtain real-time data, the miner must first send a request to the requested device. For instance, if </w:t>
+      </w:r>
+      <w:proofErr w:type="gramStart"/>
+      <w:r>
+        <w:rPr>
+          <w:rFonts w:asciiTheme="minorHAnsi" w:eastAsiaTheme="minorEastAsia" w:hAnsiTheme="minorHAnsi" w:cstheme="minorBidi"/>
+          <w:spacing w:val="0"/>
+          <w:sz w:val="22"/>
+          <w:szCs w:val="22"/>
+          <w:lang w:val="en-US" w:eastAsia="ja-JP"/>
+        </w:rPr>
+        <w:t>an</w:t>
+      </w:r>
+      <w:proofErr w:type="gramEnd"/>
+      <w:r>
+        <w:rPr>
+          <w:rFonts w:asciiTheme="minorHAnsi" w:eastAsiaTheme="minorEastAsia" w:hAnsiTheme="minorHAnsi" w:cstheme="minorBidi"/>
+          <w:spacing w:val="0"/>
+          <w:sz w:val="22"/>
+          <w:szCs w:val="22"/>
+          <w:lang w:val="en-US" w:eastAsia="ja-JP"/>
+        </w:rPr>
+        <w:t xml:space="preserve"> user wants to view a real-time camera feed from a smart home security camera, the miner will make a request for that data from the camera and send it to the user. With no need to access the complete data chain or previously saved data, users can now see the status of their devices as it is right now. Figure 3 and 4 shows mechanisms for accessing and monitoring.</w:t>
+      </w:r>
+    </w:p>
+    <w:p>
+      <w:pPr>
+        <w:pStyle w:val="BodyText"/>
+        <w:ind w:firstLine="0"/>
+        <w:jc w:val="center"/>
+        <w:rPr>
+          <w:lang w:val="en-CA"/>
+        </w:rPr>
+      </w:pPr>
+      <w:r>
+        <w:rPr>
+          <w:noProof/>
+          <w:lang w:val="en-CA"/>
+        </w:rPr>
+        <w:drawing>
+          <wp:inline distT="0" distB="0" distL="0" distR="0" wp14:anchorId="29C9D128" wp14:editId="3E69B4BD">
+            <wp:extent cx="3195955" cy="2257425"/>
+            <wp:effectExtent l="0" t="0" r="4445" b="9525"/>
+            <wp:docPr id="6" name="Picture 6"/>
+            <wp:cNvGraphicFramePr>
+              <a:graphicFrameLocks xmlns:a="http://schemas.openxmlformats.org/drawingml/2006/main" noChangeAspect="1"/>
+            </wp:cNvGraphicFramePr>
+            <a:graphic xmlns:a="http://schemas.openxmlformats.org/drawingml/2006/main">
+              <a:graphicData uri="http://schemas.openxmlformats.org/drawingml/2006/picture">
+                <pic:pic xmlns:pic="http://schemas.openxmlformats.org/drawingml/2006/picture">
+                  <pic:nvPicPr>
+                    <pic:cNvPr id="0" name="Picture 1"/>
+                    <pic:cNvPicPr>
+                      <a:picLocks noChangeAspect="1" noChangeArrowheads="1"/>
+                    </pic:cNvPicPr>
+                  </pic:nvPicPr>
+                  <pic:blipFill>
+                    <a:blip r:embed="rId11" cstate="print">
+                      <a:extLst>
+                        <a:ext uri="{28A0092B-C50C-407E-A947-70E740481C1C}">
+                          <a14:useLocalDpi xmlns:a14="http://schemas.microsoft.com/office/drawing/2010/main" val="0"/>
+                        </a:ext>
+                      </a:extLst>
+                    </a:blip>
+                    <a:srcRect/>
+                    <a:stretch>
+                      <a:fillRect/>
+                    </a:stretch>
+                  </pic:blipFill>
+                  <pic:spPr bwMode="auto">
+                    <a:xfrm>
+                      <a:off x="0" y="0"/>
+                      <a:ext cx="3195955" cy="2257425"/>
+                    </a:xfrm>
+                    <a:prstGeom prst="rect">
+                      <a:avLst/>
+                    </a:prstGeom>
+                    <a:noFill/>
+                    <a:ln>
+                      <a:noFill/>
+                    </a:ln>
+                  </pic:spPr>
+                </pic:pic>
+              </a:graphicData>
+            </a:graphic>
+          </wp:inline>
+        </w:drawing>
+      </w:r>
+      <w:r>
+        <w:rPr>
+          <w:lang w:val="en-CA"/>
+        </w:rPr>
+        <w:t>Figure 3 (Access)</w:t>
+      </w:r>
+    </w:p>
+    <w:p>
+      <w:pPr>
+        <w:pStyle w:val="BodyText"/>
+        <w:ind w:firstLine="0"/>
+        <w:rPr>
+          <w:lang w:val="en-CA"/>
+        </w:rPr>
+      </w:pPr>
+      <w:r>
+        <w:rPr>
+          <w:noProof/>
+          <w:lang w:val="en-CA"/>
+        </w:rPr>
+        <w:lastRenderedPageBreak/>
+        <w:drawing>
+          <wp:inline distT="0" distB="0" distL="0" distR="0" wp14:anchorId="78477BE4" wp14:editId="6968D3BC">
+            <wp:extent cx="3195955" cy="2257425"/>
+            <wp:effectExtent l="0" t="0" r="4445" b="9525"/>
+            <wp:docPr id="4" name="Picture 4"/>
+            <wp:cNvGraphicFramePr>
+              <a:graphicFrameLocks xmlns:a="http://schemas.openxmlformats.org/drawingml/2006/main" noChangeAspect="1"/>
+            </wp:cNvGraphicFramePr>
+            <a:graphic xmlns:a="http://schemas.openxmlformats.org/drawingml/2006/main">
+              <a:graphicData uri="http://schemas.openxmlformats.org/drawingml/2006/picture">
+                <pic:pic xmlns:pic="http://schemas.openxmlformats.org/drawingml/2006/picture">
+                  <pic:nvPicPr>
+                    <pic:cNvPr id="0" name="Picture 2"/>
+                    <pic:cNvPicPr>
+                      <a:picLocks noChangeAspect="1" noChangeArrowheads="1"/>
+                    </pic:cNvPicPr>
+                  </pic:nvPicPr>
+                  <pic:blipFill>
+                    <a:blip r:embed="rId12" cstate="print">
+                      <a:extLst>
+                        <a:ext uri="{28A0092B-C50C-407E-A947-70E740481C1C}">
+                          <a14:useLocalDpi xmlns:a14="http://schemas.microsoft.com/office/drawing/2010/main" val="0"/>
+                        </a:ext>
+                      </a:extLst>
+                    </a:blip>
+                    <a:srcRect/>
+                    <a:stretch>
+                      <a:fillRect/>
+                    </a:stretch>
+                  </pic:blipFill>
+                  <pic:spPr bwMode="auto">
+                    <a:xfrm>
+                      <a:off x="0" y="0"/>
+                      <a:ext cx="3195955" cy="2257425"/>
+                    </a:xfrm>
+                    <a:prstGeom prst="rect">
+                      <a:avLst/>
+                    </a:prstGeom>
+                    <a:noFill/>
+                    <a:ln>
+                      <a:noFill/>
+                    </a:ln>
+                  </pic:spPr>
+                </pic:pic>
+              </a:graphicData>
+            </a:graphic>
+          </wp:inline>
+        </w:drawing>
+      </w:r>
+    </w:p>
+    <w:p>
+      <w:pPr>
+        <w:pStyle w:val="BodyText"/>
+        <w:jc w:val="center"/>
+        <w:rPr>
+          <w:lang w:val="en-CA"/>
+        </w:rPr>
+      </w:pPr>
+      <w:r>
+        <w:rPr>
+          <w:lang w:val="en-CA"/>
+        </w:rPr>
+        <w:t>Figure 4</w:t>
+      </w:r>
+      <w:r>
+        <w:rPr>
+          <w:lang w:val="en-CA"/>
+        </w:rPr>
+        <w:t xml:space="preserve"> </w:t>
+      </w:r>
+      <w:r>
+        <w:rPr>
+          <w:lang w:val="en-CA"/>
+        </w:rPr>
+        <w:t>(Monitor)</w:t>
+      </w:r>
+    </w:p>
+    <w:p>
+      <w:pPr>
+        <w:pStyle w:val="BodyText"/>
+        <w:ind w:firstLine="0"/>
+        <w:rPr>
+          <w:lang w:val="en-CA"/>
+        </w:rPr>
+      </w:pPr>
+    </w:p>
+    <w:p>
+      <w:pPr>
+        <w:pStyle w:val="Heading3"/>
+        <w:jc w:val="center"/>
+      </w:pPr>
+      <w:bookmarkStart w:id="12" w:name="_Toc130327470"/>
+      <w:r>
+        <w:t>Distributed Trust</w:t>
+      </w:r>
+      <w:bookmarkEnd w:id="12"/>
+    </w:p>
+    <w:p>
+      <w:pPr>
+        <w:pStyle w:val="BodyText"/>
+        <w:rPr>
+          <w:lang w:val="en-CA"/>
+        </w:rPr>
+      </w:pPr>
+      <w:r>
+        <w:rPr>
+          <w:rFonts w:asciiTheme="minorHAnsi" w:eastAsiaTheme="minorEastAsia" w:hAnsiTheme="minorHAnsi" w:cstheme="minorBidi"/>
+          <w:spacing w:val="0"/>
+          <w:sz w:val="22"/>
+          <w:szCs w:val="22"/>
+          <w:lang w:val="en-US" w:eastAsia="ja-JP"/>
+        </w:rPr>
+        <w:t xml:space="preserve">Every Cluster Head (CH) uses the Beta Reputation System to maintain a trust rating for other CHs based on direct and indirect evidence </w:t>
+      </w:r>
+      <w:proofErr w:type="gramStart"/>
+      <w:r>
+        <w:rPr>
+          <w:rFonts w:asciiTheme="minorHAnsi" w:eastAsiaTheme="minorEastAsia" w:hAnsiTheme="minorHAnsi" w:cstheme="minorBidi"/>
+          <w:spacing w:val="0"/>
+          <w:sz w:val="22"/>
+          <w:szCs w:val="22"/>
+          <w:lang w:val="en-US" w:eastAsia="ja-JP"/>
+        </w:rPr>
+        <w:t>in order to</w:t>
+      </w:r>
+      <w:proofErr w:type="gramEnd"/>
+      <w:r>
+        <w:rPr>
+          <w:rFonts w:asciiTheme="minorHAnsi" w:eastAsiaTheme="minorEastAsia" w:hAnsiTheme="minorHAnsi" w:cstheme="minorBidi"/>
+          <w:spacing w:val="0"/>
+          <w:sz w:val="22"/>
+          <w:szCs w:val="22"/>
+          <w:lang w:val="en-US" w:eastAsia="ja-JP"/>
+        </w:rPr>
+        <w:t xml:space="preserve"> establish trust in the overlay network. Direct evidence refers to when a CH verifies a block mined by another CH (CH A has direct evidence of B if it verifies a block mined by B), while indirect evidence occurs when a CH receives a block from a different CH ( If A receives B’s block from CH C). A </w:t>
+      </w:r>
+      <w:proofErr w:type="spellStart"/>
+      <w:r>
+        <w:rPr>
+          <w:rFonts w:asciiTheme="minorHAnsi" w:eastAsiaTheme="minorEastAsia" w:hAnsiTheme="minorHAnsi" w:cstheme="minorBidi"/>
+          <w:spacing w:val="0"/>
+          <w:sz w:val="22"/>
+          <w:szCs w:val="22"/>
+          <w:lang w:val="en-US" w:eastAsia="ja-JP"/>
+        </w:rPr>
+        <w:t>multisig</w:t>
+      </w:r>
+      <w:proofErr w:type="spellEnd"/>
+      <w:r>
+        <w:rPr>
+          <w:rFonts w:asciiTheme="minorHAnsi" w:eastAsiaTheme="minorEastAsia" w:hAnsiTheme="minorHAnsi" w:cstheme="minorBidi"/>
+          <w:spacing w:val="0"/>
+          <w:sz w:val="22"/>
+          <w:szCs w:val="22"/>
+          <w:lang w:val="en-US" w:eastAsia="ja-JP"/>
+        </w:rPr>
+        <w:t xml:space="preserve"> transaction is created when a CH creates a new block and is used to assess trust. The block containing this transaction is transmitted to nearby CHs. The receiving CH tries to validate the related </w:t>
+      </w:r>
+      <w:proofErr w:type="spellStart"/>
+      <w:r>
+        <w:rPr>
+          <w:rFonts w:asciiTheme="minorHAnsi" w:eastAsiaTheme="minorEastAsia" w:hAnsiTheme="minorHAnsi" w:cstheme="minorBidi"/>
+          <w:spacing w:val="0"/>
+          <w:sz w:val="22"/>
+          <w:szCs w:val="22"/>
+          <w:lang w:val="en-US" w:eastAsia="ja-JP"/>
+        </w:rPr>
+        <w:t>multisig</w:t>
+      </w:r>
+      <w:proofErr w:type="spellEnd"/>
+      <w:r>
+        <w:rPr>
+          <w:rFonts w:asciiTheme="minorHAnsi" w:eastAsiaTheme="minorEastAsia" w:hAnsiTheme="minorHAnsi" w:cstheme="minorBidi"/>
+          <w:spacing w:val="0"/>
+          <w:sz w:val="22"/>
+          <w:szCs w:val="22"/>
+          <w:lang w:val="en-US" w:eastAsia="ja-JP"/>
+        </w:rPr>
+        <w:t xml:space="preserve"> transaction whenever a fresh block is received. It randomly verifies a portion of the transactions in the block by examining their signatures if it obtains direct confirmation from the block miner or other CHs who signed the </w:t>
+      </w:r>
+      <w:proofErr w:type="spellStart"/>
+      <w:r>
+        <w:rPr>
+          <w:rFonts w:asciiTheme="minorHAnsi" w:eastAsiaTheme="minorEastAsia" w:hAnsiTheme="minorHAnsi" w:cstheme="minorBidi"/>
+          <w:spacing w:val="0"/>
+          <w:sz w:val="22"/>
+          <w:szCs w:val="22"/>
+          <w:lang w:val="en-US" w:eastAsia="ja-JP"/>
+        </w:rPr>
+        <w:t>multisig</w:t>
+      </w:r>
+      <w:proofErr w:type="spellEnd"/>
+      <w:r>
+        <w:rPr>
+          <w:rFonts w:asciiTheme="minorHAnsi" w:eastAsiaTheme="minorEastAsia" w:hAnsiTheme="minorHAnsi" w:cstheme="minorBidi"/>
+          <w:spacing w:val="0"/>
+          <w:sz w:val="22"/>
+          <w:szCs w:val="22"/>
+          <w:lang w:val="en-US" w:eastAsia="ja-JP"/>
+        </w:rPr>
+        <w:t xml:space="preserve"> transaction. The amount of direct evidence and trustworthiness of the CHs that supply indirect evidence influence the number of validated transactions.  if it obtains direct confirmation from the block miner or other CHs who signed the </w:t>
+      </w:r>
+      <w:proofErr w:type="spellStart"/>
+      <w:r>
+        <w:rPr>
+          <w:rFonts w:asciiTheme="minorHAnsi" w:eastAsiaTheme="minorEastAsia" w:hAnsiTheme="minorHAnsi" w:cstheme="minorBidi"/>
+          <w:spacing w:val="0"/>
+          <w:sz w:val="22"/>
+          <w:szCs w:val="22"/>
+          <w:lang w:val="en-US" w:eastAsia="ja-JP"/>
+        </w:rPr>
+        <w:t>multisig</w:t>
+      </w:r>
+      <w:proofErr w:type="spellEnd"/>
+      <w:r>
+        <w:rPr>
+          <w:rFonts w:asciiTheme="minorHAnsi" w:eastAsiaTheme="minorEastAsia" w:hAnsiTheme="minorHAnsi" w:cstheme="minorBidi"/>
+          <w:spacing w:val="0"/>
+          <w:sz w:val="22"/>
+          <w:szCs w:val="22"/>
+          <w:lang w:val="en-US" w:eastAsia="ja-JP"/>
+        </w:rPr>
+        <w:t xml:space="preserve"> transaction, </w:t>
+      </w:r>
+      <w:proofErr w:type="gramStart"/>
+      <w:r>
+        <w:rPr>
+          <w:rFonts w:asciiTheme="minorHAnsi" w:eastAsiaTheme="minorEastAsia" w:hAnsiTheme="minorHAnsi" w:cstheme="minorBidi"/>
+          <w:spacing w:val="0"/>
+          <w:sz w:val="22"/>
+          <w:szCs w:val="22"/>
+          <w:lang w:val="en-US" w:eastAsia="ja-JP"/>
+        </w:rPr>
+        <w:t>It</w:t>
+      </w:r>
+      <w:proofErr w:type="gramEnd"/>
+      <w:r>
+        <w:rPr>
+          <w:rFonts w:asciiTheme="minorHAnsi" w:eastAsiaTheme="minorEastAsia" w:hAnsiTheme="minorHAnsi" w:cstheme="minorBidi"/>
+          <w:spacing w:val="0"/>
+          <w:sz w:val="22"/>
+          <w:szCs w:val="22"/>
+          <w:lang w:val="en-US" w:eastAsia="ja-JP"/>
+        </w:rPr>
+        <w:t xml:space="preserve"> randomly verifies some of the transactions in the block by examining their signatures. The amount of direct evidence and the level of trust placed in the CHs that give indirect evidence determine the number of validated transactions. A CH checks every transaction in the block if it has no direct evidence from the block creator or the people who signed it. The quantity of verified transactions and </w:t>
+      </w:r>
+      <w:r>
+        <w:rPr>
+          <w:rFonts w:asciiTheme="minorHAnsi" w:eastAsiaTheme="minorEastAsia" w:hAnsiTheme="minorHAnsi" w:cstheme="minorBidi"/>
+          <w:spacing w:val="0"/>
+          <w:sz w:val="22"/>
+          <w:szCs w:val="22"/>
+          <w:lang w:val="en-US" w:eastAsia="ja-JP"/>
+        </w:rPr>
+        <w:t>the frequency with which it has been mentioned as a trustworthy CH by other CHs both affect how trustworthy a CH is. Ultimately, this mechanism contributes to maintaining the network's high degree of security and trustworthiness by ensuring that only reliable blocks are added to the blockchain.</w:t>
+      </w:r>
+    </w:p>
+    <w:p>
+      <w:pPr>
+        <w:pStyle w:val="BodyText"/>
+        <w:rPr>
+          <w:lang w:val="en-CA"/>
+        </w:rPr>
+      </w:pPr>
+    </w:p>
+    <w:p>
+      <w:pPr>
+        <w:pStyle w:val="Heading2"/>
+        <w:jc w:val="center"/>
+      </w:pPr>
+      <w:bookmarkStart w:id="13" w:name="_Toc130327471"/>
+      <w:r>
+        <w:t>Evaluation</w:t>
+      </w:r>
+      <w:bookmarkEnd w:id="13"/>
+    </w:p>
+    <w:p>
+      <w:pPr>
+        <w:pStyle w:val="BodyText"/>
+        <w:rPr>
+          <w:rFonts w:asciiTheme="minorHAnsi" w:eastAsiaTheme="minorEastAsia" w:hAnsiTheme="minorHAnsi" w:cstheme="minorBidi"/>
+          <w:spacing w:val="0"/>
+          <w:sz w:val="22"/>
+          <w:szCs w:val="22"/>
+          <w:lang w:val="en-US" w:eastAsia="ja-JP"/>
+        </w:rPr>
+      </w:pPr>
+      <w:r>
+        <w:rPr>
+          <w:rFonts w:asciiTheme="minorHAnsi" w:eastAsiaTheme="minorEastAsia" w:hAnsiTheme="minorHAnsi" w:cstheme="minorBidi"/>
+          <w:spacing w:val="0"/>
+          <w:sz w:val="22"/>
+          <w:szCs w:val="22"/>
+          <w:lang w:val="en-US" w:eastAsia="ja-JP"/>
+        </w:rPr>
+        <w:t xml:space="preserve">The section assesses the overhead and performance of the suggested architecture under common security and privacy threats, assuming that adversaries can be CH, home devices, overlay network nodes, or storage. In order to validate participating nodes, the adversaries can sniff communications, discard transactions, construct false transactions, edit or delete data, link user transactions, and sign fake transactions. Accessibility, anonymity, and authentication &amp; access control are the three main threat classifications. In the first instance, the adversary wants to keep the user from accessing her data or services. In the second instance, the adversary tries to determine the user's true identity by examining anonymous transactions and other publicly available data. In the third instance, the adversary tries to verify that she is a legitimate user in order to access data. BC architecture </w:t>
+      </w:r>
+      <w:proofErr w:type="gramStart"/>
+      <w:r>
+        <w:rPr>
+          <w:rFonts w:asciiTheme="minorHAnsi" w:eastAsiaTheme="minorEastAsia" w:hAnsiTheme="minorHAnsi" w:cstheme="minorBidi"/>
+          <w:spacing w:val="0"/>
+          <w:sz w:val="22"/>
+          <w:szCs w:val="22"/>
+          <w:lang w:val="en-US" w:eastAsia="ja-JP"/>
+        </w:rPr>
+        <w:t>prevents  the</w:t>
+      </w:r>
+      <w:proofErr w:type="gramEnd"/>
+      <w:r>
+        <w:rPr>
+          <w:rFonts w:asciiTheme="minorHAnsi" w:eastAsiaTheme="minorEastAsia" w:hAnsiTheme="minorHAnsi" w:cstheme="minorBidi"/>
+          <w:spacing w:val="0"/>
+          <w:sz w:val="22"/>
+          <w:szCs w:val="22"/>
+          <w:lang w:val="en-US" w:eastAsia="ja-JP"/>
+        </w:rPr>
+        <w:t xml:space="preserve"> attackers attempts to access the data in following way:</w:t>
+      </w:r>
+    </w:p>
+    <w:p>
+      <w:pPr>
+        <w:pStyle w:val="Heading3"/>
+        <w:jc w:val="center"/>
+      </w:pPr>
+      <w:bookmarkStart w:id="14" w:name="_Toc130327472"/>
+      <w:r>
+        <w:t>DOS attack prevention</w:t>
+      </w:r>
+      <w:bookmarkEnd w:id="14"/>
+    </w:p>
+    <w:p>
+      <w:pPr>
+        <w:pStyle w:val="BodyText"/>
+        <w:rPr>
+          <w:rFonts w:asciiTheme="minorHAnsi" w:eastAsiaTheme="minorEastAsia" w:hAnsiTheme="minorHAnsi" w:cstheme="minorBidi"/>
+          <w:spacing w:val="0"/>
+          <w:sz w:val="22"/>
+          <w:szCs w:val="22"/>
+          <w:lang w:val="en-US" w:eastAsia="ja-JP"/>
+        </w:rPr>
+      </w:pPr>
+      <w:r>
+        <w:rPr>
+          <w:rFonts w:asciiTheme="minorHAnsi" w:eastAsiaTheme="minorEastAsia" w:hAnsiTheme="minorHAnsi" w:cstheme="minorBidi"/>
+          <w:spacing w:val="0"/>
+          <w:sz w:val="22"/>
+          <w:szCs w:val="22"/>
+          <w:lang w:val="en-US" w:eastAsia="ja-JP"/>
+        </w:rPr>
+        <w:t xml:space="preserve">In a DOS attack, the attacker aims to block access to the service or data to the authorised user. If the adversary transmits fake transactions or blocks to the overlay network or certain smart homes, the suggested architecture may be open to this attack. However, the impact of this attack is mitigated by the usage of requester and requestee PK lists in CHs. The transaction is forwarded to other CHs if neither the requester nor the requestee's PK for a </w:t>
+      </w:r>
+      <w:proofErr w:type="spellStart"/>
+      <w:r>
+        <w:rPr>
+          <w:rFonts w:asciiTheme="minorHAnsi" w:eastAsiaTheme="minorEastAsia" w:hAnsiTheme="minorHAnsi" w:cstheme="minorBidi"/>
+          <w:spacing w:val="0"/>
+          <w:sz w:val="22"/>
+          <w:szCs w:val="22"/>
+          <w:lang w:val="en-US" w:eastAsia="ja-JP"/>
+        </w:rPr>
+        <w:t>multisig</w:t>
+      </w:r>
+      <w:proofErr w:type="spellEnd"/>
+      <w:r>
+        <w:rPr>
+          <w:rFonts w:asciiTheme="minorHAnsi" w:eastAsiaTheme="minorEastAsia" w:hAnsiTheme="minorHAnsi" w:cstheme="minorBidi"/>
+          <w:spacing w:val="0"/>
+          <w:sz w:val="22"/>
+          <w:szCs w:val="22"/>
+          <w:lang w:val="en-US" w:eastAsia="ja-JP"/>
+        </w:rPr>
+        <w:t xml:space="preserve"> transaction is in either of these two lists. If a CH receives several unsuccessful access attempts from a PK, it may also block that PK and drop additional requests. By using different PKs, the attacker can still be successful in a DOS attack.</w:t>
+      </w:r>
+    </w:p>
+    <w:p>
+      <w:pPr>
+        <w:pStyle w:val="Heading3"/>
+        <w:jc w:val="center"/>
+      </w:pPr>
+      <w:bookmarkStart w:id="15" w:name="_Toc130327473"/>
+      <w:r>
+        <w:lastRenderedPageBreak/>
+        <w:t>Modification attack prevention</w:t>
+      </w:r>
+      <w:bookmarkEnd w:id="15"/>
+    </w:p>
+    <w:p>
+      <w:pPr>
+        <w:pStyle w:val="BodyText"/>
+        <w:rPr>
+          <w:rFonts w:asciiTheme="minorHAnsi" w:eastAsiaTheme="minorEastAsia" w:hAnsiTheme="minorHAnsi" w:cstheme="minorBidi"/>
+          <w:spacing w:val="0"/>
+          <w:sz w:val="22"/>
+          <w:szCs w:val="22"/>
+          <w:lang w:val="en-US" w:eastAsia="ja-JP"/>
+        </w:rPr>
+      </w:pPr>
+      <w:r>
+        <w:rPr>
+          <w:rFonts w:asciiTheme="minorHAnsi" w:eastAsiaTheme="minorEastAsia" w:hAnsiTheme="minorHAnsi" w:cstheme="minorBidi"/>
+          <w:spacing w:val="0"/>
+          <w:sz w:val="22"/>
+          <w:szCs w:val="22"/>
+          <w:lang w:val="en-US" w:eastAsia="ja-JP"/>
+        </w:rPr>
+        <w:t xml:space="preserve">A malicious party can alter or remove a user's stored data through a modification attack, which jeopardises cloud storage security. The user can, however, utilize the suggested architecture to compare the hash of the data in the cloud with the hash saved in their local blockchain </w:t>
+      </w:r>
+      <w:proofErr w:type="gramStart"/>
+      <w:r>
+        <w:rPr>
+          <w:rFonts w:asciiTheme="minorHAnsi" w:eastAsiaTheme="minorEastAsia" w:hAnsiTheme="minorHAnsi" w:cstheme="minorBidi"/>
+          <w:spacing w:val="0"/>
+          <w:sz w:val="22"/>
+          <w:szCs w:val="22"/>
+          <w:lang w:val="en-US" w:eastAsia="ja-JP"/>
+        </w:rPr>
+        <w:t>in order to</w:t>
+      </w:r>
+      <w:proofErr w:type="gramEnd"/>
+      <w:r>
+        <w:rPr>
+          <w:rFonts w:asciiTheme="minorHAnsi" w:eastAsiaTheme="minorEastAsia" w:hAnsiTheme="minorHAnsi" w:cstheme="minorBidi"/>
+          <w:spacing w:val="0"/>
+          <w:sz w:val="22"/>
+          <w:szCs w:val="22"/>
+          <w:lang w:val="en-US" w:eastAsia="ja-JP"/>
+        </w:rPr>
+        <w:t xml:space="preserve"> identify any changes to the data they have previously stored. If the user discovers a breach, they can create a transaction pointing to two transactions: the </w:t>
+      </w:r>
+      <w:proofErr w:type="spellStart"/>
+      <w:r>
+        <w:rPr>
+          <w:rFonts w:asciiTheme="minorHAnsi" w:eastAsiaTheme="minorEastAsia" w:hAnsiTheme="minorHAnsi" w:cstheme="minorBidi"/>
+          <w:spacing w:val="0"/>
+          <w:sz w:val="22"/>
+          <w:szCs w:val="22"/>
+          <w:lang w:val="en-US" w:eastAsia="ja-JP"/>
+        </w:rPr>
+        <w:t>multisig</w:t>
+      </w:r>
+      <w:proofErr w:type="spellEnd"/>
+      <w:r>
+        <w:rPr>
+          <w:rFonts w:asciiTheme="minorHAnsi" w:eastAsiaTheme="minorEastAsia" w:hAnsiTheme="minorHAnsi" w:cstheme="minorBidi"/>
+          <w:spacing w:val="0"/>
+          <w:sz w:val="22"/>
+          <w:szCs w:val="22"/>
+          <w:lang w:val="en-US" w:eastAsia="ja-JP"/>
+        </w:rPr>
+        <w:t xml:space="preserve"> transaction, which was signed by both the user and the cloud storage and contained the data's true hash, and the access transaction, which was also signed by both parties and contained an incorrect hash of the data. A number of CHs are being notified about the transaction, and they check the validity of the linked original transactions as they already have original </w:t>
+      </w:r>
+      <w:proofErr w:type="gramStart"/>
+      <w:r>
+        <w:rPr>
+          <w:rFonts w:asciiTheme="minorHAnsi" w:eastAsiaTheme="minorEastAsia" w:hAnsiTheme="minorHAnsi" w:cstheme="minorBidi"/>
+          <w:spacing w:val="0"/>
+          <w:sz w:val="22"/>
+          <w:szCs w:val="22"/>
+          <w:lang w:val="en-US" w:eastAsia="ja-JP"/>
+        </w:rPr>
+        <w:t>hash</w:t>
+      </w:r>
+      <w:proofErr w:type="gramEnd"/>
+      <w:r>
+        <w:rPr>
+          <w:rFonts w:asciiTheme="minorHAnsi" w:eastAsiaTheme="minorEastAsia" w:hAnsiTheme="minorHAnsi" w:cstheme="minorBidi"/>
+          <w:spacing w:val="0"/>
+          <w:sz w:val="22"/>
+          <w:szCs w:val="22"/>
+          <w:lang w:val="en-US" w:eastAsia="ja-JP"/>
+        </w:rPr>
+        <w:t xml:space="preserve"> they can detect the forged one from that comparison. When the CHs notice a difference between the two hashes, they can alert their nodes about the malicious activity by the cloud storage.</w:t>
+      </w:r>
+    </w:p>
+    <w:p>
+      <w:pPr>
+        <w:pStyle w:val="Heading3"/>
+        <w:jc w:val="center"/>
+      </w:pPr>
+      <w:bookmarkStart w:id="16" w:name="_Toc130327474"/>
+      <w:r>
+        <w:t>Dropping attack prevention</w:t>
+      </w:r>
+      <w:bookmarkEnd w:id="16"/>
+    </w:p>
+    <w:p>
+      <w:pPr>
+        <w:pStyle w:val="BodyText"/>
+        <w:rPr>
+          <w:rFonts w:asciiTheme="minorHAnsi" w:eastAsiaTheme="minorEastAsia" w:hAnsiTheme="minorHAnsi" w:cstheme="minorBidi"/>
+          <w:spacing w:val="0"/>
+          <w:sz w:val="22"/>
+          <w:szCs w:val="22"/>
+          <w:lang w:val="en-US" w:eastAsia="ja-JP"/>
+        </w:rPr>
+      </w:pPr>
+      <w:r>
+        <w:rPr>
+          <w:rFonts w:asciiTheme="minorHAnsi" w:eastAsiaTheme="minorEastAsia" w:hAnsiTheme="minorHAnsi" w:cstheme="minorBidi"/>
+          <w:spacing w:val="0"/>
+          <w:sz w:val="22"/>
+          <w:szCs w:val="22"/>
+          <w:lang w:val="en-US" w:eastAsia="ja-JP"/>
+        </w:rPr>
+        <w:t>In a dropping attack, the attacker takes control of one or more CHs and deletes all incoming transactions and blocks. Since the nodes in the same clusters wouldn't receive any network transactions or services because compromised CH’S are deleting all incoming requests, the suggested design makes it possible to identify such an attack. If this situation is detected, all nodes within the same cluster are informed about it, and a new CH is elected. This guarantees that even in the face of such threats, the network will continue to be secure and functional.</w:t>
+      </w:r>
+    </w:p>
+    <w:p>
+      <w:pPr>
+        <w:pStyle w:val="Heading3"/>
+        <w:jc w:val="center"/>
+      </w:pPr>
+      <w:bookmarkStart w:id="17" w:name="_Toc130327475"/>
+      <w:r>
+        <w:t>Mining attack prevention</w:t>
+      </w:r>
+      <w:bookmarkEnd w:id="17"/>
+    </w:p>
+    <w:p>
+      <w:pPr>
+        <w:pStyle w:val="BodyText"/>
+        <w:rPr>
+          <w:rFonts w:asciiTheme="minorHAnsi" w:eastAsiaTheme="minorEastAsia" w:hAnsiTheme="minorHAnsi" w:cstheme="minorBidi"/>
+          <w:spacing w:val="0"/>
+          <w:sz w:val="22"/>
+          <w:szCs w:val="22"/>
+          <w:lang w:val="en-US" w:eastAsia="ja-JP"/>
+        </w:rPr>
+      </w:pPr>
+      <w:r>
+        <w:rPr>
+          <w:rFonts w:asciiTheme="minorHAnsi" w:eastAsiaTheme="minorEastAsia" w:hAnsiTheme="minorHAnsi" w:cstheme="minorBidi"/>
+          <w:spacing w:val="0"/>
+          <w:sz w:val="22"/>
+          <w:szCs w:val="22"/>
+          <w:lang w:val="en-US" w:eastAsia="ja-JP"/>
+        </w:rPr>
+        <w:t xml:space="preserve">An attempt to add fake blocks to the blockchain is known as a mining attack. According to the proposed architecture, an attacker would require control over several CHs that cooperate to produce a fake block that contains a false </w:t>
+      </w:r>
+      <w:proofErr w:type="spellStart"/>
+      <w:proofErr w:type="gramStart"/>
+      <w:r>
+        <w:rPr>
+          <w:rFonts w:asciiTheme="minorHAnsi" w:eastAsiaTheme="minorEastAsia" w:hAnsiTheme="minorHAnsi" w:cstheme="minorBidi"/>
+          <w:spacing w:val="0"/>
+          <w:sz w:val="22"/>
+          <w:szCs w:val="22"/>
+          <w:lang w:val="en-US" w:eastAsia="ja-JP"/>
+        </w:rPr>
+        <w:t>transaction.The</w:t>
+      </w:r>
+      <w:proofErr w:type="spellEnd"/>
+      <w:proofErr w:type="gramEnd"/>
+      <w:r>
+        <w:rPr>
+          <w:rFonts w:asciiTheme="minorHAnsi" w:eastAsiaTheme="minorEastAsia" w:hAnsiTheme="minorHAnsi" w:cstheme="minorBidi"/>
+          <w:spacing w:val="0"/>
+          <w:sz w:val="22"/>
+          <w:szCs w:val="22"/>
+          <w:lang w:val="en-US" w:eastAsia="ja-JP"/>
+        </w:rPr>
+        <w:t xml:space="preserve"> CHs typically verify the validity of each transaction in a block. </w:t>
+      </w:r>
+      <w:proofErr w:type="gramStart"/>
+      <w:r>
+        <w:rPr>
+          <w:rFonts w:asciiTheme="minorHAnsi" w:eastAsiaTheme="minorEastAsia" w:hAnsiTheme="minorHAnsi" w:cstheme="minorBidi"/>
+          <w:spacing w:val="0"/>
+          <w:sz w:val="22"/>
+          <w:szCs w:val="22"/>
+          <w:lang w:val="en-US" w:eastAsia="ja-JP"/>
+        </w:rPr>
+        <w:t>.however</w:t>
+      </w:r>
+      <w:proofErr w:type="gramEnd"/>
+      <w:r>
+        <w:rPr>
+          <w:rFonts w:asciiTheme="minorHAnsi" w:eastAsiaTheme="minorEastAsia" w:hAnsiTheme="minorHAnsi" w:cstheme="minorBidi"/>
+          <w:spacing w:val="0"/>
+          <w:sz w:val="22"/>
+          <w:szCs w:val="22"/>
+          <w:lang w:val="en-US" w:eastAsia="ja-JP"/>
+        </w:rPr>
+        <w:t xml:space="preserve">, in the proposed architecture, the degree of validation is based on how much the CH is trusted by the block miner or the </w:t>
+      </w:r>
+      <w:proofErr w:type="spellStart"/>
+      <w:r>
+        <w:rPr>
+          <w:rFonts w:asciiTheme="minorHAnsi" w:eastAsiaTheme="minorEastAsia" w:hAnsiTheme="minorHAnsi" w:cstheme="minorBidi"/>
+          <w:spacing w:val="0"/>
+          <w:sz w:val="22"/>
+          <w:szCs w:val="22"/>
+          <w:lang w:val="en-US" w:eastAsia="ja-JP"/>
+        </w:rPr>
+        <w:t>multisig</w:t>
+      </w:r>
+      <w:proofErr w:type="spellEnd"/>
+      <w:r>
+        <w:rPr>
+          <w:rFonts w:asciiTheme="minorHAnsi" w:eastAsiaTheme="minorEastAsia" w:hAnsiTheme="minorHAnsi" w:cstheme="minorBidi"/>
+          <w:spacing w:val="0"/>
+          <w:sz w:val="22"/>
+          <w:szCs w:val="22"/>
+          <w:lang w:val="en-US" w:eastAsia="ja-JP"/>
+        </w:rPr>
+        <w:t xml:space="preserve"> transaction signers. Thus, the CH might not validate every transaction in the block if they believe the block miner or </w:t>
+      </w:r>
+      <w:r>
+        <w:rPr>
+          <w:rFonts w:asciiTheme="minorHAnsi" w:eastAsiaTheme="minorEastAsia" w:hAnsiTheme="minorHAnsi" w:cstheme="minorBidi"/>
+          <w:spacing w:val="0"/>
+          <w:sz w:val="22"/>
+          <w:szCs w:val="22"/>
+          <w:lang w:val="en-US" w:eastAsia="ja-JP"/>
+        </w:rPr>
+        <w:t xml:space="preserve">signers. </w:t>
+      </w:r>
+      <w:r>
+        <w:rPr>
+          <w:rFonts w:asciiTheme="minorHAnsi" w:eastAsiaTheme="minorEastAsia" w:hAnsiTheme="minorHAnsi" w:cstheme="minorBidi"/>
+          <w:spacing w:val="0"/>
+          <w:sz w:val="22"/>
+          <w:szCs w:val="22"/>
+          <w:lang w:val="en-US" w:eastAsia="ja-JP"/>
+        </w:rPr>
+        <w:t>This</w:t>
+      </w:r>
+      <w:r>
+        <w:rPr>
+          <w:rFonts w:asciiTheme="minorHAnsi" w:eastAsiaTheme="minorEastAsia" w:hAnsiTheme="minorHAnsi" w:cstheme="minorBidi"/>
+          <w:spacing w:val="0"/>
+          <w:sz w:val="22"/>
+          <w:szCs w:val="22"/>
+          <w:lang w:val="en-US" w:eastAsia="ja-JP"/>
+        </w:rPr>
+        <w:t xml:space="preserve"> indicates that some CH may miss to detect the fake blocks depending on the validation level but it will not go undetected by all the blocks </w:t>
+      </w:r>
+      <w:proofErr w:type="gramStart"/>
+      <w:r>
+        <w:rPr>
+          <w:rFonts w:asciiTheme="minorHAnsi" w:eastAsiaTheme="minorEastAsia" w:hAnsiTheme="minorHAnsi" w:cstheme="minorBidi"/>
+          <w:spacing w:val="0"/>
+          <w:sz w:val="22"/>
+          <w:szCs w:val="22"/>
+          <w:lang w:val="en-US" w:eastAsia="ja-JP"/>
+        </w:rPr>
+        <w:t>( due</w:t>
+      </w:r>
+      <w:proofErr w:type="gramEnd"/>
+      <w:r>
+        <w:rPr>
+          <w:rFonts w:asciiTheme="minorHAnsi" w:eastAsiaTheme="minorEastAsia" w:hAnsiTheme="minorHAnsi" w:cstheme="minorBidi"/>
+          <w:spacing w:val="0"/>
+          <w:sz w:val="22"/>
+          <w:szCs w:val="22"/>
+          <w:lang w:val="en-US" w:eastAsia="ja-JP"/>
+        </w:rPr>
+        <w:t xml:space="preserve"> to indirect evidence). If one CH detects the fake block, it can alert the others and prevent the fake block from being added to the blockchain.</w:t>
+      </w:r>
+    </w:p>
+    <w:p>
+      <w:pPr>
+        <w:pStyle w:val="Heading3"/>
+        <w:jc w:val="center"/>
+      </w:pPr>
+      <w:bookmarkStart w:id="18" w:name="_Toc130327476"/>
+      <w:r>
+        <w:t>Anonymity attack prevention</w:t>
+      </w:r>
+      <w:bookmarkEnd w:id="18"/>
+    </w:p>
+    <w:p>
+      <w:pPr>
+        <w:pStyle w:val="BodyText"/>
+        <w:rPr>
+          <w:rFonts w:asciiTheme="minorHAnsi" w:eastAsiaTheme="minorEastAsia" w:hAnsiTheme="minorHAnsi" w:cstheme="minorBidi"/>
+          <w:spacing w:val="0"/>
+          <w:sz w:val="22"/>
+          <w:szCs w:val="22"/>
+          <w:lang w:val="en-US" w:eastAsia="ja-JP"/>
+        </w:rPr>
+      </w:pPr>
+      <w:r>
+        <w:rPr>
+          <w:rFonts w:asciiTheme="minorHAnsi" w:eastAsiaTheme="minorEastAsia" w:hAnsiTheme="minorHAnsi" w:cstheme="minorBidi"/>
+          <w:spacing w:val="0"/>
+          <w:sz w:val="22"/>
+          <w:szCs w:val="22"/>
+          <w:lang w:val="en-US" w:eastAsia="ja-JP"/>
+        </w:rPr>
+        <w:t xml:space="preserve">An attacker tries to connect various transactions with various IDs to one genuine identity in the real world </w:t>
+      </w:r>
+      <w:proofErr w:type="gramStart"/>
+      <w:r>
+        <w:rPr>
+          <w:rFonts w:asciiTheme="minorHAnsi" w:eastAsiaTheme="minorEastAsia" w:hAnsiTheme="minorHAnsi" w:cstheme="minorBidi"/>
+          <w:spacing w:val="0"/>
+          <w:sz w:val="22"/>
+          <w:szCs w:val="22"/>
+          <w:lang w:val="en-US" w:eastAsia="ja-JP"/>
+        </w:rPr>
+        <w:t>in order to</w:t>
+      </w:r>
+      <w:proofErr w:type="gramEnd"/>
+      <w:r>
+        <w:rPr>
+          <w:rFonts w:asciiTheme="minorHAnsi" w:eastAsiaTheme="minorEastAsia" w:hAnsiTheme="minorHAnsi" w:cstheme="minorBidi"/>
+          <w:spacing w:val="0"/>
+          <w:sz w:val="22"/>
+          <w:szCs w:val="22"/>
+          <w:lang w:val="en-US" w:eastAsia="ja-JP"/>
+        </w:rPr>
+        <w:t xml:space="preserve"> break anonymity. The suggested architecture offers the sender the option of sending transactions over an overlay network to address this problem. One can send transactions through this network that are not reflected in the conventional public ledger since it functions as a layer on top of the ledger. A conventional public ledger keeps record of every transaction done in public network which enables attacker to track the real user. Also, each transaction that is being send through the overlay network can have a different ID and public key (PK). This means even if someone wants to track the transactions and link it to real user, it would be difficult for them to connect several transactions with multiple IDs to </w:t>
+      </w:r>
+      <w:proofErr w:type="gramStart"/>
+      <w:r>
+        <w:rPr>
+          <w:rFonts w:asciiTheme="minorHAnsi" w:eastAsiaTheme="minorEastAsia" w:hAnsiTheme="minorHAnsi" w:cstheme="minorBidi"/>
+          <w:spacing w:val="0"/>
+          <w:sz w:val="22"/>
+          <w:szCs w:val="22"/>
+          <w:lang w:val="en-US" w:eastAsia="ja-JP"/>
+        </w:rPr>
+        <w:t>users</w:t>
+      </w:r>
+      <w:proofErr w:type="gramEnd"/>
+      <w:r>
+        <w:rPr>
+          <w:rFonts w:asciiTheme="minorHAnsi" w:eastAsiaTheme="minorEastAsia" w:hAnsiTheme="minorHAnsi" w:cstheme="minorBidi"/>
+          <w:spacing w:val="0"/>
+          <w:sz w:val="22"/>
+          <w:szCs w:val="22"/>
+          <w:lang w:val="en-US" w:eastAsia="ja-JP"/>
+        </w:rPr>
+        <w:t xml:space="preserve"> true identity.</w:t>
+      </w:r>
+    </w:p>
+    <w:p>
+      <w:pPr>
+        <w:pStyle w:val="Heading3"/>
+        <w:jc w:val="center"/>
+      </w:pPr>
+      <w:bookmarkStart w:id="19" w:name="_Toc130327477"/>
+      <w:r>
+        <w:t>A</w:t>
+      </w:r>
+      <w:r>
+        <w:t>uthentication and access control</w:t>
+      </w:r>
+      <w:r>
+        <w:t xml:space="preserve"> attack prevention</w:t>
+      </w:r>
+      <w:bookmarkEnd w:id="19"/>
+    </w:p>
+    <w:p>
+      <w:pPr>
+        <w:pStyle w:val="BodyText"/>
+        <w:rPr>
+          <w:rFonts w:asciiTheme="minorHAnsi" w:eastAsiaTheme="minorEastAsia" w:hAnsiTheme="minorHAnsi" w:cstheme="minorBidi"/>
+          <w:spacing w:val="0"/>
+          <w:sz w:val="22"/>
+          <w:szCs w:val="22"/>
+          <w:lang w:val="en-US" w:eastAsia="ja-JP"/>
+        </w:rPr>
+      </w:pPr>
+      <w:r>
+        <w:rPr>
+          <w:rFonts w:asciiTheme="minorHAnsi" w:eastAsiaTheme="minorEastAsia" w:hAnsiTheme="minorHAnsi" w:cstheme="minorBidi"/>
+          <w:spacing w:val="0"/>
+          <w:sz w:val="22"/>
+          <w:szCs w:val="22"/>
+          <w:lang w:val="en-US" w:eastAsia="ja-JP"/>
+        </w:rPr>
+        <w:t>Threats to smart homes include attempts by hackers to access already-installed devices or add new ones without authorization. The suggested architecture, prevents this because every device must be pre-defined by the user and because all transactions are logged on the local blockchain, making it simple to spot any illegal access. One possible risk is that a hacker may impersonate a genuine user to access the store and manipulate it so that the user can no longer access it. To avoid this, the architecture uses a chain of blocks, making sure that since the given block is already linked, the requester cannot attach its data to the user's data.</w:t>
+      </w:r>
+    </w:p>
+    <w:p>
+      <w:pPr>
+        <w:pStyle w:val="Heading2"/>
+        <w:jc w:val="center"/>
+      </w:pPr>
+      <w:bookmarkStart w:id="20" w:name="_Toc130327478"/>
+      <w:r>
+        <w:t xml:space="preserve">IOT </w:t>
+      </w:r>
+      <w:r>
+        <w:t>Conclusion</w:t>
+      </w:r>
+      <w:bookmarkEnd w:id="20"/>
+    </w:p>
+    <w:p>
+      <w:pPr>
+        <w:pStyle w:val="BodyText"/>
+        <w:rPr>
+          <w:rFonts w:asciiTheme="minorHAnsi" w:eastAsiaTheme="minorEastAsia" w:hAnsiTheme="minorHAnsi" w:cstheme="minorBidi"/>
+          <w:spacing w:val="0"/>
+          <w:sz w:val="22"/>
+          <w:szCs w:val="22"/>
+          <w:lang w:val="en-US" w:eastAsia="ja-JP"/>
+        </w:rPr>
+      </w:pPr>
+      <w:r>
+        <w:rPr>
+          <w:rFonts w:asciiTheme="minorHAnsi" w:eastAsiaTheme="minorEastAsia" w:hAnsiTheme="minorHAnsi" w:cstheme="minorBidi"/>
+          <w:spacing w:val="0"/>
+          <w:sz w:val="22"/>
+          <w:szCs w:val="22"/>
+          <w:lang w:val="en-US" w:eastAsia="ja-JP"/>
+        </w:rPr>
+        <w:t xml:space="preserve">Blockchain-based IoT (Internet of Things) is growing more and more significant as the number of connected devices grows. It offers many advantages, including improved security, openness, and effectiveness.  In IoT, increased security is one of the key advantages of </w:t>
+      </w:r>
+      <w:r>
+        <w:rPr>
+          <w:rFonts w:asciiTheme="minorHAnsi" w:eastAsiaTheme="minorEastAsia" w:hAnsiTheme="minorHAnsi" w:cstheme="minorBidi"/>
+          <w:spacing w:val="0"/>
+          <w:sz w:val="22"/>
+          <w:szCs w:val="22"/>
+          <w:lang w:val="en-US" w:eastAsia="ja-JP"/>
+        </w:rPr>
+        <w:lastRenderedPageBreak/>
+        <w:t xml:space="preserve">implementing blockchain technology. The implementation of blockchain technology will make it more difficult for hackers to control or access IoT devices, which are frequently subject to hacking attacks. Blockchain makes it simpler to detect any unwanted access or changes to the data by providing an unchanging and tamper-proof record of transactions.  Also it provides </w:t>
+      </w:r>
+      <w:proofErr w:type="gramStart"/>
+      <w:r>
+        <w:rPr>
+          <w:rFonts w:asciiTheme="minorHAnsi" w:eastAsiaTheme="minorEastAsia" w:hAnsiTheme="minorHAnsi" w:cstheme="minorBidi"/>
+          <w:spacing w:val="0"/>
+          <w:sz w:val="22"/>
+          <w:szCs w:val="22"/>
+          <w:lang w:val="en-US" w:eastAsia="ja-JP"/>
+        </w:rPr>
+        <w:t>increased  transparency</w:t>
+      </w:r>
+      <w:proofErr w:type="gramEnd"/>
+      <w:r>
+        <w:rPr>
+          <w:rFonts w:asciiTheme="minorHAnsi" w:eastAsiaTheme="minorEastAsia" w:hAnsiTheme="minorHAnsi" w:cstheme="minorBidi"/>
+          <w:spacing w:val="0"/>
+          <w:sz w:val="22"/>
+          <w:szCs w:val="22"/>
+          <w:lang w:val="en-US" w:eastAsia="ja-JP"/>
+        </w:rPr>
+        <w:t>. Blockchain technology enables a decentralized network, allowing for the sharing and access of data by all network participants. This enables tracking and tracing the movement of data and resources, which is crucial in sectors like supply chain management and logistics. And finally, blockchain-based IoT can improve efficiency. Blockchain technology enables IoT devices to interact and deal with one another without the use of intermediaries, which can save costs and speed up processes. This is significant in sectors like finance and healthcare where quick and secure transactions are essential. In general, blockchain-based IoT has the possibility of changing how we interact with connected IOT devices and the internet by providing improved efficiency, security, and transparency.</w:t>
+      </w:r>
+    </w:p>
+    <w:p>
+      <w:pPr>
+        <w:pStyle w:val="BodyText"/>
+      </w:pPr>
+      <w:r>
+        <w:t xml:space="preserve"> </w:t>
+      </w:r>
+    </w:p>
+    <w:p>
+      <w:pPr>
+        <w:pStyle w:val="Heading1"/>
+        <w:jc w:val="center"/>
+      </w:pPr>
+      <w:bookmarkStart w:id="21" w:name="_Toc130327479"/>
       <w:r>
         <w:t>Blockchain in the Gaming Industry</w:t>
       </w:r>
-      <w:bookmarkEnd w:id="3"/>
+      <w:bookmarkEnd w:id="21"/>
     </w:p>
     <w:p/>
     <w:p>
       <w:pPr>
-        <w:ind w:left="720"/>
+        <w:jc w:val="both"/>
+      </w:pPr>
+      <w:r>
+        <w:t>In 21st century, blockchain technology is starting to grow in different industries but now it keeps his hand in the gaming industries also. It has the potential to make the gaming industry more secure and transparent as well as ownership on gaming assets and bring new monetization models. In this report we will talk about the current state of blockchain in gaming sector, its potential benefits and some of the challenges and limitations that needs to be addressed.</w:t>
+      </w:r>
+    </w:p>
+    <w:p>
+      <w:pPr>
         <w:jc w:val="both"/>
         <w:rPr>
           <w:rFonts w:ascii="Times New Roman" w:hAnsi="Times New Roman" w:cs="Times New Roman"/>
@@ -1455,35 +4427,20 @@
           <w:szCs w:val="24"/>
         </w:rPr>
       </w:pPr>
-      <w:r>
-        <w:t xml:space="preserve">In 21st century, blockchain technology is starting to grow in different industries but now it keeps his hand in the gaming industries also. It has the potential to make the gaming industry more secure and transparent as well as ownership on gaming </w:t>
-      </w:r>
-      <w:r>
-        <w:t>assets</w:t>
-      </w:r>
-      <w:r>
-        <w:t xml:space="preserve"> and bring new monetization models. In this report we will talk about the current state of blockchain in gaming sector, its potential benefits and some of the challenges and limitations that needs to be addressed.</w:t>
-      </w:r>
     </w:p>
     <w:p>
       <w:pPr>
         <w:pStyle w:val="Heading2"/>
-        <w:ind w:left="720"/>
-      </w:pPr>
-      <w:bookmarkStart w:id="4" w:name="_Toc130222216"/>
+        <w:jc w:val="center"/>
+      </w:pPr>
+      <w:bookmarkStart w:id="22" w:name="_Toc130327480"/>
       <w:r>
         <w:t>Current state of blockchain in gaming</w:t>
       </w:r>
-      <w:bookmarkEnd w:id="4"/>
-    </w:p>
-    <w:p>
-      <w:pPr>
-        <w:ind w:left="720"/>
-      </w:pPr>
-    </w:p>
-    <w:p>
-      <w:pPr>
-        <w:ind w:left="720"/>
+      <w:bookmarkEnd w:id="22"/>
+    </w:p>
+    <w:p>
+      <w:pPr>
         <w:jc w:val="both"/>
       </w:pPr>
       <w:r>
@@ -1500,7 +4457,6 @@
     </w:p>
     <w:p>
       <w:pPr>
-        <w:ind w:left="720"/>
         <w:jc w:val="both"/>
         <w:rPr>
           <w:rFonts w:ascii="Times New Roman" w:hAnsi="Times New Roman" w:cs="Times New Roman"/>
@@ -1517,13 +4473,7 @@
       </w:r>
       <w:proofErr w:type="spellEnd"/>
       <w:r>
-        <w:t>. People can manage and build their gaming assets by using blockchain. Those assets can</w:t>
-      </w:r>
-      <w:r>
-        <w:t xml:space="preserve"> be</w:t>
-      </w:r>
-      <w:r>
-        <w:t xml:space="preserve"> sold to the </w:t>
+        <w:t xml:space="preserve">. People can manage and build their gaming assets by using blockchain. Those assets can be sold to the </w:t>
       </w:r>
       <w:proofErr w:type="spellStart"/>
       <w:r>
@@ -1545,22 +4495,21 @@
     <w:p>
       <w:pPr>
         <w:pStyle w:val="Heading2"/>
+        <w:jc w:val="center"/>
+      </w:pPr>
+      <w:bookmarkStart w:id="23" w:name="_Toc130327481"/>
+      <w:r>
+        <w:t>Potential benefits of blockchain in gaming</w:t>
+      </w:r>
+      <w:bookmarkEnd w:id="23"/>
+    </w:p>
+    <w:p>
+      <w:pPr>
         <w:ind w:left="720"/>
       </w:pPr>
-      <w:bookmarkStart w:id="5" w:name="_Toc130222217"/>
-      <w:r>
-        <w:t>Potential benefits of blockchain in gaming</w:t>
-      </w:r>
-      <w:bookmarkEnd w:id="5"/>
-    </w:p>
-    <w:p>
-      <w:pPr>
-        <w:ind w:left="720"/>
-      </w:pPr>
-    </w:p>
-    <w:p>
-      <w:pPr>
-        <w:ind w:left="720"/>
+    </w:p>
+    <w:p>
+      <w:pPr>
         <w:jc w:val="both"/>
       </w:pPr>
       <w:r>
@@ -1585,7 +4534,6 @@
     </w:p>
     <w:p>
       <w:pPr>
-        <w:ind w:left="720"/>
         <w:jc w:val="both"/>
       </w:pPr>
       <w:r>
@@ -1594,7 +4542,6 @@
     </w:p>
     <w:p>
       <w:pPr>
-        <w:ind w:left="720"/>
         <w:jc w:val="both"/>
       </w:pPr>
       <w:r>
@@ -1614,10 +4561,9 @@
         <w:pStyle w:val="ListParagraph"/>
         <w:numPr>
           <w:ilvl w:val="0"/>
-          <w:numId w:val="5"/>
+          <w:numId w:val="6"/>
         </w:numPr>
         <w:spacing w:after="200" w:line="276" w:lineRule="auto"/>
-        <w:ind w:left="1440"/>
         <w:jc w:val="both"/>
         <w:rPr>
           <w:rFonts w:cstheme="minorHAnsi"/>
@@ -1641,7 +4587,14 @@
         <w:rPr>
           <w:rFonts w:cstheme="minorHAnsi"/>
         </w:rPr>
-        <w:t xml:space="preserve"> in-game assets, which are controlled by the game's creators. By transferring ownership to the players through blockchain, they can sell or trade their assets as they see fit. This might generate additional cash for users and result in the growth of a brand-new gaming economy.</w:t>
+        <w:t xml:space="preserve"> in-game assets, which are controlled by the game's creators. By transferring ownership to the players through blockchain, they can sell or trade their assets as they see fit. This might </w:t>
+      </w:r>
+      <w:r>
+        <w:rPr>
+          <w:rFonts w:cstheme="minorHAnsi"/>
+        </w:rPr>
+        <w:lastRenderedPageBreak/>
+        <w:t>generate additional cash for users and result in the growth of a brand-new gaming economy.</w:t>
       </w:r>
     </w:p>
     <w:p>
@@ -1649,10 +4602,9 @@
         <w:pStyle w:val="ListParagraph"/>
         <w:numPr>
           <w:ilvl w:val="0"/>
-          <w:numId w:val="5"/>
+          <w:numId w:val="6"/>
         </w:numPr>
         <w:spacing w:after="200" w:line="276" w:lineRule="auto"/>
-        <w:ind w:left="1440"/>
         <w:jc w:val="both"/>
         <w:rPr>
           <w:rFonts w:cstheme="minorHAnsi"/>
@@ -1662,20 +4614,7 @@
         <w:rPr>
           <w:rFonts w:cstheme="minorHAnsi"/>
         </w:rPr>
-        <w:lastRenderedPageBreak/>
-        <w:t xml:space="preserve"> More Security: By </w:t>
-      </w:r>
-      <w:r>
-        <w:rPr>
-          <w:rFonts w:cstheme="minorHAnsi"/>
-        </w:rPr>
-        <w:t>utilizing</w:t>
-      </w:r>
-      <w:r>
-        <w:rPr>
-          <w:rFonts w:cstheme="minorHAnsi"/>
-        </w:rPr>
-        <w:t xml:space="preserve"> distributed ledger technology and encryption, blockchain can boost the security of in-game transactions. Because of this, it is considerably more difficult for hackers to steal in-game things or carry out other nefarious deeds.</w:t>
+        <w:t>More Security: By utilizing distributed ledger technology and encryption, blockchain can boost the security of in-game transactions. Because of this, it is considerably more difficult for hackers to steal in-game things or carry out other nefarious deeds.</w:t>
       </w:r>
     </w:p>
     <w:p>
@@ -1683,10 +4622,9 @@
         <w:pStyle w:val="ListParagraph"/>
         <w:numPr>
           <w:ilvl w:val="0"/>
-          <w:numId w:val="5"/>
+          <w:numId w:val="6"/>
         </w:numPr>
         <w:spacing w:after="200" w:line="276" w:lineRule="auto"/>
-        <w:ind w:left="1440"/>
         <w:jc w:val="both"/>
         <w:rPr>
           <w:rFonts w:cstheme="minorHAnsi"/>
@@ -1696,7 +4634,19 @@
         <w:rPr>
           <w:rFonts w:cstheme="minorHAnsi"/>
         </w:rPr>
-        <w:t xml:space="preserve"> Transparency: As blockchain transactions are permanent, they cannot be changed or eliminated. Players will find it simpler to trace and confirm the ownership of in-game assets thanks to the transparency this offers in the form of open and public ledgers.</w:t>
+        <w:t>Transparency:</w:t>
+      </w:r>
+      <w:r>
+        <w:rPr>
+          <w:rFonts w:cstheme="minorHAnsi"/>
+        </w:rPr>
+        <w:t xml:space="preserve"> </w:t>
+      </w:r>
+      <w:r>
+        <w:rPr>
+          <w:rFonts w:cstheme="minorHAnsi"/>
+        </w:rPr>
+        <w:t>As blockchain transactions are permanent, they cannot be changed or eliminated. Players will find it simpler to trace and confirm the ownership of in-game assets thanks to the transparency this offers in the form of open and public ledgers.</w:t>
       </w:r>
     </w:p>
     <w:p>
@@ -1704,10 +4654,9 @@
         <w:pStyle w:val="ListParagraph"/>
         <w:numPr>
           <w:ilvl w:val="0"/>
-          <w:numId w:val="5"/>
+          <w:numId w:val="6"/>
         </w:numPr>
         <w:spacing w:after="200" w:line="276" w:lineRule="auto"/>
-        <w:ind w:left="1440"/>
         <w:jc w:val="both"/>
         <w:rPr>
           <w:rFonts w:cstheme="minorHAnsi"/>
@@ -1731,45 +4680,21 @@
         <w:rPr>
           <w:rFonts w:cstheme="minorHAnsi"/>
         </w:rPr>
-        <w:t xml:space="preserve">, for instance, enables game developers to build and manage in-game assets like </w:t>
-      </w:r>
+        <w:t xml:space="preserve">, for instance, enables game developers to build and manage in-game assets like armor, guns, and other stuff. The </w:t>
+      </w:r>
+      <w:proofErr w:type="spellStart"/>
       <w:r>
         <w:rPr>
           <w:rFonts w:cstheme="minorHAnsi"/>
         </w:rPr>
-        <w:t>armor</w:t>
-      </w:r>
+        <w:t>Enjin</w:t>
+      </w:r>
+      <w:proofErr w:type="spellEnd"/>
       <w:r>
         <w:rPr>
           <w:rFonts w:cstheme="minorHAnsi"/>
         </w:rPr>
-        <w:t xml:space="preserve">, guns, and other stuff. The </w:t>
-      </w:r>
-      <w:proofErr w:type="spellStart"/>
-      <w:r>
-        <w:rPr>
-          <w:rFonts w:cstheme="minorHAnsi"/>
-        </w:rPr>
-        <w:t>Enjin</w:t>
-      </w:r>
-      <w:proofErr w:type="spellEnd"/>
-      <w:r>
-        <w:rPr>
-          <w:rFonts w:cstheme="minorHAnsi"/>
-        </w:rPr>
-        <w:t xml:space="preserve"> Marketplace offers a new opportunity for gamers to </w:t>
-      </w:r>
-      <w:r>
-        <w:rPr>
-          <w:rFonts w:cstheme="minorHAnsi"/>
-        </w:rPr>
-        <w:t>monetize</w:t>
-      </w:r>
-      <w:r>
-        <w:rPr>
-          <w:rFonts w:cstheme="minorHAnsi"/>
-        </w:rPr>
-        <w:t xml:space="preserve"> their gaming experience by allowing trading and selling of these assets.</w:t>
+        <w:t xml:space="preserve"> Marketplace offers a new opportunity for gamers to monetize their gaming experience by allowing trading and selling of these assets.</w:t>
       </w:r>
     </w:p>
     <w:p>
@@ -1777,10 +4702,9 @@
         <w:pStyle w:val="ListParagraph"/>
         <w:numPr>
           <w:ilvl w:val="0"/>
-          <w:numId w:val="5"/>
+          <w:numId w:val="6"/>
         </w:numPr>
         <w:spacing w:after="200" w:line="276" w:lineRule="auto"/>
-        <w:ind w:left="1440"/>
         <w:jc w:val="both"/>
         <w:rPr>
           <w:rFonts w:cstheme="minorHAnsi"/>
@@ -1790,19 +4714,80 @@
         <w:rPr>
           <w:rFonts w:cstheme="minorHAnsi"/>
         </w:rPr>
-        <w:t xml:space="preserve"> Decentralization: Blockchain can make game development and distribution </w:t>
-      </w:r>
-      <w:r>
+        <w:t>Decentralization: Blockchain can make game development and distribution decentralized. Blockchain technology allows game makers to avoid conventional publishers and sell their products directly to users. This might encourage greater variety and creativity in the gaming sector.</w:t>
+      </w:r>
+    </w:p>
+    <w:p>
+      <w:pPr>
+        <w:pStyle w:val="ListParagraph"/>
+        <w:numPr>
+          <w:ilvl w:val="0"/>
+          <w:numId w:val="6"/>
+        </w:numPr>
+        <w:jc w:val="both"/>
         <w:rPr>
           <w:rFonts w:cstheme="minorHAnsi"/>
         </w:rPr>
-        <w:t>decentralized</w:t>
-      </w:r>
+      </w:pPr>
       <w:r>
         <w:rPr>
           <w:rFonts w:cstheme="minorHAnsi"/>
         </w:rPr>
-        <w:t>. Blockchain technology allows game makers to avoid conventional publishers and sell their products directly to users. This might encourage greater variety and creativity in the gaming sector.</w:t>
+        <w:t xml:space="preserve">As a result of its actual ownership of in-game assets, enhanced security and transparency, new monetization models, and decentralization, blockchain has the potential to have a huge impact on the gaming industry. As the technology continues to develop and mature, we </w:t>
+      </w:r>
+      <w:r>
+        <w:rPr>
+          <w:rFonts w:cstheme="minorHAnsi"/>
+        </w:rPr>
+        <w:t>should expect to see more blockchain-based games and platforms emerge in the future years.</w:t>
+      </w:r>
+    </w:p>
+    <w:p>
+      <w:pPr>
+        <w:pStyle w:val="ListParagraph"/>
+        <w:jc w:val="both"/>
+        <w:rPr>
+          <w:rFonts w:cstheme="minorHAnsi"/>
+        </w:rPr>
+      </w:pPr>
+    </w:p>
+    <w:p>
+      <w:pPr>
+        <w:pStyle w:val="Heading2"/>
+        <w:jc w:val="center"/>
+      </w:pPr>
+      <w:bookmarkStart w:id="24" w:name="_Toc130327482"/>
+      <w:r>
+        <w:t>Challenges and Limitations</w:t>
+      </w:r>
+      <w:bookmarkEnd w:id="24"/>
+    </w:p>
+    <w:p>
+      <w:pPr>
+        <w:jc w:val="both"/>
+        <w:rPr>
+          <w:rFonts w:cstheme="minorHAnsi"/>
+        </w:rPr>
+      </w:pPr>
+      <w:r>
+        <w:rPr>
+          <w:rFonts w:cstheme="minorHAnsi"/>
+        </w:rPr>
+        <w:t>Before blockchain can be widely used in the gaming business, there are a number of obstacles and restrictions that need to be overcome in addition to the potential advantages. Scalability is one of the main obstacles. Currently, the majority of blockchain systems have restricted capacity, which means they can only process a specific number of transactions per second. For games with a huge player base or many transactions, this might be a serious restriction.</w:t>
+      </w:r>
+    </w:p>
+    <w:p>
+      <w:pPr>
+        <w:jc w:val="both"/>
+        <w:rPr>
+          <w:rFonts w:cstheme="minorHAnsi"/>
+        </w:rPr>
+      </w:pPr>
+      <w:r>
+        <w:rPr>
+          <w:rFonts w:cstheme="minorHAnsi"/>
+        </w:rPr>
+        <w:t>User adoption presents another difficulty. Blockchain is still a young technology, thus it might not be well known to many players. Also, some players may be turned off by the complexity of using the blockchain to acquire and sell in-game goods compared to more conventional means.</w:t>
       </w:r>
     </w:p>
     <w:p>
@@ -1813,147 +4798,45 @@
           <w:rFonts w:cstheme="minorHAnsi"/>
         </w:rPr>
       </w:pPr>
-      <w:r>
+    </w:p>
+    <w:p>
+      <w:pPr>
+        <w:pStyle w:val="Heading2"/>
+        <w:jc w:val="center"/>
+      </w:pPr>
+      <w:bookmarkStart w:id="25" w:name="_Toc130327483"/>
+      <w:r>
+        <w:t xml:space="preserve">Gaming </w:t>
+      </w:r>
+      <w:r>
+        <w:t>Conclusion</w:t>
+      </w:r>
+      <w:bookmarkEnd w:id="25"/>
+    </w:p>
+    <w:p>
+      <w:pPr>
+        <w:jc w:val="both"/>
         <w:rPr>
           <w:rFonts w:cstheme="minorHAnsi"/>
         </w:rPr>
-        <w:t>As a result of its actual ownership of in-game assets, enhanced security and transparency, new monetization models, and decentralization, blockchain has the potential to have a huge impact on the gaming industry. As the technology continues to develop and mature, we should expect to see more blockchain-based games and platforms emerge in the future years.</w:t>
-      </w:r>
-    </w:p>
-    <w:p>
-      <w:pPr>
-        <w:pStyle w:val="Heading2"/>
+      </w:pPr>
+      <w:r>
+        <w:rPr>
+          <w:rFonts w:cstheme="minorHAnsi"/>
+        </w:rPr>
+        <w:t>In conclusion, blockchain technology has the potential to revolutionize the gaming sector by enabling actual in-game asset ownership, greater security and transparency. Before blockchain is extensively used in the gaming business, there are a few obstacles and restrictions that must be overcome. In the upcoming years, we may anticipate the emergence of additional blockchain-based platforms and games thanks to ongoing innovation and development.</w:t>
+      </w:r>
+    </w:p>
+    <w:p/>
+    <w:p>
+      <w:pPr>
         <w:ind w:left="720"/>
       </w:pPr>
-      <w:bookmarkStart w:id="6" w:name="_Toc130222218"/>
-      <w:r>
-        <w:t>Challenges and Limitations</w:t>
-      </w:r>
-      <w:bookmarkEnd w:id="6"/>
     </w:p>
     <w:p>
       <w:pPr>
         <w:ind w:left="720"/>
       </w:pPr>
-    </w:p>
-    <w:p>
-      <w:pPr>
-        <w:ind w:left="720"/>
-        <w:jc w:val="both"/>
-        <w:rPr>
-          <w:rFonts w:cstheme="minorHAnsi"/>
-        </w:rPr>
-      </w:pPr>
-      <w:r>
-        <w:rPr>
-          <w:rFonts w:cstheme="minorHAnsi"/>
-        </w:rPr>
-        <w:t xml:space="preserve">Before blockchain can be widely used in the gaming business, there are </w:t>
-      </w:r>
-      <w:proofErr w:type="gramStart"/>
-      <w:r>
-        <w:rPr>
-          <w:rFonts w:cstheme="minorHAnsi"/>
-        </w:rPr>
-        <w:t>a number of</w:t>
-      </w:r>
-      <w:proofErr w:type="gramEnd"/>
-      <w:r>
-        <w:rPr>
-          <w:rFonts w:cstheme="minorHAnsi"/>
-        </w:rPr>
-        <w:t xml:space="preserve"> obstacles and restrictions that need to be overcome in addition to the potential advantages. Scalability is one of the main obstacles. Currently, the majority of blockchain systems have restricted capacity, which means they can only process a specific </w:t>
-      </w:r>
-      <w:r>
-        <w:rPr>
-          <w:rFonts w:cstheme="minorHAnsi"/>
-        </w:rPr>
-        <w:t>number</w:t>
-      </w:r>
-      <w:r>
-        <w:rPr>
-          <w:rFonts w:cstheme="minorHAnsi"/>
-        </w:rPr>
-        <w:t xml:space="preserve"> of transactions per second. For games with a huge player base or many transactions, this might be a serious restriction.</w:t>
-      </w:r>
-    </w:p>
-    <w:p>
-      <w:pPr>
-        <w:ind w:left="720"/>
-        <w:jc w:val="both"/>
-        <w:rPr>
-          <w:rFonts w:ascii="Times New Roman" w:hAnsi="Times New Roman" w:cs="Times New Roman"/>
-          <w:sz w:val="24"/>
-          <w:szCs w:val="24"/>
-        </w:rPr>
-      </w:pPr>
-      <w:r>
-        <w:rPr>
-          <w:rFonts w:cstheme="minorHAnsi"/>
-        </w:rPr>
-        <w:t>User adoption presents another difficulty. Blockchain is still a young technology, thus it might not be well known to many players. Also, some players may be turned off by the complexity of using the blockchain to acquire and sell in-game goods compared to more conventional means.</w:t>
-      </w:r>
-    </w:p>
-    <w:p>
-      <w:pPr>
-        <w:pStyle w:val="Heading2"/>
-        <w:ind w:left="720"/>
-      </w:pPr>
-      <w:bookmarkStart w:id="7" w:name="_Toc130222219"/>
-      <w:r>
-        <w:t>Conclusion</w:t>
-      </w:r>
-      <w:bookmarkEnd w:id="7"/>
-    </w:p>
-    <w:p>
-      <w:pPr>
-        <w:ind w:left="720"/>
-      </w:pPr>
-    </w:p>
-    <w:p>
-      <w:pPr>
-        <w:ind w:left="720"/>
-        <w:jc w:val="both"/>
-        <w:rPr>
-          <w:rFonts w:cstheme="minorHAnsi"/>
-        </w:rPr>
-      </w:pPr>
-      <w:r>
-        <w:rPr>
-          <w:rFonts w:cstheme="minorHAnsi"/>
-        </w:rPr>
-        <w:t xml:space="preserve">In conclusion, blockchain technology has the potential to revolutionize the gaming sector by enabling actual in-game asset ownership, greater </w:t>
-      </w:r>
-      <w:proofErr w:type="gramStart"/>
-      <w:r>
-        <w:rPr>
-          <w:rFonts w:cstheme="minorHAnsi"/>
-        </w:rPr>
-        <w:t>security</w:t>
-      </w:r>
-      <w:proofErr w:type="gramEnd"/>
-      <w:r>
-        <w:rPr>
-          <w:rFonts w:cstheme="minorHAnsi"/>
-        </w:rPr>
-        <w:t xml:space="preserve"> and transparency. Before blockchain is extensively used in the gaming business, there are a few obstacles and restrictions that must be overcome. In the upcoming years, we may anticipate the emergence of additional blockchain-based platforms and games thanks to ongoing innovation and development.</w:t>
-      </w:r>
-    </w:p>
-    <w:p/>
-    <w:p>
-      <w:pPr>
-        <w:ind w:left="720"/>
-      </w:pPr>
-    </w:p>
-    <w:p>
-      <w:pPr>
-        <w:ind w:left="720"/>
-      </w:pPr>
-    </w:p>
-    <w:p>
-      <w:pPr>
-        <w:ind w:left="720"/>
-      </w:pPr>
       <w:r>
         <w:t xml:space="preserve">[1]: </w:t>
       </w:r>
@@ -1981,7 +4864,7 @@
       <w:r>
         <w:t xml:space="preserve">, et al. Military Blockchain for Supply Chain Management - JESOC. </w:t>
       </w:r>
-      <w:hyperlink r:id="rId8" w:history="1">
+      <w:hyperlink r:id="rId13" w:history="1">
         <w:r>
           <w:rPr>
             <w:rStyle w:val="Hyperlink"/>
@@ -1997,10 +4880,11 @@
       </w:r>
     </w:p>
     <w:sectPr>
+      <w:type w:val="continuous"/>
       <w:pgSz w:w="12240" w:h="15840"/>
       <w:pgMar w:top="1440" w:right="1440" w:bottom="1440" w:left="1440" w:header="720" w:footer="720" w:gutter="0"/>
       <w:pgNumType w:start="0"/>
-      <w:cols w:space="720"/>
+      <w:cols w:num="2" w:space="432"/>
       <w:titlePg/>
       <w:docGrid w:linePitch="360"/>
     </w:sectPr>
@@ -2109,7 +4993,7 @@
       <w:lvlText w:val="%1."/>
       <w:lvlJc w:val="left"/>
       <w:pPr>
-        <w:ind w:left="1800" w:hanging="360"/>
+        <w:ind w:left="1080" w:hanging="360"/>
       </w:pPr>
       <w:rPr>
         <w:rFonts w:hint="default"/>
@@ -2123,7 +5007,7 @@
       <w:lvlText w:val="%2."/>
       <w:lvlJc w:val="left"/>
       <w:pPr>
-        <w:ind w:left="2520" w:hanging="360"/>
+        <w:ind w:left="1800" w:hanging="360"/>
       </w:pPr>
     </w:lvl>
     <w:lvl w:ilvl="2" w:tplc="0409001B" w:tentative="1">
@@ -2132,7 +5016,7 @@
       <w:lvlText w:val="%3."/>
       <w:lvlJc w:val="right"/>
       <w:pPr>
-        <w:ind w:left="3240" w:hanging="180"/>
+        <w:ind w:left="2520" w:hanging="180"/>
       </w:pPr>
     </w:lvl>
     <w:lvl w:ilvl="3" w:tplc="0409000F" w:tentative="1">
@@ -2141,7 +5025,7 @@
       <w:lvlText w:val="%4."/>
       <w:lvlJc w:val="left"/>
       <w:pPr>
-        <w:ind w:left="3960" w:hanging="360"/>
+        <w:ind w:left="3240" w:hanging="360"/>
       </w:pPr>
     </w:lvl>
     <w:lvl w:ilvl="4" w:tplc="04090019" w:tentative="1">
@@ -2150,7 +5034,7 @@
       <w:lvlText w:val="%5."/>
       <w:lvlJc w:val="left"/>
       <w:pPr>
-        <w:ind w:left="4680" w:hanging="360"/>
+        <w:ind w:left="3960" w:hanging="360"/>
       </w:pPr>
     </w:lvl>
     <w:lvl w:ilvl="5" w:tplc="0409001B" w:tentative="1">
@@ -2159,7 +5043,7 @@
       <w:lvlText w:val="%6."/>
       <w:lvlJc w:val="right"/>
       <w:pPr>
-        <w:ind w:left="5400" w:hanging="180"/>
+        <w:ind w:left="4680" w:hanging="180"/>
       </w:pPr>
     </w:lvl>
     <w:lvl w:ilvl="6" w:tplc="0409000F" w:tentative="1">
@@ -2168,7 +5052,7 @@
       <w:lvlText w:val="%7."/>
       <w:lvlJc w:val="left"/>
       <w:pPr>
-        <w:ind w:left="6120" w:hanging="360"/>
+        <w:ind w:left="5400" w:hanging="360"/>
       </w:pPr>
     </w:lvl>
     <w:lvl w:ilvl="7" w:tplc="04090019" w:tentative="1">
@@ -2177,7 +5061,7 @@
       <w:lvlText w:val="%8."/>
       <w:lvlJc w:val="left"/>
       <w:pPr>
-        <w:ind w:left="6840" w:hanging="360"/>
+        <w:ind w:left="6120" w:hanging="360"/>
       </w:pPr>
     </w:lvl>
     <w:lvl w:ilvl="8" w:tplc="0409001B" w:tentative="1">
@@ -2186,7 +5070,7 @@
       <w:lvlText w:val="%9."/>
       <w:lvlJc w:val="right"/>
       <w:pPr>
-        <w:ind w:left="7560" w:hanging="180"/>
+        <w:ind w:left="6840" w:hanging="180"/>
       </w:pPr>
     </w:lvl>
   </w:abstractNum>
@@ -2369,6 +5253,92 @@
     </w:lvl>
   </w:abstractNum>
   <w:abstractNum w:abstractNumId="4" w15:restartNumberingAfterBreak="0">
+    <w:nsid w:val="6F990BD4"/>
+    <w:multiLevelType w:val="hybridMultilevel"/>
+    <w:tmpl w:val="0D98E5EE"/>
+    <w:lvl w:ilvl="0" w:tplc="0409000F">
+      <w:start w:val="1"/>
+      <w:numFmt w:val="decimal"/>
+      <w:lvlText w:val="%1."/>
+      <w:lvlJc w:val="left"/>
+      <w:pPr>
+        <w:ind w:left="720" w:hanging="360"/>
+      </w:pPr>
+    </w:lvl>
+    <w:lvl w:ilvl="1" w:tplc="04090019" w:tentative="1">
+      <w:start w:val="1"/>
+      <w:numFmt w:val="lowerLetter"/>
+      <w:lvlText w:val="%2."/>
+      <w:lvlJc w:val="left"/>
+      <w:pPr>
+        <w:ind w:left="1440" w:hanging="360"/>
+      </w:pPr>
+    </w:lvl>
+    <w:lvl w:ilvl="2" w:tplc="0409001B" w:tentative="1">
+      <w:start w:val="1"/>
+      <w:numFmt w:val="lowerRoman"/>
+      <w:lvlText w:val="%3."/>
+      <w:lvlJc w:val="right"/>
+      <w:pPr>
+        <w:ind w:left="2160" w:hanging="180"/>
+      </w:pPr>
+    </w:lvl>
+    <w:lvl w:ilvl="3" w:tplc="0409000F" w:tentative="1">
+      <w:start w:val="1"/>
+      <w:numFmt w:val="decimal"/>
+      <w:lvlText w:val="%4."/>
+      <w:lvlJc w:val="left"/>
+      <w:pPr>
+        <w:ind w:left="2880" w:hanging="360"/>
+      </w:pPr>
+    </w:lvl>
+    <w:lvl w:ilvl="4" w:tplc="04090019" w:tentative="1">
+      <w:start w:val="1"/>
+      <w:numFmt w:val="lowerLetter"/>
+      <w:lvlText w:val="%5."/>
+      <w:lvlJc w:val="left"/>
+      <w:pPr>
+        <w:ind w:left="3600" w:hanging="360"/>
+      </w:pPr>
+    </w:lvl>
+    <w:lvl w:ilvl="5" w:tplc="0409001B" w:tentative="1">
+      <w:start w:val="1"/>
+      <w:numFmt w:val="lowerRoman"/>
+      <w:lvlText w:val="%6."/>
+      <w:lvlJc w:val="right"/>
+      <w:pPr>
+        <w:ind w:left="4320" w:hanging="180"/>
+      </w:pPr>
+    </w:lvl>
+    <w:lvl w:ilvl="6" w:tplc="0409000F" w:tentative="1">
+      <w:start w:val="1"/>
+      <w:numFmt w:val="decimal"/>
+      <w:lvlText w:val="%7."/>
+      <w:lvlJc w:val="left"/>
+      <w:pPr>
+        <w:ind w:left="5040" w:hanging="360"/>
+      </w:pPr>
+    </w:lvl>
+    <w:lvl w:ilvl="7" w:tplc="04090019" w:tentative="1">
+      <w:start w:val="1"/>
+      <w:numFmt w:val="lowerLetter"/>
+      <w:lvlText w:val="%8."/>
+      <w:lvlJc w:val="left"/>
+      <w:pPr>
+        <w:ind w:left="5760" w:hanging="360"/>
+      </w:pPr>
+    </w:lvl>
+    <w:lvl w:ilvl="8" w:tplc="0409001B" w:tentative="1">
+      <w:start w:val="1"/>
+      <w:numFmt w:val="lowerRoman"/>
+      <w:lvlText w:val="%9."/>
+      <w:lvlJc w:val="right"/>
+      <w:pPr>
+        <w:ind w:left="6480" w:hanging="180"/>
+      </w:pPr>
+    </w:lvl>
+  </w:abstractNum>
+  <w:abstractNum w:abstractNumId="5" w15:restartNumberingAfterBreak="0">
     <w:nsid w:val="7ADF1930"/>
     <w:multiLevelType w:val="hybridMultilevel"/>
     <w:tmpl w:val="1E6C7106"/>
@@ -2378,7 +5348,7 @@
       <w:lvlText w:val="%1."/>
       <w:lvlJc w:val="left"/>
       <w:pPr>
-        <w:ind w:left="720" w:hanging="360"/>
+        <w:ind w:left="-1800" w:hanging="360"/>
       </w:pPr>
     </w:lvl>
     <w:lvl w:ilvl="1" w:tplc="04090019">
@@ -2387,7 +5357,7 @@
       <w:lvlText w:val="%2."/>
       <w:lvlJc w:val="left"/>
       <w:pPr>
-        <w:ind w:left="1440" w:hanging="360"/>
+        <w:ind w:left="-1080" w:hanging="360"/>
       </w:pPr>
     </w:lvl>
     <w:lvl w:ilvl="2" w:tplc="0409001B">
@@ -2396,7 +5366,7 @@
       <w:lvlText w:val="%3."/>
       <w:lvlJc w:val="right"/>
       <w:pPr>
-        <w:ind w:left="2160" w:hanging="180"/>
+        <w:ind w:left="-360" w:hanging="180"/>
       </w:pPr>
     </w:lvl>
     <w:lvl w:ilvl="3" w:tplc="0409000F">
@@ -2405,7 +5375,7 @@
       <w:lvlText w:val="%4."/>
       <w:lvlJc w:val="left"/>
       <w:pPr>
-        <w:ind w:left="2880" w:hanging="360"/>
+        <w:ind w:left="360" w:hanging="360"/>
       </w:pPr>
     </w:lvl>
     <w:lvl w:ilvl="4" w:tplc="04090019">
@@ -2414,7 +5384,7 @@
       <w:lvlText w:val="%5."/>
       <w:lvlJc w:val="left"/>
       <w:pPr>
-        <w:ind w:left="3600" w:hanging="360"/>
+        <w:ind w:left="1080" w:hanging="360"/>
       </w:pPr>
     </w:lvl>
     <w:lvl w:ilvl="5" w:tplc="0409001B">
@@ -2423,7 +5393,7 @@
       <w:lvlText w:val="%6."/>
       <w:lvlJc w:val="right"/>
       <w:pPr>
-        <w:ind w:left="4320" w:hanging="180"/>
+        <w:ind w:left="1800" w:hanging="180"/>
       </w:pPr>
     </w:lvl>
     <w:lvl w:ilvl="6" w:tplc="0409000F">
@@ -2432,7 +5402,7 @@
       <w:lvlText w:val="%7."/>
       <w:lvlJc w:val="left"/>
       <w:pPr>
-        <w:ind w:left="5040" w:hanging="360"/>
+        <w:ind w:left="2520" w:hanging="360"/>
       </w:pPr>
     </w:lvl>
     <w:lvl w:ilvl="7" w:tplc="04090019">
@@ -2441,7 +5411,7 @@
       <w:lvlText w:val="%8."/>
       <w:lvlJc w:val="left"/>
       <w:pPr>
-        <w:ind w:left="5760" w:hanging="360"/>
+        <w:ind w:left="3240" w:hanging="360"/>
       </w:pPr>
     </w:lvl>
     <w:lvl w:ilvl="8" w:tplc="0409001B">
@@ -2450,7 +5420,7 @@
       <w:lvlText w:val="%9."/>
       <w:lvlJc w:val="right"/>
       <w:pPr>
-        <w:ind w:left="6480" w:hanging="180"/>
+        <w:ind w:left="3960" w:hanging="180"/>
       </w:pPr>
     </w:lvl>
   </w:abstractNum>
@@ -2467,7 +5437,7 @@
     <w:abstractNumId w:val="1"/>
   </w:num>
   <w:num w:numId="5" w16cid:durableId="1562212530">
-    <w:abstractNumId w:val="4"/>
+    <w:abstractNumId w:val="5"/>
     <w:lvlOverride w:ilvl="0">
       <w:startOverride w:val="1"/>
     </w:lvlOverride>
@@ -2495,6 +5465,9 @@
     <w:lvlOverride w:ilvl="8">
       <w:startOverride w:val="1"/>
     </w:lvlOverride>
+  </w:num>
+  <w:num w:numId="6" w16cid:durableId="1319654191">
+    <w:abstractNumId w:val="4"/>
   </w:num>
 </w:numbering>
 </file>
@@ -2583,7 +5556,7 @@
     <w:lsdException w:name="Closing" w:semiHidden="1" w:unhideWhenUsed="1"/>
     <w:lsdException w:name="Signature" w:semiHidden="1" w:unhideWhenUsed="1"/>
     <w:lsdException w:name="Default Paragraph Font" w:semiHidden="1" w:uiPriority="1" w:unhideWhenUsed="1"/>
-    <w:lsdException w:name="Body Text" w:semiHidden="1" w:unhideWhenUsed="1"/>
+    <w:lsdException w:name="Body Text" w:semiHidden="1" w:uiPriority="0" w:unhideWhenUsed="1"/>
     <w:lsdException w:name="Body Text Indent" w:semiHidden="1" w:unhideWhenUsed="1"/>
     <w:lsdException w:name="List Continue" w:semiHidden="1" w:unhideWhenUsed="1"/>
     <w:lsdException w:name="List Continue 2" w:semiHidden="1" w:unhideWhenUsed="1"/>
@@ -2941,6 +5914,28 @@
       <w:szCs w:val="26"/>
     </w:rPr>
   </w:style>
+  <w:style w:type="paragraph" w:styleId="Heading3">
+    <w:name w:val="heading 3"/>
+    <w:basedOn w:val="Normal"/>
+    <w:next w:val="Normal"/>
+    <w:link w:val="Heading3Char"/>
+    <w:uiPriority w:val="9"/>
+    <w:unhideWhenUsed/>
+    <w:qFormat/>
+    <w:rsid w:val="00305C86"/>
+    <w:pPr>
+      <w:keepNext/>
+      <w:keepLines/>
+      <w:spacing w:before="40" w:after="0"/>
+      <w:outlineLvl w:val="2"/>
+    </w:pPr>
+    <w:rPr>
+      <w:rFonts w:asciiTheme="majorHAnsi" w:eastAsiaTheme="majorEastAsia" w:hAnsiTheme="majorHAnsi" w:cstheme="majorBidi"/>
+      <w:color w:val="1F3763" w:themeColor="accent1" w:themeShade="7F"/>
+      <w:sz w:val="24"/>
+      <w:szCs w:val="24"/>
+    </w:rPr>
+  </w:style>
   <w:style w:type="character" w:default="1" w:styleId="DefaultParagraphFont">
     <w:name w:val="Default Paragraph Font"/>
     <w:uiPriority w:val="1"/>
@@ -3091,6 +6086,100 @@
       <w:ind w:left="220"/>
     </w:pPr>
   </w:style>
+  <w:style w:type="paragraph" w:customStyle="1" w:styleId="Default">
+    <w:name w:val="Default"/>
+    <w:rsid w:val="00007B04"/>
+    <w:pPr>
+      <w:autoSpaceDE w:val="0"/>
+      <w:autoSpaceDN w:val="0"/>
+      <w:adjustRightInd w:val="0"/>
+      <w:spacing w:after="0" w:line="240" w:lineRule="auto"/>
+    </w:pPr>
+    <w:rPr>
+      <w:rFonts w:ascii="Times New Roman" w:hAnsi="Times New Roman" w:cs="Times New Roman"/>
+      <w:color w:val="000000"/>
+      <w:sz w:val="24"/>
+      <w:szCs w:val="24"/>
+    </w:rPr>
+  </w:style>
+  <w:style w:type="paragraph" w:styleId="BodyText">
+    <w:name w:val="Body Text"/>
+    <w:basedOn w:val="Normal"/>
+    <w:link w:val="BodyTextChar"/>
+    <w:rsid w:val="00305C86"/>
+    <w:pPr>
+      <w:tabs>
+        <w:tab w:val="left" w:pos="288"/>
+      </w:tabs>
+      <w:spacing w:after="120" w:line="228" w:lineRule="auto"/>
+      <w:ind w:firstLine="288"/>
+      <w:jc w:val="both"/>
+    </w:pPr>
+    <w:rPr>
+      <w:rFonts w:ascii="Times New Roman" w:eastAsia="SimSun" w:hAnsi="Times New Roman" w:cs="Times New Roman"/>
+      <w:spacing w:val="-1"/>
+      <w:sz w:val="20"/>
+      <w:szCs w:val="20"/>
+      <w:lang w:val="x-none" w:eastAsia="x-none"/>
+    </w:rPr>
+  </w:style>
+  <w:style w:type="character" w:customStyle="1" w:styleId="BodyTextChar">
+    <w:name w:val="Body Text Char"/>
+    <w:basedOn w:val="DefaultParagraphFont"/>
+    <w:link w:val="BodyText"/>
+    <w:rsid w:val="00305C86"/>
+    <w:rPr>
+      <w:rFonts w:ascii="Times New Roman" w:eastAsia="SimSun" w:hAnsi="Times New Roman" w:cs="Times New Roman"/>
+      <w:spacing w:val="-1"/>
+      <w:sz w:val="20"/>
+      <w:szCs w:val="20"/>
+      <w:lang w:val="x-none" w:eastAsia="x-none"/>
+    </w:rPr>
+  </w:style>
+  <w:style w:type="paragraph" w:customStyle="1" w:styleId="sponsors">
+    <w:name w:val="sponsors"/>
+    <w:rsid w:val="00305C86"/>
+    <w:pPr>
+      <w:framePr w:wrap="auto" w:hAnchor="text" w:x="615" w:y="2239"/>
+      <w:pBdr>
+        <w:top w:val="single" w:sz="4" w:space="2" w:color="auto"/>
+      </w:pBdr>
+      <w:spacing w:after="0" w:line="240" w:lineRule="auto"/>
+      <w:ind w:firstLine="288"/>
+    </w:pPr>
+    <w:rPr>
+      <w:rFonts w:ascii="Times New Roman" w:eastAsia="SimSun" w:hAnsi="Times New Roman" w:cs="Times New Roman"/>
+      <w:sz w:val="16"/>
+      <w:szCs w:val="16"/>
+      <w:lang w:eastAsia="en-US"/>
+    </w:rPr>
+  </w:style>
+  <w:style w:type="character" w:customStyle="1" w:styleId="Heading3Char">
+    <w:name w:val="Heading 3 Char"/>
+    <w:basedOn w:val="DefaultParagraphFont"/>
+    <w:link w:val="Heading3"/>
+    <w:uiPriority w:val="9"/>
+    <w:rsid w:val="00305C86"/>
+    <w:rPr>
+      <w:rFonts w:asciiTheme="majorHAnsi" w:eastAsiaTheme="majorEastAsia" w:hAnsiTheme="majorHAnsi" w:cstheme="majorBidi"/>
+      <w:color w:val="1F3763" w:themeColor="accent1" w:themeShade="7F"/>
+      <w:sz w:val="24"/>
+      <w:szCs w:val="24"/>
+    </w:rPr>
+  </w:style>
+  <w:style w:type="paragraph" w:styleId="TOC3">
+    <w:name w:val="toc 3"/>
+    <w:basedOn w:val="Normal"/>
+    <w:next w:val="Normal"/>
+    <w:autoRedefine/>
+    <w:uiPriority w:val="39"/>
+    <w:unhideWhenUsed/>
+    <w:rsid w:val="00301911"/>
+    <w:pPr>
+      <w:spacing w:after="100"/>
+      <w:ind w:left="440"/>
+    </w:pPr>
+  </w:style>
 </w:styles>
 </file>
 
@@ -3168,6 +6257,7 @@
 <file path=word/glossary/fontTable.xml><?xml version="1.0" encoding="utf-8"?>
 <w:fonts xmlns:mc="http://schemas.openxmlformats.org/markup-compatibility/2006" xmlns:r="http://schemas.openxmlformats.org/officeDocument/2006/relationships" xmlns:w="http://schemas.openxmlformats.org/wordprocessingml/2006/main" xmlns:w14="http://schemas.microsoft.com/office/word/2010/wordml" xmlns:w15="http://schemas.microsoft.com/office/word/2012/wordml" xmlns:w16cex="http://schemas.microsoft.com/office/word/2018/wordml/cex" xmlns:w16cid="http://schemas.microsoft.com/office/word/2016/wordml/cid" xmlns:w16="http://schemas.microsoft.com/office/word/2018/wordml" xmlns:w16sdtdh="http://schemas.microsoft.com/office/word/2020/wordml/sdtdatahash" xmlns:w16se="http://schemas.microsoft.com/office/word/2015/wordml/symex" mc:Ignorable="w14 w15 w16se w16cid w16 w16cex w16sdtdh">
   <w:font w:name="Times New Roman">
+    <w:altName w:val="Times New Roman"/>
     <w:panose1 w:val="02020603050405020304"/>
     <w:charset w:val="00"/>
     <w:family w:val="roman"/>
@@ -3211,6 +6301,14 @@
     <w:pitch w:val="variable"/>
     <w:sig w:usb0="E00002FF" w:usb1="2AC7FDFF" w:usb2="00000016" w:usb3="00000000" w:csb0="0002009F" w:csb1="00000000"/>
   </w:font>
+  <w:font w:name="SimSun">
+    <w:altName w:val="宋体"/>
+    <w:panose1 w:val="02010600030101010101"/>
+    <w:charset w:val="86"/>
+    <w:family w:val="auto"/>
+    <w:pitch w:val="variable"/>
+    <w:sig w:usb0="00000003" w:usb1="288F0000" w:usb2="00000016" w:usb3="00000000" w:csb0="00040001" w:csb1="00000000"/>
+  </w:font>
 </w:fonts>
 </file>
 
@@ -3235,6 +6333,7 @@
     <w:rsid w:val="004B41D4"/>
     <w:rsid w:val="009D04C0"/>
     <w:rsid w:val="00B65287"/>
+    <w:rsid w:val="00BF389E"/>
     <w:rsid w:val="00DA04C7"/>
     <w:rsid w:val="00E50EFA"/>
   </w:rsids>
@@ -4009,10 +7108,22 @@
 </CoverPageProperties>
 </file>
 
+<file path=customXml/item2.xml><?xml version="1.0" encoding="utf-8"?>
+<b:Sources xmlns:b="http://schemas.openxmlformats.org/officeDocument/2006/bibliography" xmlns="http://schemas.openxmlformats.org/officeDocument/2006/bibliography" SelectedStyle="\APASixthEditionOfficeOnline.xsl" StyleName="APA" Version="6"/>
+</file>
+
 <file path=customXml/itemProps1.xml><?xml version="1.0" encoding="utf-8"?>
 <ds:datastoreItem xmlns:ds="http://schemas.openxmlformats.org/officeDocument/2006/customXml" ds:itemID="{55AF091B-3C7A-41E3-B477-F2FDAA23CFDA}">
   <ds:schemaRefs>
     <ds:schemaRef ds:uri="http://schemas.microsoft.com/office/2006/coverPageProps"/>
   </ds:schemaRefs>
 </ds:datastoreItem>
+</file>
+
+<file path=customXml/itemProps2.xml><?xml version="1.0" encoding="utf-8"?>
+<ds:datastoreItem xmlns:ds="http://schemas.openxmlformats.org/officeDocument/2006/customXml" ds:itemID="{32A786BC-3016-40C5-BF5B-437BA11B2582}">
+  <ds:schemaRefs>
+    <ds:schemaRef ds:uri="http://schemas.openxmlformats.org/officeDocument/2006/bibliography"/>
+  </ds:schemaRefs>
+</ds:datastoreItem>
 </file>
</xml_diff>